<commit_message>
update documentation, improving class diagram
</commit_message>
<xml_diff>
--- a/docs/sustentify-pfc-doc.docx
+++ b/docs/sustentify-pfc-doc.docx
@@ -2739,6 +2739,13 @@
     </w:p>
     <w:sdt>
       <w:sdtPr>
+        <w:rPr>
+          <w:rFonts w:ascii="Times New Roman" w:eastAsia="Times New Roman" w:hAnsi="Times New Roman" w:cs="Times New Roman"/>
+          <w:color w:val="auto"/>
+          <w:sz w:val="22"/>
+          <w:szCs w:val="22"/>
+          <w:lang w:val="pt-PT" w:eastAsia="en-US"/>
+        </w:rPr>
         <w:id w:val="-1327049577"/>
         <w:docPartObj>
           <w:docPartGallery w:val="Table of Contents"/>
@@ -2747,13 +2754,8 @@
       </w:sdtPr>
       <w:sdtEndPr>
         <w:rPr>
-          <w:rFonts w:ascii="Times New Roman" w:eastAsia="Times New Roman" w:hAnsi="Times New Roman" w:cs="Times New Roman"/>
           <w:b/>
           <w:bCs/>
-          <w:color w:val="auto"/>
-          <w:sz w:val="22"/>
-          <w:szCs w:val="22"/>
-          <w:lang w:val="pt-PT" w:eastAsia="en-US"/>
         </w:rPr>
       </w:sdtEndPr>
       <w:sdtContent>
@@ -3296,10 +3298,7 @@
       </w:pPr>
       <w:bookmarkStart w:id="5" w:name="_Toc193309505"/>
       <w:r>
-        <w:t xml:space="preserve">2.1 </w:t>
-      </w:r>
-      <w:r>
-        <w:t>ANEXOS</w:t>
+        <w:t>2.1 ANEXOS</w:t>
       </w:r>
       <w:bookmarkEnd w:id="5"/>
     </w:p>
@@ -3323,10 +3322,10 @@
           <w:noProof/>
         </w:rPr>
         <w:drawing>
-          <wp:inline distT="0" distB="0" distL="0" distR="0" wp14:anchorId="73E82C95" wp14:editId="453DFF2F">
-            <wp:extent cx="5753100" cy="6905625"/>
-            <wp:effectExtent l="0" t="0" r="0" b="9525"/>
-            <wp:docPr id="712042546" name="Imagem 1" descr="Texto&#10;&#10;O conteúdo gerado por IA pode estar incorreto."/>
+          <wp:inline distT="0" distB="0" distL="0" distR="0" wp14:anchorId="2FC823DA" wp14:editId="5677A192">
+            <wp:extent cx="6213475" cy="7987030"/>
+            <wp:effectExtent l="0" t="0" r="0" b="0"/>
+            <wp:docPr id="1918467299" name="Imagem 8" descr="Linha do tempo&#10;&#10;O conteúdo gerado por IA pode estar incorreto."/>
             <wp:cNvGraphicFramePr>
               <a:graphicFrameLocks xmlns:a="http://schemas.openxmlformats.org/drawingml/2006/main" noChangeAspect="1"/>
             </wp:cNvGraphicFramePr>
@@ -3334,7 +3333,7 @@
               <a:graphicData uri="http://schemas.openxmlformats.org/drawingml/2006/picture">
                 <pic:pic xmlns:pic="http://schemas.openxmlformats.org/drawingml/2006/picture">
                   <pic:nvPicPr>
-                    <pic:cNvPr id="712042546" name="Imagem 1" descr="Texto&#10;&#10;O conteúdo gerado por IA pode estar incorreto."/>
+                    <pic:cNvPr id="1918467299" name="Imagem 8" descr="Linha do tempo&#10;&#10;O conteúdo gerado por IA pode estar incorreto."/>
                     <pic:cNvPicPr>
                       <a:picLocks noChangeAspect="1" noChangeArrowheads="1"/>
                     </pic:cNvPicPr>
@@ -3355,7 +3354,7 @@
                   <pic:spPr bwMode="auto">
                     <a:xfrm>
                       <a:off x="0" y="0"/>
-                      <a:ext cx="5753100" cy="6905625"/>
+                      <a:ext cx="6213475" cy="7987030"/>
                     </a:xfrm>
                     <a:prstGeom prst="rect">
                       <a:avLst/>
@@ -3406,9 +3405,20 @@
         <w:pStyle w:val="Subttulo"/>
         <w:spacing w:line="360" w:lineRule="auto"/>
         <w:jc w:val="center"/>
+        <w:rPr>
+          <w:u w:val="single"/>
+        </w:rPr>
       </w:pPr>
       <w:r>
         <w:t>Prototipos de tela</w:t>
+      </w:r>
+    </w:p>
+    <w:p>
+      <w:r>
+        <w:t xml:space="preserve">Link: </w:t>
+      </w:r>
+      <w:r>
+        <w:t>https://framer.com/projects/Sustentify-Website--qT3FSYMYKwp2EDClLwWM-cunBX</w:t>
       </w:r>
     </w:p>
     <w:p>
@@ -4470,13 +4480,7 @@
                             <w:rPr>
                               <w:spacing w:val="-5"/>
                             </w:rPr>
-                            <w:t>1</w:t>
-                          </w:r>
-                          <w:r>
-                            <w:rPr>
-                              <w:spacing w:val="-5"/>
-                            </w:rPr>
-                            <w:t>1</w:t>
+                            <w:t>11</w:t>
                           </w:r>
                           <w:r>
                             <w:rPr>
@@ -4533,13 +4537,7 @@
                       <w:rPr>
                         <w:spacing w:val="-5"/>
                       </w:rPr>
-                      <w:t>1</w:t>
-                    </w:r>
-                    <w:r>
-                      <w:rPr>
-                        <w:spacing w:val="-5"/>
-                      </w:rPr>
-                      <w:t>1</w:t>
+                      <w:t>11</w:t>
                     </w:r>
                     <w:r>
                       <w:rPr>
@@ -7219,6 +7217,7 @@
   <w:style w:type="character" w:default="1" w:styleId="Fontepargpadro">
     <w:name w:val="Default Paragraph Font"/>
     <w:uiPriority w:val="1"/>
+    <w:semiHidden/>
     <w:unhideWhenUsed/>
   </w:style>
   <w:style w:type="table" w:default="1" w:styleId="Tabelanormal">

</xml_diff>

<commit_message>
chore: adding readme and utf-8 on database and updating pfc documentation
</commit_message>
<xml_diff>
--- a/docs/sustentify-pfc-doc.docx
+++ b/docs/sustentify-pfc-doc.docx
@@ -10,6 +10,7 @@
         <w:jc w:val="center"/>
       </w:pPr>
       <w:bookmarkStart w:id="0" w:name="_Toc193309500"/>
+      <w:bookmarkStart w:id="1" w:name="_Toc196319818"/>
       <w:r>
         <w:t>UNIVERSIDADE</w:t>
       </w:r>
@@ -53,6 +54,7 @@
         <w:t>CRUZES</w:t>
       </w:r>
       <w:bookmarkEnd w:id="0"/>
+      <w:bookmarkEnd w:id="1"/>
     </w:p>
     <w:p>
       <w:pPr>
@@ -378,7 +380,8 @@
         <w:ind w:left="3211" w:right="3632"/>
         <w:jc w:val="center"/>
       </w:pPr>
-      <w:bookmarkStart w:id="1" w:name="_Toc193309501"/>
+      <w:bookmarkStart w:id="2" w:name="_Toc193309501"/>
+      <w:bookmarkStart w:id="3" w:name="_Toc196319819"/>
       <w:r>
         <w:t>Mogi</w:t>
       </w:r>
@@ -415,7 +418,8 @@
         </w:rPr>
         <w:t>2020</w:t>
       </w:r>
-      <w:bookmarkEnd w:id="1"/>
+      <w:bookmarkEnd w:id="2"/>
+      <w:bookmarkEnd w:id="3"/>
     </w:p>
     <w:p>
       <w:pPr>
@@ -439,7 +443,8 @@
         <w:ind w:left="105" w:right="530"/>
         <w:jc w:val="center"/>
       </w:pPr>
-      <w:bookmarkStart w:id="2" w:name="_Toc193309502"/>
+      <w:bookmarkStart w:id="4" w:name="_Toc193309502"/>
+      <w:bookmarkStart w:id="5" w:name="_Toc196319820"/>
       <w:r>
         <w:lastRenderedPageBreak/>
         <w:t>UNIVERSIDADE</w:t>
@@ -483,7 +488,8 @@
         </w:rPr>
         <w:t>CRUZES</w:t>
       </w:r>
-      <w:bookmarkEnd w:id="2"/>
+      <w:bookmarkEnd w:id="4"/>
+      <w:bookmarkEnd w:id="5"/>
     </w:p>
     <w:p>
       <w:pPr>
@@ -1407,7 +1413,8 @@
         <w:ind w:left="3175" w:right="3632"/>
         <w:jc w:val="center"/>
       </w:pPr>
-      <w:bookmarkStart w:id="3" w:name="_Toc193309503"/>
+      <w:bookmarkStart w:id="6" w:name="_Toc193309503"/>
+      <w:bookmarkStart w:id="7" w:name="_Toc196319821"/>
       <w:r>
         <w:t>Mogi</w:t>
       </w:r>
@@ -1447,7 +1454,8 @@
         </w:rPr>
         <w:t>2020</w:t>
       </w:r>
-      <w:bookmarkEnd w:id="3"/>
+      <w:bookmarkEnd w:id="6"/>
+      <w:bookmarkEnd w:id="7"/>
     </w:p>
     <w:p>
       <w:pPr>
@@ -2539,7 +2547,88 @@
       </w:pPr>
       <w:r>
         <w:lastRenderedPageBreak/>
-        <w:t>LISTA DE ILUSTRAÇÕES</w:t>
+        <w:t xml:space="preserve">LISTA DE </w:t>
+      </w:r>
+      <w:r>
+        <w:t>ILUSTRAÇÔES</w:t>
+      </w:r>
+    </w:p>
+    <w:p>
+      <w:pPr>
+        <w:pStyle w:val="Ttulo"/>
+      </w:pPr>
+    </w:p>
+    <w:p>
+      <w:pPr>
+        <w:rPr>
+          <w:b/>
+          <w:bCs/>
+          <w:sz w:val="32"/>
+          <w:szCs w:val="32"/>
+        </w:rPr>
+      </w:pPr>
+      <w:r>
+        <w:br w:type="page"/>
+      </w:r>
+    </w:p>
+    <w:p>
+      <w:pPr>
+        <w:pStyle w:val="Ttulo"/>
+      </w:pPr>
+      <w:r>
+        <w:lastRenderedPageBreak/>
+        <w:t xml:space="preserve">LISTA DE </w:t>
+      </w:r>
+      <w:r>
+        <w:t>ABREVIATURAS E SLIGAS</w:t>
+      </w:r>
+    </w:p>
+    <w:p>
+      <w:pPr>
+        <w:pStyle w:val="Ttulo"/>
+        <w:jc w:val="left"/>
+      </w:pPr>
+    </w:p>
+    <w:p>
+      <w:pPr>
+        <w:pStyle w:val="Ttulo"/>
+        <w:jc w:val="left"/>
+        <w:rPr>
+          <w:b w:val="0"/>
+          <w:bCs w:val="0"/>
+          <w:sz w:val="24"/>
+          <w:szCs w:val="24"/>
+        </w:rPr>
+      </w:pPr>
+      <w:r>
+        <w:rPr>
+          <w:sz w:val="24"/>
+          <w:szCs w:val="24"/>
+        </w:rPr>
+        <w:t>Downtime</w:t>
+      </w:r>
+      <w:r>
+        <w:rPr>
+          <w:sz w:val="24"/>
+          <w:szCs w:val="24"/>
+        </w:rPr>
+        <w:tab/>
+      </w:r>
+      <w:r>
+        <w:rPr>
+          <w:sz w:val="24"/>
+          <w:szCs w:val="24"/>
+        </w:rPr>
+        <w:tab/>
+      </w:r>
+      <w:r>
+        <w:rPr>
+          <w:b w:val="0"/>
+          <w:bCs w:val="0"/>
+          <w:sz w:val="24"/>
+          <w:szCs w:val="24"/>
+        </w:rPr>
+        <w:t>Tempo em que um sistema ou processo não está operacional;</w:t>
       </w:r>
     </w:p>
     <w:tbl>
@@ -2571,6 +2660,38 @@
               <w:rPr>
                 <w:b/>
                 <w:sz w:val="10"/>
+              </w:rPr>
+            </w:pPr>
+          </w:p>
+        </w:tc>
+        <w:tc>
+          <w:tcPr>
+            <w:tcW w:w="4256" w:type="dxa"/>
+          </w:tcPr>
+          <w:p>
+            <w:pPr>
+              <w:pStyle w:val="Corpodetexto"/>
+            </w:pPr>
+          </w:p>
+        </w:tc>
+      </w:tr>
+      <w:tr>
+        <w:trPr>
+          <w:trHeight w:val="686"/>
+        </w:trPr>
+        <w:tc>
+          <w:tcPr>
+            <w:tcW w:w="1935" w:type="dxa"/>
+          </w:tcPr>
+          <w:p>
+            <w:pPr>
+              <w:pStyle w:val="TableParagraph"/>
+              <w:spacing w:line="111" w:lineRule="exact"/>
+              <w:ind w:left="0" w:right="65"/>
+              <w:rPr>
+                <w:b/>
+                <w:sz w:val="24"/>
+                <w:szCs w:val="48"/>
               </w:rPr>
             </w:pPr>
           </w:p>
@@ -2740,11 +2861,8 @@
     <w:sdt>
       <w:sdtPr>
         <w:rPr>
-          <w:rFonts w:ascii="Times New Roman" w:eastAsia="Times New Roman" w:hAnsi="Times New Roman" w:cs="Times New Roman"/>
-          <w:color w:val="auto"/>
           <w:sz w:val="22"/>
           <w:szCs w:val="22"/>
-          <w:lang w:val="pt-PT" w:eastAsia="en-US"/>
         </w:rPr>
         <w:id w:val="-1327049577"/>
         <w:docPartObj>
@@ -2752,24 +2870,50 @@
           <w:docPartUnique/>
         </w:docPartObj>
       </w:sdtPr>
-      <w:sdtEndPr>
-        <w:rPr>
-          <w:b/>
-          <w:bCs/>
-        </w:rPr>
-      </w:sdtEndPr>
       <w:sdtContent>
         <w:p>
           <w:pPr>
-            <w:pStyle w:val="CabealhodoSumrio"/>
+            <w:pStyle w:val="Sumrio1"/>
+            <w:tabs>
+              <w:tab w:val="right" w:leader="dot" w:pos="9775"/>
+            </w:tabs>
+            <w:rPr>
+              <w:rFonts w:asciiTheme="minorHAnsi" w:eastAsiaTheme="minorEastAsia" w:hAnsiTheme="minorHAnsi" w:cstheme="minorBidi"/>
+              <w:b w:val="0"/>
+              <w:bCs w:val="0"/>
+              <w:noProof/>
+              <w:kern w:val="2"/>
+              <w:sz w:val="24"/>
+              <w:szCs w:val="24"/>
+              <w:lang w:val="pt-BR" w:eastAsia="pt-BR"/>
+              <w14:ligatures w14:val="standardContextual"/>
+            </w:rPr>
           </w:pPr>
           <w:r>
+            <w:rPr>
+              <w:rFonts w:asciiTheme="majorHAnsi" w:eastAsiaTheme="majorEastAsia" w:hAnsiTheme="majorHAnsi" w:cstheme="majorBidi"/>
+              <w:b w:val="0"/>
+              <w:bCs w:val="0"/>
+              <w:color w:val="365F91" w:themeColor="accent1" w:themeShade="BF"/>
+              <w:sz w:val="32"/>
+              <w:szCs w:val="32"/>
+              <w:lang w:val="pt-BR" w:eastAsia="pt-BR"/>
+            </w:rPr>
             <w:fldChar w:fldCharType="begin"/>
           </w:r>
           <w:r>
             <w:instrText xml:space="preserve"> TOC \o "1-3" \h \z \u </w:instrText>
           </w:r>
           <w:r>
+            <w:rPr>
+              <w:rFonts w:asciiTheme="majorHAnsi" w:eastAsiaTheme="majorEastAsia" w:hAnsiTheme="majorHAnsi" w:cstheme="majorBidi"/>
+              <w:b w:val="0"/>
+              <w:bCs w:val="0"/>
+              <w:color w:val="365F91" w:themeColor="accent1" w:themeShade="BF"/>
+              <w:sz w:val="32"/>
+              <w:szCs w:val="32"/>
+              <w:lang w:val="pt-BR" w:eastAsia="pt-BR"/>
+            </w:rPr>
             <w:fldChar w:fldCharType="separate"/>
           </w:r>
         </w:p>
@@ -2791,7 +2935,7 @@
               <w14:ligatures w14:val="standardContextual"/>
             </w:rPr>
           </w:pPr>
-          <w:hyperlink w:anchor="_Toc193309504" w:history="1">
+          <w:hyperlink w:anchor="_Toc196319822" w:history="1">
             <w:r>
               <w:rPr>
                 <w:rStyle w:val="Hyperlink"/>
@@ -2840,7 +2984,7 @@
                 <w:noProof/>
                 <w:webHidden/>
               </w:rPr>
-              <w:instrText xml:space="preserve"> PAGEREF _Toc193309504 \h </w:instrText>
+              <w:instrText xml:space="preserve"> PAGEREF _Toc196319822 \h </w:instrText>
             </w:r>
             <w:r>
               <w:rPr>
@@ -2889,7 +3033,7 @@
               <w14:ligatures w14:val="standardContextual"/>
             </w:rPr>
           </w:pPr>
-          <w:hyperlink w:anchor="_Toc193309505" w:history="1">
+          <w:hyperlink w:anchor="_Toc196319823" w:history="1">
             <w:r>
               <w:rPr>
                 <w:rStyle w:val="Hyperlink"/>
@@ -2916,7 +3060,83 @@
                 <w:noProof/>
                 <w:webHidden/>
               </w:rPr>
-              <w:instrText xml:space="preserve"> PAGEREF _Toc193309505 \h </w:instrText>
+              <w:instrText xml:space="preserve"> PAGEREF _Toc196319823 \h </w:instrText>
+            </w:r>
+            <w:r>
+              <w:rPr>
+                <w:noProof/>
+                <w:webHidden/>
+              </w:rPr>
+            </w:r>
+            <w:r>
+              <w:rPr>
+                <w:noProof/>
+                <w:webHidden/>
+              </w:rPr>
+              <w:fldChar w:fldCharType="separate"/>
+            </w:r>
+            <w:r>
+              <w:rPr>
+                <w:noProof/>
+                <w:webHidden/>
+              </w:rPr>
+              <w:t>4</w:t>
+            </w:r>
+            <w:r>
+              <w:rPr>
+                <w:noProof/>
+                <w:webHidden/>
+              </w:rPr>
+              <w:fldChar w:fldCharType="end"/>
+            </w:r>
+          </w:hyperlink>
+        </w:p>
+        <w:p>
+          <w:pPr>
+            <w:pStyle w:val="Sumrio1"/>
+            <w:tabs>
+              <w:tab w:val="right" w:leader="dot" w:pos="9775"/>
+            </w:tabs>
+            <w:rPr>
+              <w:rFonts w:asciiTheme="minorHAnsi" w:eastAsiaTheme="minorEastAsia" w:hAnsiTheme="minorHAnsi" w:cstheme="minorBidi"/>
+              <w:b w:val="0"/>
+              <w:bCs w:val="0"/>
+              <w:noProof/>
+              <w:kern w:val="2"/>
+              <w:sz w:val="24"/>
+              <w:szCs w:val="24"/>
+              <w:lang w:val="pt-BR" w:eastAsia="pt-BR"/>
+              <w14:ligatures w14:val="standardContextual"/>
+            </w:rPr>
+          </w:pPr>
+          <w:hyperlink w:anchor="_Toc196319824" w:history="1">
+            <w:r>
+              <w:rPr>
+                <w:rStyle w:val="Hyperlink"/>
+                <w:noProof/>
+              </w:rPr>
+              <w:t>2.1.1 ANEXOS</w:t>
+            </w:r>
+            <w:r>
+              <w:rPr>
+                <w:noProof/>
+                <w:webHidden/>
+              </w:rPr>
+              <w:tab/>
+            </w:r>
+            <w:r>
+              <w:rPr>
+                <w:noProof/>
+                <w:webHidden/>
+              </w:rPr>
+              <w:fldChar w:fldCharType="begin"/>
+            </w:r>
+            <w:r>
+              <w:rPr>
+                <w:noProof/>
+                <w:webHidden/>
+              </w:rPr>
+              <w:instrText xml:space="preserve"> PAGEREF _Toc196319824 \h </w:instrText>
             </w:r>
             <w:r>
               <w:rPr>
@@ -2965,13 +3185,13 @@
               <w14:ligatures w14:val="standardContextual"/>
             </w:rPr>
           </w:pPr>
-          <w:hyperlink w:anchor="_Toc193309506" w:history="1">
+          <w:hyperlink w:anchor="_Toc196319825" w:history="1">
             <w:r>
               <w:rPr>
                 <w:rStyle w:val="Hyperlink"/>
                 <w:noProof/>
               </w:rPr>
-              <w:t>2.1.1 ANEXOS</w:t>
+              <w:t>3 DESENVOLVIMENTO</w:t>
             </w:r>
             <w:r>
               <w:rPr>
@@ -2992,7 +3212,7 @@
                 <w:noProof/>
                 <w:webHidden/>
               </w:rPr>
-              <w:instrText xml:space="preserve"> PAGEREF _Toc193309506 \h </w:instrText>
+              <w:instrText xml:space="preserve"> PAGEREF _Toc196319825 \h </w:instrText>
             </w:r>
             <w:r>
               <w:rPr>
@@ -3041,14 +3261,13 @@
               <w14:ligatures w14:val="standardContextual"/>
             </w:rPr>
           </w:pPr>
-          <w:hyperlink w:anchor="_Toc193309507" w:history="1">
+          <w:hyperlink w:anchor="_Toc196319826" w:history="1">
             <w:r>
               <w:rPr>
                 <w:rStyle w:val="Hyperlink"/>
                 <w:noProof/>
-                <w:spacing w:val="-2"/>
               </w:rPr>
-              <w:t>REFERÊNCIAS</w:t>
+              <w:t>3.1 LEVANTAMENTO DE REQUISITOS</w:t>
             </w:r>
             <w:r>
               <w:rPr>
@@ -3069,7 +3288,161 @@
                 <w:noProof/>
                 <w:webHidden/>
               </w:rPr>
-              <w:instrText xml:space="preserve"> PAGEREF _Toc193309507 \h </w:instrText>
+              <w:instrText xml:space="preserve"> PAGEREF _Toc196319826 \h </w:instrText>
+            </w:r>
+            <w:r>
+              <w:rPr>
+                <w:noProof/>
+                <w:webHidden/>
+              </w:rPr>
+            </w:r>
+            <w:r>
+              <w:rPr>
+                <w:noProof/>
+                <w:webHidden/>
+              </w:rPr>
+              <w:fldChar w:fldCharType="separate"/>
+            </w:r>
+            <w:r>
+              <w:rPr>
+                <w:noProof/>
+                <w:webHidden/>
+              </w:rPr>
+              <w:t>6</w:t>
+            </w:r>
+            <w:r>
+              <w:rPr>
+                <w:noProof/>
+                <w:webHidden/>
+              </w:rPr>
+              <w:fldChar w:fldCharType="end"/>
+            </w:r>
+          </w:hyperlink>
+        </w:p>
+        <w:p>
+          <w:pPr>
+            <w:pStyle w:val="Sumrio1"/>
+            <w:tabs>
+              <w:tab w:val="right" w:leader="dot" w:pos="9775"/>
+            </w:tabs>
+            <w:rPr>
+              <w:rFonts w:asciiTheme="minorHAnsi" w:eastAsiaTheme="minorEastAsia" w:hAnsiTheme="minorHAnsi" w:cstheme="minorBidi"/>
+              <w:b w:val="0"/>
+              <w:bCs w:val="0"/>
+              <w:noProof/>
+              <w:kern w:val="2"/>
+              <w:sz w:val="24"/>
+              <w:szCs w:val="24"/>
+              <w:lang w:val="pt-BR" w:eastAsia="pt-BR"/>
+              <w14:ligatures w14:val="standardContextual"/>
+            </w:rPr>
+          </w:pPr>
+          <w:hyperlink w:anchor="_Toc196319827" w:history="1">
+            <w:r>
+              <w:rPr>
+                <w:rStyle w:val="Hyperlink"/>
+                <w:noProof/>
+                <w:lang w:val="pt-BR"/>
+              </w:rPr>
+              <w:t>3.2 REQUISITOS FUNCIONAIS</w:t>
+            </w:r>
+            <w:r>
+              <w:rPr>
+                <w:noProof/>
+                <w:webHidden/>
+              </w:rPr>
+              <w:tab/>
+            </w:r>
+            <w:r>
+              <w:rPr>
+                <w:noProof/>
+                <w:webHidden/>
+              </w:rPr>
+              <w:fldChar w:fldCharType="begin"/>
+            </w:r>
+            <w:r>
+              <w:rPr>
+                <w:noProof/>
+                <w:webHidden/>
+              </w:rPr>
+              <w:instrText xml:space="preserve"> PAGEREF _Toc196319827 \h </w:instrText>
+            </w:r>
+            <w:r>
+              <w:rPr>
+                <w:noProof/>
+                <w:webHidden/>
+              </w:rPr>
+            </w:r>
+            <w:r>
+              <w:rPr>
+                <w:noProof/>
+                <w:webHidden/>
+              </w:rPr>
+              <w:fldChar w:fldCharType="separate"/>
+            </w:r>
+            <w:r>
+              <w:rPr>
+                <w:noProof/>
+                <w:webHidden/>
+              </w:rPr>
+              <w:t>6</w:t>
+            </w:r>
+            <w:r>
+              <w:rPr>
+                <w:noProof/>
+                <w:webHidden/>
+              </w:rPr>
+              <w:fldChar w:fldCharType="end"/>
+            </w:r>
+          </w:hyperlink>
+        </w:p>
+        <w:p>
+          <w:pPr>
+            <w:pStyle w:val="Sumrio1"/>
+            <w:tabs>
+              <w:tab w:val="right" w:leader="dot" w:pos="9775"/>
+            </w:tabs>
+            <w:rPr>
+              <w:rFonts w:asciiTheme="minorHAnsi" w:eastAsiaTheme="minorEastAsia" w:hAnsiTheme="minorHAnsi" w:cstheme="minorBidi"/>
+              <w:b w:val="0"/>
+              <w:bCs w:val="0"/>
+              <w:noProof/>
+              <w:kern w:val="2"/>
+              <w:sz w:val="24"/>
+              <w:szCs w:val="24"/>
+              <w:lang w:val="pt-BR" w:eastAsia="pt-BR"/>
+              <w14:ligatures w14:val="standardContextual"/>
+            </w:rPr>
+          </w:pPr>
+          <w:hyperlink w:anchor="_Toc196319828" w:history="1">
+            <w:r>
+              <w:rPr>
+                <w:rStyle w:val="Hyperlink"/>
+                <w:noProof/>
+                <w:lang w:val="pt-BR"/>
+              </w:rPr>
+              <w:t>3.3 REQUISITOS NÃO FUNCIONAIS</w:t>
+            </w:r>
+            <w:r>
+              <w:rPr>
+                <w:noProof/>
+                <w:webHidden/>
+              </w:rPr>
+              <w:tab/>
+            </w:r>
+            <w:r>
+              <w:rPr>
+                <w:noProof/>
+                <w:webHidden/>
+              </w:rPr>
+              <w:fldChar w:fldCharType="begin"/>
+            </w:r>
+            <w:r>
+              <w:rPr>
+                <w:noProof/>
+                <w:webHidden/>
+              </w:rPr>
+              <w:instrText xml:space="preserve"> PAGEREF _Toc196319828 \h </w:instrText>
             </w:r>
             <w:r>
               <w:rPr>
@@ -3101,6 +3474,93 @@
           </w:hyperlink>
         </w:p>
         <w:p>
+          <w:pPr>
+            <w:pStyle w:val="Sumrio1"/>
+            <w:tabs>
+              <w:tab w:val="right" w:leader="dot" w:pos="9775"/>
+            </w:tabs>
+            <w:rPr>
+              <w:rFonts w:asciiTheme="minorHAnsi" w:eastAsiaTheme="minorEastAsia" w:hAnsiTheme="minorHAnsi" w:cstheme="minorBidi"/>
+              <w:b w:val="0"/>
+              <w:bCs w:val="0"/>
+              <w:noProof/>
+              <w:kern w:val="2"/>
+              <w:sz w:val="24"/>
+              <w:szCs w:val="24"/>
+              <w:lang w:val="pt-BR" w:eastAsia="pt-BR"/>
+              <w14:ligatures w14:val="standardContextual"/>
+            </w:rPr>
+          </w:pPr>
+          <w:hyperlink w:anchor="_Toc196319829" w:history="1">
+            <w:r>
+              <w:rPr>
+                <w:rStyle w:val="Hyperlink"/>
+                <w:noProof/>
+                <w:spacing w:val="-2"/>
+              </w:rPr>
+              <w:t>REFERÊNCIAS</w:t>
+            </w:r>
+            <w:r>
+              <w:rPr>
+                <w:noProof/>
+                <w:webHidden/>
+              </w:rPr>
+              <w:tab/>
+            </w:r>
+            <w:r>
+              <w:rPr>
+                <w:noProof/>
+                <w:webHidden/>
+              </w:rPr>
+              <w:fldChar w:fldCharType="begin"/>
+            </w:r>
+            <w:r>
+              <w:rPr>
+                <w:noProof/>
+                <w:webHidden/>
+              </w:rPr>
+              <w:instrText xml:space="preserve"> PAGEREF _Toc196319829 \h </w:instrText>
+            </w:r>
+            <w:r>
+              <w:rPr>
+                <w:noProof/>
+                <w:webHidden/>
+              </w:rPr>
+            </w:r>
+            <w:r>
+              <w:rPr>
+                <w:noProof/>
+                <w:webHidden/>
+              </w:rPr>
+              <w:fldChar w:fldCharType="separate"/>
+            </w:r>
+            <w:r>
+              <w:rPr>
+                <w:noProof/>
+                <w:webHidden/>
+              </w:rPr>
+              <w:t>8</w:t>
+            </w:r>
+            <w:r>
+              <w:rPr>
+                <w:noProof/>
+                <w:webHidden/>
+              </w:rPr>
+              <w:fldChar w:fldCharType="end"/>
+            </w:r>
+          </w:hyperlink>
+        </w:p>
+        <w:p>
+          <w:pPr>
+            <w:sectPr>
+              <w:headerReference w:type="even" r:id="rId9"/>
+              <w:headerReference w:type="default" r:id="rId10"/>
+              <w:pgSz w:w="11910" w:h="16850"/>
+              <w:pgMar w:top="2020" w:right="566" w:bottom="280" w:left="1559" w:header="1713" w:footer="0" w:gutter="0"/>
+              <w:pgNumType w:start="1"/>
+              <w:cols w:space="720"/>
+            </w:sectPr>
+          </w:pPr>
           <w:r>
             <w:rPr>
               <w:b/>
@@ -3113,30 +3573,6 @@
     </w:sdt>
     <w:p>
       <w:pPr>
-        <w:pStyle w:val="Sumrio1"/>
-        <w:spacing w:line="240" w:lineRule="auto"/>
-        <w:ind w:left="0" w:firstLine="0"/>
-        <w:sectPr>
-          <w:headerReference w:type="even" r:id="rId9"/>
-          <w:headerReference w:type="default" r:id="rId10"/>
-          <w:pgSz w:w="11910" w:h="16850"/>
-          <w:pgMar w:top="2020" w:right="566" w:bottom="280" w:left="1559" w:header="1713" w:footer="0" w:gutter="0"/>
-          <w:pgNumType w:start="1"/>
-          <w:cols w:space="720"/>
-        </w:sectPr>
-      </w:pPr>
-    </w:p>
-    <w:p>
-      <w:pPr>
-        <w:pStyle w:val="Corpodetexto"/>
-        <w:rPr>
-          <w:b/>
-          <w:sz w:val="28"/>
-        </w:rPr>
-      </w:pPr>
-    </w:p>
-    <w:p>
-      <w:pPr>
         <w:pStyle w:val="Corpodetexto"/>
         <w:spacing w:before="17"/>
         <w:rPr>
@@ -3156,16 +3592,16 @@
           <w:tab w:val="left" w:pos="354"/>
         </w:tabs>
         <w:ind w:hanging="211"/>
-        <w:jc w:val="both"/>
-      </w:pPr>
-      <w:bookmarkStart w:id="4" w:name="_Toc193309504"/>
+        <w:jc w:val="center"/>
+      </w:pPr>
+      <w:bookmarkStart w:id="8" w:name="_Toc196319822"/>
       <w:r>
         <w:rPr>
           <w:spacing w:val="-2"/>
         </w:rPr>
         <w:t>INTRODUÇÃO</w:t>
       </w:r>
-      <w:bookmarkEnd w:id="4"/>
+      <w:bookmarkEnd w:id="8"/>
     </w:p>
     <w:p>
       <w:pPr>
@@ -3234,7 +3670,10 @@
         <w:jc w:val="both"/>
       </w:pPr>
       <w:r>
-        <w:t xml:space="preserve">O frontend – camada responsável pela interface gráfica e interação com o usuário – foi desenvolvido utilizando Next.js, um framework baseado em React. O React é uma biblioteca Javascript amplamente utilizada para a construção de interfaces dinâmicas e reativas, permitindo a criação de componentes reutilizáveis que tornam o desenvolvimento mais eficiente. Com o Next.js, é possível otimizar o carregamento das páginas por meio da renderização híbrida, melhorando o desempenho e a experiência do usuário. Para o design da interface, foi utilizado o Tailwind CSS, uma biblioteca de estilos que possibilita a criação de layouts responsivos e personalizados de forma ágil e eficiente. </w:t>
+        <w:t>O frontend – camada responsável pela interface gráfica e interação com o usuário – foi desenvolvido utilizando Angular, um framework robusto e flexível baseado em TypeScript, amplamente utilizado para a criação de aplicações web dinâmicas e reativas. O Angular permite a construção de componentes reutilizáveis, além de oferecer uma arquitetura baseada em módulos que facilita a escalabilidade e a manutenção do código. Para garantir uma interface responsiva e moderna, foi utilizado o Tailwind CSS, uma biblioteca de estilos que possibilita a criação de layouts personalizados de forma rápida e eficiente. O uso do Angular, combinado com o Tailwind CSS, proporcionou uma experiência de desenvolvimento ágil e a criação de uma interface gráfica otimizada para os usuários da plataforma Sustentify.</w:t>
+      </w:r>
+      <w:r>
+        <w:t xml:space="preserve"> </w:t>
       </w:r>
     </w:p>
     <w:p>
@@ -3274,33 +3713,25 @@
         </w:sectPr>
       </w:pPr>
       <w:r>
-        <w:t>essa combinação de tecnologias, o projeto visa criar uma solução inovadora e eficiente, demonstrando como a tecnologia pode ser aplicada para impulsionar práticas sustentáveis no ambiente corporativ</w:t>
-      </w:r>
-      <w:r>
-        <w:t>o.</w:t>
-      </w:r>
-    </w:p>
-    <w:p>
-      <w:pPr>
-        <w:rPr>
-          <w:b/>
-          <w:bCs/>
-          <w:sz w:val="32"/>
-          <w:szCs w:val="32"/>
-        </w:rPr>
-      </w:pPr>
+        <w:t>essa combinação de tecnologias, o projeto visa criar uma solução inovadora e eficiente, demonstrando como a tecnologia pode ser aplicada para impulsionar práticas sustentáveis no ambiente corporati</w:t>
+      </w:r>
+      <w:r>
+        <w:t>vo.</w:t>
+      </w:r>
     </w:p>
     <w:p>
       <w:pPr>
         <w:pStyle w:val="Ttulo1"/>
         <w:spacing w:line="360" w:lineRule="auto"/>
+        <w:ind w:left="0"/>
         <w:jc w:val="center"/>
       </w:pPr>
-      <w:bookmarkStart w:id="5" w:name="_Toc193309505"/>
-      <w:r>
+      <w:bookmarkStart w:id="9" w:name="_Toc196319823"/>
+      <w:r>
+        <w:lastRenderedPageBreak/>
         <w:t>2.1 ANEXOS</w:t>
       </w:r>
-      <w:bookmarkEnd w:id="5"/>
+      <w:bookmarkEnd w:id="9"/>
     </w:p>
     <w:p>
       <w:pPr>
@@ -3322,7 +3753,7 @@
           <w:noProof/>
         </w:rPr>
         <w:drawing>
-          <wp:inline distT="0" distB="0" distL="0" distR="0" wp14:anchorId="2FC823DA" wp14:editId="5677A192">
+          <wp:inline distT="0" distB="0" distL="0" distR="0" wp14:anchorId="2FC823DA" wp14:editId="3088E85A">
             <wp:extent cx="6213475" cy="7987030"/>
             <wp:effectExtent l="0" t="0" r="0" b="0"/>
             <wp:docPr id="1918467299" name="Imagem 8" descr="Linha do tempo&#10;&#10;O conteúdo gerado por IA pode estar incorreto."/>
@@ -3370,35 +3801,23 @@
           </wp:inline>
         </w:drawing>
       </w:r>
-    </w:p>
-    <w:p>
-      <w:pPr>
-        <w:rPr>
-          <w:b/>
-          <w:bCs/>
-          <w:sz w:val="32"/>
-          <w:szCs w:val="32"/>
-        </w:rPr>
-      </w:pPr>
-      <w:r>
-        <w:br w:type="page"/>
-      </w:r>
-    </w:p>
-    <w:p>
-      <w:pPr>
-        <w:pStyle w:val="Ttulo1"/>
-        <w:spacing w:line="360" w:lineRule="auto"/>
-        <w:jc w:val="center"/>
-      </w:pPr>
-      <w:bookmarkStart w:id="6" w:name="_Toc193309506"/>
-      <w:r>
+      <w:bookmarkStart w:id="10" w:name="_Toc196319824"/>
+      <w:r>
+        <w:rPr>
+          <w:sz w:val="28"/>
+          <w:szCs w:val="28"/>
+        </w:rPr>
         <w:lastRenderedPageBreak/>
         <w:t xml:space="preserve">2.1.1 </w:t>
       </w:r>
       <w:r>
+        <w:rPr>
+          <w:sz w:val="28"/>
+          <w:szCs w:val="28"/>
+        </w:rPr>
         <w:t>ANEXOS</w:t>
       </w:r>
-      <w:bookmarkEnd w:id="6"/>
+      <w:bookmarkEnd w:id="10"/>
     </w:p>
     <w:p>
       <w:pPr>
@@ -3436,7 +3855,7 @@
           <w:noProof/>
         </w:rPr>
         <w:drawing>
-          <wp:inline distT="0" distB="0" distL="0" distR="0" wp14:anchorId="1F1075A0" wp14:editId="557D34E5">
+          <wp:inline distT="0" distB="0" distL="0" distR="0" wp14:anchorId="1F1075A0" wp14:editId="1615F022">
             <wp:extent cx="4314825" cy="2649972"/>
             <wp:effectExtent l="0" t="0" r="0" b="0"/>
             <wp:docPr id="634072634" name="Imagem 1" descr="Placa na frente de uma casa&#10;&#10;O conteúdo gerado por IA pode estar incorreto."/>
@@ -3488,6 +3907,60 @@
           <w:noProof/>
         </w:rPr>
         <w:drawing>
+          <wp:anchor distT="0" distB="0" distL="114300" distR="114300" simplePos="0" relativeHeight="251687424" behindDoc="0" locked="0" layoutInCell="1" allowOverlap="1" wp14:anchorId="5F18E6C4" wp14:editId="6724CC73">
+            <wp:simplePos x="0" y="0"/>
+            <wp:positionH relativeFrom="column">
+              <wp:posOffset>692785</wp:posOffset>
+            </wp:positionH>
+            <wp:positionV relativeFrom="paragraph">
+              <wp:posOffset>2655570</wp:posOffset>
+            </wp:positionV>
+            <wp:extent cx="4323080" cy="2579370"/>
+            <wp:effectExtent l="0" t="0" r="1270" b="0"/>
+            <wp:wrapNone/>
+            <wp:docPr id="302349195" name="Imagem 1" descr="Interface gráfica do usuário, Site&#10;&#10;O conteúdo gerado por IA pode estar incorreto."/>
+            <wp:cNvGraphicFramePr>
+              <a:graphicFrameLocks xmlns:a="http://schemas.openxmlformats.org/drawingml/2006/main" noChangeAspect="1"/>
+            </wp:cNvGraphicFramePr>
+            <a:graphic xmlns:a="http://schemas.openxmlformats.org/drawingml/2006/main">
+              <a:graphicData uri="http://schemas.openxmlformats.org/drawingml/2006/picture">
+                <pic:pic xmlns:pic="http://schemas.openxmlformats.org/drawingml/2006/picture">
+                  <pic:nvPicPr>
+                    <pic:cNvPr id="302349195" name="Imagem 1" descr="Interface gráfica do usuário, Site&#10;&#10;O conteúdo gerado por IA pode estar incorreto."/>
+                    <pic:cNvPicPr/>
+                  </pic:nvPicPr>
+                  <pic:blipFill>
+                    <a:blip r:embed="rId15" cstate="print">
+                      <a:extLst>
+                        <a:ext uri="{28A0092B-C50C-407E-A947-70E740481C1C}">
+                          <a14:useLocalDpi xmlns:a14="http://schemas.microsoft.com/office/drawing/2010/main" val="0"/>
+                        </a:ext>
+                      </a:extLst>
+                    </a:blip>
+                    <a:stretch>
+                      <a:fillRect/>
+                    </a:stretch>
+                  </pic:blipFill>
+                  <pic:spPr>
+                    <a:xfrm>
+                      <a:off x="0" y="0"/>
+                      <a:ext cx="4323080" cy="2579370"/>
+                    </a:xfrm>
+                    <a:prstGeom prst="rect">
+                      <a:avLst/>
+                    </a:prstGeom>
+                  </pic:spPr>
+                </pic:pic>
+              </a:graphicData>
+            </a:graphic>
+          </wp:anchor>
+        </w:drawing>
+      </w:r>
+      <w:r>
+        <w:rPr>
+          <w:noProof/>
+        </w:rPr>
+        <w:drawing>
           <wp:inline distT="0" distB="0" distL="0" distR="0" wp14:anchorId="1C4CA72C" wp14:editId="43B5FA0F">
             <wp:extent cx="4276725" cy="2583197"/>
             <wp:effectExtent l="0" t="0" r="0" b="7620"/>
@@ -3503,7 +3976,7 @@
                     <pic:cNvPicPr/>
                   </pic:nvPicPr>
                   <pic:blipFill>
-                    <a:blip r:embed="rId15"/>
+                    <a:blip r:embed="rId16"/>
                     <a:stretch>
                       <a:fillRect/>
                     </a:stretch>
@@ -3528,62 +4001,997 @@
       <w:pPr>
         <w:pStyle w:val="Corpodetexto"/>
         <w:jc w:val="center"/>
-      </w:pPr>
-    </w:p>
-    <w:p>
-      <w:pPr>
-        <w:pStyle w:val="Corpodetexto"/>
-        <w:jc w:val="center"/>
         <w:sectPr>
           <w:pgSz w:w="11910" w:h="16850"/>
-          <w:pgMar w:top="1040" w:right="566" w:bottom="280" w:left="1559" w:header="775" w:footer="0" w:gutter="0"/>
+          <w:pgMar w:top="1701" w:right="1134" w:bottom="1134" w:left="1701" w:header="775" w:footer="0" w:gutter="0"/>
           <w:cols w:space="720"/>
+          <w:docGrid w:linePitch="299"/>
         </w:sectPr>
       </w:pPr>
-      <w:r>
-        <w:rPr>
-          <w:noProof/>
-        </w:rPr>
-        <w:drawing>
-          <wp:inline distT="0" distB="0" distL="0" distR="0" wp14:anchorId="5F18E6C4" wp14:editId="5959DAF9">
-            <wp:extent cx="4323331" cy="2579892"/>
-            <wp:effectExtent l="0" t="0" r="1270" b="0"/>
-            <wp:docPr id="302349195" name="Imagem 1" descr="Interface gráfica do usuário, Site&#10;&#10;O conteúdo gerado por IA pode estar incorreto."/>
-            <wp:cNvGraphicFramePr>
-              <a:graphicFrameLocks xmlns:a="http://schemas.openxmlformats.org/drawingml/2006/main" noChangeAspect="1"/>
-            </wp:cNvGraphicFramePr>
-            <a:graphic xmlns:a="http://schemas.openxmlformats.org/drawingml/2006/main">
-              <a:graphicData uri="http://schemas.openxmlformats.org/drawingml/2006/picture">
-                <pic:pic xmlns:pic="http://schemas.openxmlformats.org/drawingml/2006/picture">
-                  <pic:nvPicPr>
-                    <pic:cNvPr id="302349195" name="Imagem 1" descr="Interface gráfica do usuário, Site&#10;&#10;O conteúdo gerado por IA pode estar incorreto."/>
-                    <pic:cNvPicPr/>
-                  </pic:nvPicPr>
-                  <pic:blipFill>
-                    <a:blip r:embed="rId16"/>
-                    <a:stretch>
-                      <a:fillRect/>
-                    </a:stretch>
-                  </pic:blipFill>
-                  <pic:spPr>
-                    <a:xfrm>
-                      <a:off x="0" y="0"/>
-                      <a:ext cx="4345126" cy="2592898"/>
-                    </a:xfrm>
-                    <a:prstGeom prst="rect">
-                      <a:avLst/>
-                    </a:prstGeom>
-                  </pic:spPr>
-                </pic:pic>
-              </a:graphicData>
-            </a:graphic>
-          </wp:inline>
-        </w:drawing>
-      </w:r>
-    </w:p>
-    <w:p>
-      <w:pPr>
-        <w:pStyle w:val="Corpodetexto"/>
+    </w:p>
+    <w:p>
+      <w:pPr>
+        <w:pStyle w:val="Ttulo1"/>
+        <w:ind w:left="0"/>
+        <w:jc w:val="center"/>
+      </w:pPr>
+      <w:bookmarkStart w:id="11" w:name="_Toc196319825"/>
+      <w:r>
+        <w:lastRenderedPageBreak/>
+        <w:t>3</w:t>
+      </w:r>
+      <w:r>
+        <w:t>.0</w:t>
+      </w:r>
+      <w:r>
+        <w:t xml:space="preserve"> DESENVOLVIMENTO</w:t>
+      </w:r>
+      <w:bookmarkEnd w:id="11"/>
+    </w:p>
+    <w:p>
+      <w:pPr>
+        <w:rPr>
+          <w:sz w:val="28"/>
+          <w:szCs w:val="24"/>
+        </w:rPr>
+      </w:pPr>
+    </w:p>
+    <w:p>
+      <w:pPr>
+        <w:rPr>
+          <w:sz w:val="28"/>
+          <w:szCs w:val="24"/>
+        </w:rPr>
+      </w:pPr>
+    </w:p>
+    <w:p>
+      <w:pPr>
+        <w:pStyle w:val="Corpodetexto"/>
+        <w:spacing w:before="17" w:line="360" w:lineRule="auto"/>
+        <w:jc w:val="both"/>
+        <w:rPr>
+          <w:szCs w:val="22"/>
+        </w:rPr>
+      </w:pPr>
+      <w:r>
+        <w:rPr>
+          <w:szCs w:val="22"/>
+        </w:rPr>
+        <w:t>O projeto Sustentify foi desenvolvido com o objetivo de criar uma plataforma digital para empresas que buscam adotar práticas mais sustentáveis em sua cadeia produtiva. A plataforma facilita o descarte responsável de produtos e a compra de itens que atendem aos critérios de sustentabilidade, conectando empresas interessadas em práticas ecológicas. O desenvolvimento foi focado em proporcionar uma experiência eficiente e intuitiva, utilizando tecnologias modernas que garantem a escalabilidade e segurança da aplicação.</w:t>
+      </w:r>
+    </w:p>
+    <w:p>
+      <w:pPr>
+        <w:pStyle w:val="Corpodetexto"/>
+        <w:spacing w:before="17" w:line="360" w:lineRule="auto"/>
+        <w:jc w:val="both"/>
+        <w:rPr>
+          <w:szCs w:val="22"/>
+        </w:rPr>
+      </w:pPr>
+    </w:p>
+    <w:p>
+      <w:pPr>
+        <w:pStyle w:val="Ttulo1"/>
+        <w:jc w:val="center"/>
+      </w:pPr>
+      <w:bookmarkStart w:id="12" w:name="_Toc196319826"/>
+      <w:r>
+        <w:t>3.1 LEVANTAMENTO DE REQUISITOS</w:t>
+      </w:r>
+      <w:bookmarkEnd w:id="12"/>
+    </w:p>
+    <w:p>
+      <w:pPr>
+        <w:jc w:val="both"/>
+        <w:rPr>
+          <w:sz w:val="28"/>
+        </w:rPr>
+      </w:pPr>
+    </w:p>
+    <w:p>
+      <w:pPr>
+        <w:pStyle w:val="Corpodetexto"/>
+        <w:spacing w:line="360" w:lineRule="auto"/>
+        <w:jc w:val="both"/>
+      </w:pPr>
+      <w:r>
+        <w:t>Levantamento de requisitos é o processo de identificação das necessidades do sistema, quais são as funcionalidades esperadas e a serem solucionadas. O principal objetivo do levantamento de requisitos é que usuários e desenvolvedores tenham a mesma visão do problema a ser resolvido.</w:t>
+      </w:r>
+    </w:p>
+    <w:p>
+      <w:pPr>
+        <w:pStyle w:val="Corpodetexto"/>
+        <w:spacing w:line="360" w:lineRule="auto"/>
+        <w:jc w:val="both"/>
+      </w:pPr>
+      <w:r>
+        <w:t>Podemos classificar os requisitos em dois grupos:</w:t>
+      </w:r>
+    </w:p>
+    <w:p>
+      <w:pPr>
+        <w:pStyle w:val="Corpodetexto"/>
+        <w:numPr>
+          <w:ilvl w:val="0"/>
+          <w:numId w:val="20"/>
+        </w:numPr>
+        <w:spacing w:line="360" w:lineRule="auto"/>
+        <w:jc w:val="both"/>
+      </w:pPr>
+      <w:r>
+        <w:rPr>
+          <w:b/>
+          <w:bCs/>
+        </w:rPr>
+        <w:t>Requisitos Funcionais (RF):</w:t>
+      </w:r>
+      <w:r>
+        <w:t xml:space="preserve"> Especificam o que o sistema deve fazer.</w:t>
+      </w:r>
+    </w:p>
+    <w:p>
+      <w:pPr>
+        <w:pStyle w:val="Corpodetexto"/>
+        <w:numPr>
+          <w:ilvl w:val="0"/>
+          <w:numId w:val="20"/>
+        </w:numPr>
+        <w:spacing w:line="360" w:lineRule="auto"/>
+        <w:jc w:val="both"/>
+      </w:pPr>
+      <w:r>
+        <w:rPr>
+          <w:b/>
+          <w:bCs/>
+        </w:rPr>
+        <w:t>Requisitos não Funcionais (RNF):</w:t>
+      </w:r>
+      <w:r>
+        <w:t xml:space="preserve"> Indicam características de qualidade que o sistema deve possuir e que estão relacionadas as funcionalidades previstas.</w:t>
+      </w:r>
+    </w:p>
+    <w:p>
+      <w:pPr>
+        <w:rPr>
+          <w:sz w:val="28"/>
+        </w:rPr>
+      </w:pPr>
+    </w:p>
+    <w:p>
+      <w:pPr>
+        <w:rPr>
+          <w:sz w:val="28"/>
+        </w:rPr>
+      </w:pPr>
+    </w:p>
+    <w:p>
+      <w:pPr>
+        <w:pStyle w:val="Ttulo1"/>
+        <w:jc w:val="center"/>
+        <w:rPr>
+          <w:lang w:val="pt-BR"/>
+        </w:rPr>
+      </w:pPr>
+      <w:bookmarkStart w:id="13" w:name="_Toc196319827"/>
+      <w:r>
+        <w:rPr>
+          <w:lang w:val="pt-BR"/>
+        </w:rPr>
+        <w:t xml:space="preserve">3.2 </w:t>
+      </w:r>
+      <w:r>
+        <w:rPr>
+          <w:lang w:val="pt-BR"/>
+        </w:rPr>
+        <w:t>REQUISITOS FUNCIONAIS</w:t>
+      </w:r>
+      <w:bookmarkEnd w:id="13"/>
+    </w:p>
+    <w:p>
+      <w:pPr>
+        <w:spacing w:line="360" w:lineRule="auto"/>
+        <w:jc w:val="both"/>
+        <w:rPr>
+          <w:sz w:val="24"/>
+          <w:szCs w:val="20"/>
+          <w:lang w:val="pt-BR"/>
+        </w:rPr>
+      </w:pPr>
+    </w:p>
+    <w:p>
+      <w:pPr>
+        <w:numPr>
+          <w:ilvl w:val="0"/>
+          <w:numId w:val="18"/>
+        </w:numPr>
+        <w:spacing w:line="360" w:lineRule="auto"/>
+        <w:jc w:val="both"/>
+        <w:rPr>
+          <w:sz w:val="24"/>
+          <w:szCs w:val="20"/>
+          <w:lang w:val="pt-BR"/>
+        </w:rPr>
+      </w:pPr>
+      <w:r>
+        <w:rPr>
+          <w:b/>
+          <w:bCs/>
+          <w:sz w:val="24"/>
+          <w:szCs w:val="20"/>
+          <w:lang w:val="pt-BR"/>
+        </w:rPr>
+        <w:t>Cadastro de Empresas</w:t>
+      </w:r>
+      <w:r>
+        <w:rPr>
+          <w:sz w:val="24"/>
+          <w:szCs w:val="20"/>
+          <w:lang w:val="pt-BR"/>
+        </w:rPr>
+        <w:t>: As empresas deverão ser capazes de se cadastrar na plataforma, fornecendo informações</w:t>
+      </w:r>
+      <w:r>
+        <w:rPr>
+          <w:sz w:val="24"/>
+          <w:szCs w:val="20"/>
+          <w:lang w:val="pt-BR"/>
+        </w:rPr>
+        <w:t xml:space="preserve"> </w:t>
+      </w:r>
+      <w:r>
+        <w:rPr>
+          <w:sz w:val="24"/>
+          <w:szCs w:val="20"/>
+          <w:lang w:val="pt-BR"/>
+        </w:rPr>
+        <w:t>como nome, CNPJ, endereç</w:t>
+      </w:r>
+      <w:r>
+        <w:rPr>
+          <w:sz w:val="24"/>
+          <w:szCs w:val="20"/>
+          <w:lang w:val="pt-BR"/>
+        </w:rPr>
+        <w:t xml:space="preserve">o, </w:t>
+      </w:r>
+      <w:proofErr w:type="spellStart"/>
+      <w:r>
+        <w:rPr>
+          <w:sz w:val="24"/>
+          <w:szCs w:val="20"/>
+          <w:lang w:val="pt-BR"/>
+        </w:rPr>
+        <w:t>email</w:t>
+      </w:r>
+      <w:proofErr w:type="spellEnd"/>
+      <w:r>
+        <w:rPr>
+          <w:sz w:val="24"/>
+          <w:szCs w:val="20"/>
+          <w:lang w:val="pt-BR"/>
+        </w:rPr>
+        <w:t>, telefone, departamento</w:t>
+      </w:r>
+      <w:proofErr w:type="gramStart"/>
+      <w:r>
+        <w:rPr>
+          <w:sz w:val="24"/>
+          <w:szCs w:val="20"/>
+          <w:lang w:val="pt-BR"/>
+        </w:rPr>
+        <w:t xml:space="preserve">, </w:t>
+      </w:r>
+      <w:r>
+        <w:rPr>
+          <w:sz w:val="24"/>
+          <w:szCs w:val="20"/>
+          <w:lang w:val="pt-BR"/>
+        </w:rPr>
+        <w:t>.</w:t>
+      </w:r>
+      <w:proofErr w:type="gramEnd"/>
+    </w:p>
+    <w:p>
+      <w:pPr>
+        <w:numPr>
+          <w:ilvl w:val="0"/>
+          <w:numId w:val="18"/>
+        </w:numPr>
+        <w:spacing w:line="360" w:lineRule="auto"/>
+        <w:jc w:val="both"/>
+        <w:rPr>
+          <w:sz w:val="24"/>
+          <w:szCs w:val="20"/>
+          <w:lang w:val="pt-BR"/>
+        </w:rPr>
+      </w:pPr>
+      <w:r>
+        <w:rPr>
+          <w:b/>
+          <w:bCs/>
+          <w:sz w:val="24"/>
+          <w:szCs w:val="20"/>
+          <w:lang w:val="pt-BR"/>
+        </w:rPr>
+        <w:t>Cadastro de Produtos</w:t>
+      </w:r>
+      <w:r>
+        <w:rPr>
+          <w:sz w:val="24"/>
+          <w:szCs w:val="20"/>
+          <w:lang w:val="pt-BR"/>
+        </w:rPr>
+        <w:t xml:space="preserve">: As empresas poderão cadastrar produtos sustentáveis, fornecendo informações como categoria, </w:t>
+      </w:r>
+      <w:r>
+        <w:rPr>
+          <w:sz w:val="24"/>
+          <w:szCs w:val="20"/>
+          <w:lang w:val="pt-BR"/>
+        </w:rPr>
+        <w:t>condição</w:t>
+      </w:r>
+      <w:r>
+        <w:rPr>
+          <w:sz w:val="24"/>
+          <w:szCs w:val="20"/>
+          <w:lang w:val="pt-BR"/>
+        </w:rPr>
+        <w:t>,</w:t>
+      </w:r>
+      <w:r>
+        <w:rPr>
+          <w:sz w:val="24"/>
+          <w:szCs w:val="20"/>
+          <w:lang w:val="pt-BR"/>
+        </w:rPr>
+        <w:t xml:space="preserve"> </w:t>
+      </w:r>
+      <w:r>
+        <w:rPr>
+          <w:sz w:val="24"/>
+          <w:szCs w:val="20"/>
+          <w:lang w:val="pt-BR"/>
+        </w:rPr>
+        <w:t>descrição, imagem</w:t>
+      </w:r>
+      <w:r>
+        <w:rPr>
+          <w:sz w:val="24"/>
+          <w:szCs w:val="20"/>
+          <w:lang w:val="pt-BR"/>
+        </w:rPr>
+        <w:t>,</w:t>
+      </w:r>
+      <w:r>
+        <w:rPr>
+          <w:sz w:val="24"/>
+          <w:szCs w:val="20"/>
+          <w:lang w:val="pt-BR"/>
+        </w:rPr>
+        <w:t xml:space="preserve"> quantidade disponível para descarte ou compra</w:t>
+      </w:r>
+      <w:r>
+        <w:rPr>
+          <w:sz w:val="24"/>
+          <w:szCs w:val="20"/>
+          <w:lang w:val="pt-BR"/>
+        </w:rPr>
+        <w:t>, preço e material</w:t>
+      </w:r>
+      <w:r>
+        <w:rPr>
+          <w:sz w:val="24"/>
+          <w:szCs w:val="20"/>
+          <w:lang w:val="pt-BR"/>
+        </w:rPr>
+        <w:t>.</w:t>
+      </w:r>
+    </w:p>
+    <w:p>
+      <w:pPr>
+        <w:numPr>
+          <w:ilvl w:val="0"/>
+          <w:numId w:val="18"/>
+        </w:numPr>
+        <w:spacing w:line="360" w:lineRule="auto"/>
+        <w:jc w:val="both"/>
+        <w:rPr>
+          <w:sz w:val="24"/>
+          <w:szCs w:val="20"/>
+          <w:lang w:val="pt-BR"/>
+        </w:rPr>
+      </w:pPr>
+      <w:r>
+        <w:rPr>
+          <w:b/>
+          <w:bCs/>
+          <w:sz w:val="24"/>
+          <w:szCs w:val="20"/>
+          <w:lang w:val="pt-BR"/>
+        </w:rPr>
+        <w:t>Busca e Filtro de Produtos</w:t>
+      </w:r>
+      <w:r>
+        <w:rPr>
+          <w:sz w:val="24"/>
+          <w:szCs w:val="20"/>
+          <w:lang w:val="pt-BR"/>
+        </w:rPr>
+        <w:t>: A plataforma deverá permitir que as empresas filtrem e busquem produtos por categoria,</w:t>
+      </w:r>
+      <w:r>
+        <w:rPr>
+          <w:sz w:val="24"/>
+          <w:szCs w:val="20"/>
+          <w:lang w:val="pt-BR"/>
+        </w:rPr>
+        <w:t xml:space="preserve"> material e condição</w:t>
+      </w:r>
+      <w:r>
+        <w:rPr>
+          <w:sz w:val="24"/>
+          <w:szCs w:val="20"/>
+          <w:lang w:val="pt-BR"/>
+        </w:rPr>
+        <w:t>.</w:t>
+      </w:r>
+    </w:p>
+    <w:p>
+      <w:pPr>
+        <w:numPr>
+          <w:ilvl w:val="0"/>
+          <w:numId w:val="18"/>
+        </w:numPr>
+        <w:spacing w:line="360" w:lineRule="auto"/>
+        <w:jc w:val="both"/>
+        <w:rPr>
+          <w:sz w:val="24"/>
+          <w:szCs w:val="20"/>
+          <w:lang w:val="pt-BR"/>
+        </w:rPr>
+      </w:pPr>
+      <w:r>
+        <w:rPr>
+          <w:b/>
+          <w:bCs/>
+          <w:sz w:val="24"/>
+          <w:szCs w:val="20"/>
+          <w:lang w:val="pt-BR"/>
+        </w:rPr>
+        <w:t>Sistema de Autenticação</w:t>
+      </w:r>
+      <w:r>
+        <w:rPr>
+          <w:sz w:val="24"/>
+          <w:szCs w:val="20"/>
+          <w:lang w:val="pt-BR"/>
+        </w:rPr>
+        <w:t xml:space="preserve">: As empresas deverão ter um sistema de login seguro para acessar suas contas e realizar ações na plataforma, como editar seus produtos ou gerenciar </w:t>
+      </w:r>
+      <w:r>
+        <w:rPr>
+          <w:sz w:val="24"/>
+          <w:szCs w:val="20"/>
+          <w:lang w:val="pt-BR"/>
+        </w:rPr>
+        <w:t>solicitações</w:t>
+      </w:r>
+      <w:r>
+        <w:rPr>
+          <w:sz w:val="24"/>
+          <w:szCs w:val="20"/>
+          <w:lang w:val="pt-BR"/>
+        </w:rPr>
+        <w:t>.</w:t>
+      </w:r>
+    </w:p>
+    <w:p>
+      <w:pPr>
+        <w:numPr>
+          <w:ilvl w:val="0"/>
+          <w:numId w:val="18"/>
+        </w:numPr>
+        <w:spacing w:line="360" w:lineRule="auto"/>
+        <w:jc w:val="both"/>
+        <w:rPr>
+          <w:sz w:val="24"/>
+          <w:szCs w:val="20"/>
+          <w:lang w:val="pt-BR"/>
+        </w:rPr>
+      </w:pPr>
+      <w:r>
+        <w:rPr>
+          <w:b/>
+          <w:bCs/>
+          <w:sz w:val="24"/>
+          <w:szCs w:val="20"/>
+          <w:lang w:val="pt-BR"/>
+        </w:rPr>
+        <w:lastRenderedPageBreak/>
+        <w:t>Armazenamento de Imagens</w:t>
+      </w:r>
+      <w:r>
+        <w:rPr>
+          <w:sz w:val="24"/>
+          <w:szCs w:val="20"/>
+          <w:lang w:val="pt-BR"/>
+        </w:rPr>
+        <w:t>: A plataforma deverá armazenar imagens de produtos, incluindo uma imagem principal (</w:t>
+      </w:r>
+      <w:proofErr w:type="spellStart"/>
+      <w:r>
+        <w:rPr>
+          <w:sz w:val="24"/>
+          <w:szCs w:val="20"/>
+          <w:lang w:val="pt-BR"/>
+        </w:rPr>
+        <w:t>thumbnail</w:t>
+      </w:r>
+      <w:proofErr w:type="spellEnd"/>
+      <w:r>
+        <w:rPr>
+          <w:sz w:val="24"/>
+          <w:szCs w:val="20"/>
+          <w:lang w:val="pt-BR"/>
+        </w:rPr>
+        <w:t>) e imagens adicionais, garantindo fácil visualização para as empresas.</w:t>
+      </w:r>
+    </w:p>
+    <w:p>
+      <w:pPr>
+        <w:numPr>
+          <w:ilvl w:val="0"/>
+          <w:numId w:val="18"/>
+        </w:numPr>
+        <w:spacing w:line="360" w:lineRule="auto"/>
+        <w:jc w:val="both"/>
+        <w:rPr>
+          <w:sz w:val="24"/>
+          <w:szCs w:val="20"/>
+          <w:lang w:val="pt-BR"/>
+        </w:rPr>
+      </w:pPr>
+      <w:r>
+        <w:rPr>
+          <w:b/>
+          <w:bCs/>
+          <w:sz w:val="24"/>
+          <w:szCs w:val="20"/>
+          <w:lang w:val="pt-BR"/>
+        </w:rPr>
+        <w:t>Envio de Email</w:t>
+      </w:r>
+      <w:r>
+        <w:rPr>
+          <w:sz w:val="24"/>
+          <w:szCs w:val="20"/>
+          <w:lang w:val="pt-BR"/>
+        </w:rPr>
+        <w:t>:</w:t>
+      </w:r>
+      <w:r>
+        <w:rPr>
+          <w:sz w:val="24"/>
+          <w:szCs w:val="20"/>
+          <w:lang w:val="pt-BR"/>
+        </w:rPr>
+        <w:t xml:space="preserve"> A plataforma, será capaz de enviar </w:t>
+      </w:r>
+      <w:proofErr w:type="spellStart"/>
+      <w:r>
+        <w:rPr>
+          <w:sz w:val="24"/>
+          <w:szCs w:val="20"/>
+          <w:lang w:val="pt-BR"/>
+        </w:rPr>
+        <w:t>emails</w:t>
+      </w:r>
+      <w:proofErr w:type="spellEnd"/>
+      <w:r>
+        <w:rPr>
+          <w:sz w:val="24"/>
+          <w:szCs w:val="20"/>
+          <w:lang w:val="pt-BR"/>
+        </w:rPr>
+        <w:t>, para validação dos dados da empresa cadastrada, restauração de senha, envio de promoções e notícias referentes a plataforma.</w:t>
+      </w:r>
+    </w:p>
+    <w:p>
+      <w:pPr>
+        <w:pStyle w:val="Ttulo1"/>
+        <w:jc w:val="center"/>
+        <w:rPr>
+          <w:lang w:val="pt-BR"/>
+        </w:rPr>
+      </w:pPr>
+    </w:p>
+    <w:p>
+      <w:pPr>
+        <w:pStyle w:val="Ttulo1"/>
+        <w:jc w:val="center"/>
+        <w:rPr>
+          <w:lang w:val="pt-BR"/>
+        </w:rPr>
+      </w:pPr>
+      <w:bookmarkStart w:id="14" w:name="_Toc196319828"/>
+      <w:r>
+        <w:rPr>
+          <w:lang w:val="pt-BR"/>
+        </w:rPr>
+        <w:t>3.</w:t>
+      </w:r>
+      <w:r>
+        <w:rPr>
+          <w:lang w:val="pt-BR"/>
+        </w:rPr>
+        <w:t>3</w:t>
+      </w:r>
+      <w:r>
+        <w:rPr>
+          <w:lang w:val="pt-BR"/>
+        </w:rPr>
+        <w:t xml:space="preserve"> </w:t>
+      </w:r>
+      <w:r>
+        <w:rPr>
+          <w:lang w:val="pt-BR"/>
+        </w:rPr>
+        <w:t xml:space="preserve">REQUISITOS </w:t>
+      </w:r>
+      <w:r>
+        <w:rPr>
+          <w:lang w:val="pt-BR"/>
+        </w:rPr>
+        <w:t xml:space="preserve">NÃO </w:t>
+      </w:r>
+      <w:r>
+        <w:rPr>
+          <w:lang w:val="pt-BR"/>
+        </w:rPr>
+        <w:t>FUNCIONAIS</w:t>
+      </w:r>
+      <w:bookmarkEnd w:id="14"/>
+    </w:p>
+    <w:p>
+      <w:pPr>
+        <w:spacing w:line="360" w:lineRule="auto"/>
+        <w:rPr>
+          <w:sz w:val="24"/>
+          <w:szCs w:val="20"/>
+          <w:lang w:val="pt-BR"/>
+        </w:rPr>
+      </w:pPr>
+    </w:p>
+    <w:p>
+      <w:pPr>
+        <w:spacing w:line="360" w:lineRule="auto"/>
+        <w:rPr>
+          <w:sz w:val="24"/>
+          <w:szCs w:val="20"/>
+          <w:lang w:val="pt-BR"/>
+        </w:rPr>
+      </w:pPr>
+    </w:p>
+    <w:p>
+      <w:pPr>
+        <w:pStyle w:val="PargrafodaLista"/>
+        <w:widowControl/>
+        <w:numPr>
+          <w:ilvl w:val="0"/>
+          <w:numId w:val="19"/>
+        </w:numPr>
+        <w:autoSpaceDE/>
+        <w:autoSpaceDN/>
+        <w:spacing w:before="100" w:beforeAutospacing="1" w:after="100" w:afterAutospacing="1" w:line="360" w:lineRule="auto"/>
+        <w:jc w:val="both"/>
+        <w:rPr>
+          <w:sz w:val="24"/>
+          <w:szCs w:val="24"/>
+          <w:lang w:val="pt-BR" w:eastAsia="pt-BR"/>
+        </w:rPr>
+      </w:pPr>
+      <w:r>
+        <w:rPr>
+          <w:b/>
+          <w:bCs/>
+          <w:sz w:val="24"/>
+          <w:szCs w:val="24"/>
+          <w:lang w:val="pt-BR" w:eastAsia="pt-BR"/>
+        </w:rPr>
+        <w:t>Escalabilidade</w:t>
+      </w:r>
+      <w:r>
+        <w:rPr>
+          <w:sz w:val="24"/>
+          <w:szCs w:val="24"/>
+          <w:lang w:val="pt-BR" w:eastAsia="pt-BR"/>
+        </w:rPr>
+        <w:t>: A plataforma deve ser capaz de suportar um número crescente de usuários e produtos, garantindo que a performance não seja impactada conforme o volume de dados aumente.</w:t>
+      </w:r>
+    </w:p>
+    <w:p>
+      <w:pPr>
+        <w:pStyle w:val="PargrafodaLista"/>
+        <w:widowControl/>
+        <w:numPr>
+          <w:ilvl w:val="0"/>
+          <w:numId w:val="19"/>
+        </w:numPr>
+        <w:autoSpaceDE/>
+        <w:autoSpaceDN/>
+        <w:spacing w:before="100" w:beforeAutospacing="1" w:after="100" w:afterAutospacing="1" w:line="360" w:lineRule="auto"/>
+        <w:jc w:val="both"/>
+        <w:rPr>
+          <w:sz w:val="24"/>
+          <w:szCs w:val="24"/>
+          <w:lang w:val="pt-BR" w:eastAsia="pt-BR"/>
+        </w:rPr>
+      </w:pPr>
+      <w:r>
+        <w:rPr>
+          <w:b/>
+          <w:bCs/>
+          <w:sz w:val="24"/>
+          <w:szCs w:val="24"/>
+          <w:lang w:val="pt-BR" w:eastAsia="pt-BR"/>
+        </w:rPr>
+        <w:t>Segurança</w:t>
+      </w:r>
+      <w:r>
+        <w:rPr>
+          <w:sz w:val="24"/>
+          <w:szCs w:val="24"/>
+          <w:lang w:val="pt-BR" w:eastAsia="pt-BR"/>
+        </w:rPr>
+        <w:t>: O sistema precisa garantir a segurança dos dados das empresas, com uma autenticação robusta e criptografia de informações sensíveis.</w:t>
+      </w:r>
+    </w:p>
+    <w:p>
+      <w:pPr>
+        <w:pStyle w:val="PargrafodaLista"/>
+        <w:widowControl/>
+        <w:numPr>
+          <w:ilvl w:val="0"/>
+          <w:numId w:val="19"/>
+        </w:numPr>
+        <w:autoSpaceDE/>
+        <w:autoSpaceDN/>
+        <w:spacing w:before="100" w:beforeAutospacing="1" w:after="100" w:afterAutospacing="1" w:line="360" w:lineRule="auto"/>
+        <w:jc w:val="both"/>
+        <w:rPr>
+          <w:sz w:val="24"/>
+          <w:szCs w:val="24"/>
+          <w:lang w:val="pt-BR" w:eastAsia="pt-BR"/>
+        </w:rPr>
+      </w:pPr>
+      <w:r>
+        <w:rPr>
+          <w:b/>
+          <w:bCs/>
+          <w:sz w:val="24"/>
+          <w:szCs w:val="24"/>
+          <w:lang w:val="pt-BR" w:eastAsia="pt-BR"/>
+        </w:rPr>
+        <w:t>Usabilidade</w:t>
+      </w:r>
+      <w:r>
+        <w:rPr>
+          <w:sz w:val="24"/>
+          <w:szCs w:val="24"/>
+          <w:lang w:val="pt-BR" w:eastAsia="pt-BR"/>
+        </w:rPr>
+        <w:t>: A plataforma deve ser intuitiva e fácil de usar, com interfaces amigáveis e fluxos claros para todas as funcionalidades, reduzindo a curva de aprendizado dos usuários.</w:t>
+      </w:r>
+    </w:p>
+    <w:p>
+      <w:pPr>
+        <w:pStyle w:val="PargrafodaLista"/>
+        <w:widowControl/>
+        <w:numPr>
+          <w:ilvl w:val="0"/>
+          <w:numId w:val="19"/>
+        </w:numPr>
+        <w:autoSpaceDE/>
+        <w:autoSpaceDN/>
+        <w:spacing w:before="100" w:beforeAutospacing="1" w:after="100" w:afterAutospacing="1" w:line="360" w:lineRule="auto"/>
+        <w:jc w:val="both"/>
+        <w:rPr>
+          <w:sz w:val="24"/>
+          <w:szCs w:val="24"/>
+          <w:lang w:val="pt-BR" w:eastAsia="pt-BR"/>
+        </w:rPr>
+      </w:pPr>
+      <w:r>
+        <w:rPr>
+          <w:b/>
+          <w:bCs/>
+          <w:sz w:val="24"/>
+          <w:szCs w:val="24"/>
+          <w:lang w:val="pt-BR" w:eastAsia="pt-BR"/>
+        </w:rPr>
+        <w:t>Desempenho</w:t>
+      </w:r>
+      <w:r>
+        <w:rPr>
+          <w:sz w:val="24"/>
+          <w:szCs w:val="24"/>
+          <w:lang w:val="pt-BR" w:eastAsia="pt-BR"/>
+        </w:rPr>
+        <w:t>: A plataforma deverá responder rapidamente a requisições dos usuários, com baixa latência, especialmente nas operações de busca e filtro de produtos.</w:t>
+      </w:r>
+    </w:p>
+    <w:p>
+      <w:pPr>
+        <w:pStyle w:val="PargrafodaLista"/>
+        <w:widowControl/>
+        <w:numPr>
+          <w:ilvl w:val="0"/>
+          <w:numId w:val="19"/>
+        </w:numPr>
+        <w:autoSpaceDE/>
+        <w:autoSpaceDN/>
+        <w:spacing w:before="100" w:beforeAutospacing="1" w:after="100" w:afterAutospacing="1" w:line="360" w:lineRule="auto"/>
+        <w:jc w:val="both"/>
+        <w:rPr>
+          <w:sz w:val="24"/>
+          <w:szCs w:val="24"/>
+          <w:lang w:val="pt-BR" w:eastAsia="pt-BR"/>
+        </w:rPr>
+      </w:pPr>
+      <w:r>
+        <w:rPr>
+          <w:b/>
+          <w:bCs/>
+          <w:sz w:val="24"/>
+          <w:szCs w:val="24"/>
+          <w:lang w:val="pt-BR" w:eastAsia="pt-BR"/>
+        </w:rPr>
+        <w:t>Disponibilidade</w:t>
+      </w:r>
+      <w:r>
+        <w:rPr>
+          <w:sz w:val="24"/>
+          <w:szCs w:val="24"/>
+          <w:lang w:val="pt-BR" w:eastAsia="pt-BR"/>
+        </w:rPr>
+        <w:t xml:space="preserve">: O sistema deve ser altamente disponível, </w:t>
+      </w:r>
+      <w:r>
+        <w:rPr>
+          <w:sz w:val="24"/>
+          <w:szCs w:val="24"/>
+          <w:lang w:val="pt-BR" w:eastAsia="pt-BR"/>
+        </w:rPr>
+        <w:t xml:space="preserve">sem </w:t>
+      </w:r>
+      <w:proofErr w:type="spellStart"/>
+      <w:r>
+        <w:rPr>
+          <w:sz w:val="24"/>
+          <w:szCs w:val="24"/>
+          <w:lang w:val="pt-BR" w:eastAsia="pt-BR"/>
+        </w:rPr>
+        <w:t>downtimes</w:t>
+      </w:r>
+      <w:proofErr w:type="spellEnd"/>
+      <w:r>
+        <w:rPr>
+          <w:sz w:val="24"/>
+          <w:szCs w:val="24"/>
+          <w:lang w:val="pt-BR" w:eastAsia="pt-BR"/>
+        </w:rPr>
+        <w:t>, garantindo que as empresas possam acessar a plataforma sem interrupções significativas.</w:t>
+      </w:r>
+    </w:p>
+    <w:p>
+      <w:pPr>
+        <w:pStyle w:val="PargrafodaLista"/>
+        <w:widowControl/>
+        <w:numPr>
+          <w:ilvl w:val="0"/>
+          <w:numId w:val="19"/>
+        </w:numPr>
+        <w:autoSpaceDE/>
+        <w:autoSpaceDN/>
+        <w:spacing w:before="100" w:beforeAutospacing="1" w:after="100" w:afterAutospacing="1" w:line="360" w:lineRule="auto"/>
+        <w:jc w:val="both"/>
+        <w:rPr>
+          <w:sz w:val="24"/>
+          <w:szCs w:val="24"/>
+          <w:lang w:val="pt-BR" w:eastAsia="pt-BR"/>
+        </w:rPr>
+      </w:pPr>
+      <w:r>
+        <w:rPr>
+          <w:b/>
+          <w:bCs/>
+          <w:sz w:val="24"/>
+          <w:szCs w:val="24"/>
+          <w:lang w:val="pt-BR" w:eastAsia="pt-BR"/>
+        </w:rPr>
+        <w:t>Manutenibilidade</w:t>
+      </w:r>
+      <w:r>
+        <w:rPr>
+          <w:sz w:val="24"/>
+          <w:szCs w:val="24"/>
+          <w:lang w:val="pt-BR" w:eastAsia="pt-BR"/>
+        </w:rPr>
+        <w:t>: O código-fonte deve ser bem documentado e modular, facilitando manutenções futuras e a integração de novas funcionalidades.</w:t>
+      </w:r>
+    </w:p>
+    <w:p>
+      <w:pPr>
+        <w:spacing w:line="360" w:lineRule="auto"/>
+        <w:rPr>
+          <w:sz w:val="24"/>
+          <w:szCs w:val="20"/>
+          <w:lang w:val="pt-BR"/>
+        </w:rPr>
+      </w:pPr>
+    </w:p>
+    <w:p>
+      <w:pPr>
+        <w:rPr>
+          <w:sz w:val="28"/>
+        </w:rPr>
+      </w:pPr>
+    </w:p>
+    <w:p>
+      <w:pPr>
+        <w:rPr>
+          <w:sz w:val="28"/>
+        </w:rPr>
+      </w:pPr>
+    </w:p>
+    <w:p>
+      <w:pPr>
+        <w:rPr>
+          <w:sz w:val="28"/>
+        </w:rPr>
+      </w:pPr>
+    </w:p>
+    <w:p>
+      <w:pPr>
+        <w:rPr>
+          <w:sz w:val="28"/>
+        </w:rPr>
+      </w:pPr>
+    </w:p>
+    <w:p>
+      <w:pPr>
+        <w:rPr>
+          <w:sz w:val="28"/>
+        </w:rPr>
+      </w:pPr>
+    </w:p>
+    <w:p>
+      <w:pPr>
+        <w:rPr>
+          <w:sz w:val="28"/>
+        </w:rPr>
+      </w:pPr>
+    </w:p>
+    <w:p>
+      <w:pPr>
+        <w:rPr>
+          <w:sz w:val="28"/>
+        </w:rPr>
+      </w:pPr>
+    </w:p>
+    <w:p>
+      <w:pPr>
+        <w:rPr>
+          <w:sz w:val="28"/>
+        </w:rPr>
+      </w:pPr>
+    </w:p>
+    <w:p>
+      <w:pPr>
+        <w:pStyle w:val="Corpodetexto"/>
+        <w:spacing w:before="17"/>
         <w:rPr>
           <w:sz w:val="28"/>
         </w:rPr>
@@ -3603,15 +5011,19 @@
         <w:pStyle w:val="Ttulo1"/>
         <w:ind w:left="112" w:right="530"/>
         <w:jc w:val="center"/>
-      </w:pPr>
-      <w:bookmarkStart w:id="7" w:name="_Toc193309507"/>
-      <w:r>
         <w:rPr>
           <w:spacing w:val="-2"/>
         </w:rPr>
+      </w:pPr>
+      <w:bookmarkStart w:id="15" w:name="_Toc196319829"/>
+      <w:r>
+        <w:rPr>
+          <w:spacing w:val="-2"/>
+        </w:rPr>
+        <w:lastRenderedPageBreak/>
         <w:t>REFERÊNCIAS</w:t>
       </w:r>
-      <w:bookmarkEnd w:id="7"/>
+      <w:bookmarkEnd w:id="15"/>
     </w:p>
     <w:p>
       <w:pPr>
@@ -3894,14 +5306,50 @@
           <w:szCs w:val="24"/>
         </w:rPr>
       </w:pPr>
-      <w:r>
+      <w:hyperlink r:id="rId19" w:history="1">
+        <w:r>
+          <w:rPr>
+            <w:rStyle w:val="Hyperlink"/>
+            <w:color w:val="000000" w:themeColor="text1"/>
+            <w:sz w:val="24"/>
+            <w:szCs w:val="24"/>
+            <w:u w:val="none"/>
+          </w:rPr>
+          <w:t>https://www.totvs.com/blog/developers/back-end/</w:t>
+        </w:r>
+      </w:hyperlink>
+    </w:p>
+    <w:p>
+      <w:pPr>
+        <w:pStyle w:val="PargrafodaLista"/>
+        <w:widowControl/>
+        <w:numPr>
+          <w:ilvl w:val="0"/>
+          <w:numId w:val="17"/>
+        </w:numPr>
+        <w:autoSpaceDE/>
+        <w:autoSpaceDN/>
+        <w:spacing w:line="278" w:lineRule="auto"/>
+        <w:contextualSpacing/>
+        <w:jc w:val="both"/>
         <w:rPr>
           <w:color w:val="000000" w:themeColor="text1"/>
           <w:sz w:val="24"/>
           <w:szCs w:val="24"/>
         </w:rPr>
-        <w:t>https://www.totvs.com/blog/developers/back-end/</w:t>
-      </w:r>
+      </w:pPr>
+      <w:hyperlink r:id="rId20" w:history="1">
+        <w:r>
+          <w:rPr>
+            <w:rStyle w:val="Hyperlink"/>
+            <w:color w:val="000000" w:themeColor="text1"/>
+            <w:sz w:val="24"/>
+            <w:szCs w:val="24"/>
+            <w:u w:val="none"/>
+          </w:rPr>
+          <w:t>O que é um Downtime | Conheça suas causas e como evitá-los!</w:t>
+        </w:r>
+      </w:hyperlink>
     </w:p>
     <w:p>
       <w:pPr>
@@ -3913,8 +5361,9 @@
     </w:p>
     <w:sectPr>
       <w:pgSz w:w="11910" w:h="16850"/>
-      <w:pgMar w:top="1040" w:right="566" w:bottom="280" w:left="1559" w:header="775" w:footer="0" w:gutter="0"/>
+      <w:pgMar w:top="1701" w:right="1134" w:bottom="1134" w:left="1701" w:header="775" w:footer="0" w:gutter="0"/>
       <w:cols w:space="720"/>
+      <w:docGrid w:linePitch="299"/>
     </w:sectPr>
   </w:body>
 </w:document>
@@ -4682,6 +6131,119 @@
     </w:lvl>
   </w:abstractNum>
   <w:abstractNum w:abstractNumId="1" w15:restartNumberingAfterBreak="0">
+    <w:nsid w:val="17F11C29"/>
+    <w:multiLevelType w:val="multilevel"/>
+    <w:tmpl w:val="0D6E9B36"/>
+    <w:lvl w:ilvl="0">
+      <w:start w:val="1"/>
+      <w:numFmt w:val="decimal"/>
+      <w:lvlText w:val="%1."/>
+      <w:lvlJc w:val="left"/>
+      <w:pPr>
+        <w:tabs>
+          <w:tab w:val="num" w:pos="720"/>
+        </w:tabs>
+        <w:ind w:left="720" w:hanging="360"/>
+      </w:pPr>
+    </w:lvl>
+    <w:lvl w:ilvl="1" w:tentative="1">
+      <w:start w:val="1"/>
+      <w:numFmt w:val="decimal"/>
+      <w:lvlText w:val="%2."/>
+      <w:lvlJc w:val="left"/>
+      <w:pPr>
+        <w:tabs>
+          <w:tab w:val="num" w:pos="1440"/>
+        </w:tabs>
+        <w:ind w:left="1440" w:hanging="360"/>
+      </w:pPr>
+    </w:lvl>
+    <w:lvl w:ilvl="2" w:tentative="1">
+      <w:start w:val="1"/>
+      <w:numFmt w:val="decimal"/>
+      <w:lvlText w:val="%3."/>
+      <w:lvlJc w:val="left"/>
+      <w:pPr>
+        <w:tabs>
+          <w:tab w:val="num" w:pos="2160"/>
+        </w:tabs>
+        <w:ind w:left="2160" w:hanging="360"/>
+      </w:pPr>
+    </w:lvl>
+    <w:lvl w:ilvl="3" w:tentative="1">
+      <w:start w:val="1"/>
+      <w:numFmt w:val="decimal"/>
+      <w:lvlText w:val="%4."/>
+      <w:lvlJc w:val="left"/>
+      <w:pPr>
+        <w:tabs>
+          <w:tab w:val="num" w:pos="2880"/>
+        </w:tabs>
+        <w:ind w:left="2880" w:hanging="360"/>
+      </w:pPr>
+    </w:lvl>
+    <w:lvl w:ilvl="4" w:tentative="1">
+      <w:start w:val="1"/>
+      <w:numFmt w:val="decimal"/>
+      <w:lvlText w:val="%5."/>
+      <w:lvlJc w:val="left"/>
+      <w:pPr>
+        <w:tabs>
+          <w:tab w:val="num" w:pos="3600"/>
+        </w:tabs>
+        <w:ind w:left="3600" w:hanging="360"/>
+      </w:pPr>
+    </w:lvl>
+    <w:lvl w:ilvl="5" w:tentative="1">
+      <w:start w:val="1"/>
+      <w:numFmt w:val="decimal"/>
+      <w:lvlText w:val="%6."/>
+      <w:lvlJc w:val="left"/>
+      <w:pPr>
+        <w:tabs>
+          <w:tab w:val="num" w:pos="4320"/>
+        </w:tabs>
+        <w:ind w:left="4320" w:hanging="360"/>
+      </w:pPr>
+    </w:lvl>
+    <w:lvl w:ilvl="6" w:tentative="1">
+      <w:start w:val="1"/>
+      <w:numFmt w:val="decimal"/>
+      <w:lvlText w:val="%7."/>
+      <w:lvlJc w:val="left"/>
+      <w:pPr>
+        <w:tabs>
+          <w:tab w:val="num" w:pos="5040"/>
+        </w:tabs>
+        <w:ind w:left="5040" w:hanging="360"/>
+      </w:pPr>
+    </w:lvl>
+    <w:lvl w:ilvl="7" w:tentative="1">
+      <w:start w:val="1"/>
+      <w:numFmt w:val="decimal"/>
+      <w:lvlText w:val="%8."/>
+      <w:lvlJc w:val="left"/>
+      <w:pPr>
+        <w:tabs>
+          <w:tab w:val="num" w:pos="5760"/>
+        </w:tabs>
+        <w:ind w:left="5760" w:hanging="360"/>
+      </w:pPr>
+    </w:lvl>
+    <w:lvl w:ilvl="8" w:tentative="1">
+      <w:start w:val="1"/>
+      <w:numFmt w:val="decimal"/>
+      <w:lvlText w:val="%9."/>
+      <w:lvlJc w:val="left"/>
+      <w:pPr>
+        <w:tabs>
+          <w:tab w:val="num" w:pos="6480"/>
+        </w:tabs>
+        <w:ind w:left="6480" w:hanging="360"/>
+      </w:pPr>
+    </w:lvl>
+  </w:abstractNum>
+  <w:abstractNum w:abstractNumId="2" w15:restartNumberingAfterBreak="0">
     <w:nsid w:val="1E444C2A"/>
     <w:multiLevelType w:val="hybridMultilevel"/>
     <w:tmpl w:val="7032A680"/>
@@ -4802,7 +6364,7 @@
       </w:rPr>
     </w:lvl>
   </w:abstractNum>
-  <w:abstractNum w:abstractNumId="2" w15:restartNumberingAfterBreak="0">
+  <w:abstractNum w:abstractNumId="3" w15:restartNumberingAfterBreak="0">
     <w:nsid w:val="2E5112AA"/>
     <w:multiLevelType w:val="hybridMultilevel"/>
     <w:tmpl w:val="7CC4CD72"/>
@@ -4923,7 +6485,120 @@
       </w:rPr>
     </w:lvl>
   </w:abstractNum>
-  <w:abstractNum w:abstractNumId="3" w15:restartNumberingAfterBreak="0">
+  <w:abstractNum w:abstractNumId="4" w15:restartNumberingAfterBreak="0">
+    <w:nsid w:val="36EE7B60"/>
+    <w:multiLevelType w:val="hybridMultilevel"/>
+    <w:tmpl w:val="BDF02376"/>
+    <w:lvl w:ilvl="0" w:tplc="04160001">
+      <w:start w:val="1"/>
+      <w:numFmt w:val="bullet"/>
+      <w:lvlText w:val=""/>
+      <w:lvlJc w:val="left"/>
+      <w:pPr>
+        <w:ind w:left="720" w:hanging="360"/>
+      </w:pPr>
+      <w:rPr>
+        <w:rFonts w:ascii="Symbol" w:hAnsi="Symbol" w:hint="default"/>
+      </w:rPr>
+    </w:lvl>
+    <w:lvl w:ilvl="1" w:tplc="04160003" w:tentative="1">
+      <w:start w:val="1"/>
+      <w:numFmt w:val="bullet"/>
+      <w:lvlText w:val="o"/>
+      <w:lvlJc w:val="left"/>
+      <w:pPr>
+        <w:ind w:left="1440" w:hanging="360"/>
+      </w:pPr>
+      <w:rPr>
+        <w:rFonts w:ascii="Courier New" w:hAnsi="Courier New" w:cs="Courier New" w:hint="default"/>
+      </w:rPr>
+    </w:lvl>
+    <w:lvl w:ilvl="2" w:tplc="04160005" w:tentative="1">
+      <w:start w:val="1"/>
+      <w:numFmt w:val="bullet"/>
+      <w:lvlText w:val=""/>
+      <w:lvlJc w:val="left"/>
+      <w:pPr>
+        <w:ind w:left="2160" w:hanging="360"/>
+      </w:pPr>
+      <w:rPr>
+        <w:rFonts w:ascii="Wingdings" w:hAnsi="Wingdings" w:hint="default"/>
+      </w:rPr>
+    </w:lvl>
+    <w:lvl w:ilvl="3" w:tplc="04160001" w:tentative="1">
+      <w:start w:val="1"/>
+      <w:numFmt w:val="bullet"/>
+      <w:lvlText w:val=""/>
+      <w:lvlJc w:val="left"/>
+      <w:pPr>
+        <w:ind w:left="2880" w:hanging="360"/>
+      </w:pPr>
+      <w:rPr>
+        <w:rFonts w:ascii="Symbol" w:hAnsi="Symbol" w:hint="default"/>
+      </w:rPr>
+    </w:lvl>
+    <w:lvl w:ilvl="4" w:tplc="04160003" w:tentative="1">
+      <w:start w:val="1"/>
+      <w:numFmt w:val="bullet"/>
+      <w:lvlText w:val="o"/>
+      <w:lvlJc w:val="left"/>
+      <w:pPr>
+        <w:ind w:left="3600" w:hanging="360"/>
+      </w:pPr>
+      <w:rPr>
+        <w:rFonts w:ascii="Courier New" w:hAnsi="Courier New" w:cs="Courier New" w:hint="default"/>
+      </w:rPr>
+    </w:lvl>
+    <w:lvl w:ilvl="5" w:tplc="04160005" w:tentative="1">
+      <w:start w:val="1"/>
+      <w:numFmt w:val="bullet"/>
+      <w:lvlText w:val=""/>
+      <w:lvlJc w:val="left"/>
+      <w:pPr>
+        <w:ind w:left="4320" w:hanging="360"/>
+      </w:pPr>
+      <w:rPr>
+        <w:rFonts w:ascii="Wingdings" w:hAnsi="Wingdings" w:hint="default"/>
+      </w:rPr>
+    </w:lvl>
+    <w:lvl w:ilvl="6" w:tplc="04160001" w:tentative="1">
+      <w:start w:val="1"/>
+      <w:numFmt w:val="bullet"/>
+      <w:lvlText w:val=""/>
+      <w:lvlJc w:val="left"/>
+      <w:pPr>
+        <w:ind w:left="5040" w:hanging="360"/>
+      </w:pPr>
+      <w:rPr>
+        <w:rFonts w:ascii="Symbol" w:hAnsi="Symbol" w:hint="default"/>
+      </w:rPr>
+    </w:lvl>
+    <w:lvl w:ilvl="7" w:tplc="04160003" w:tentative="1">
+      <w:start w:val="1"/>
+      <w:numFmt w:val="bullet"/>
+      <w:lvlText w:val="o"/>
+      <w:lvlJc w:val="left"/>
+      <w:pPr>
+        <w:ind w:left="5760" w:hanging="360"/>
+      </w:pPr>
+      <w:rPr>
+        <w:rFonts w:ascii="Courier New" w:hAnsi="Courier New" w:cs="Courier New" w:hint="default"/>
+      </w:rPr>
+    </w:lvl>
+    <w:lvl w:ilvl="8" w:tplc="04160005" w:tentative="1">
+      <w:start w:val="1"/>
+      <w:numFmt w:val="bullet"/>
+      <w:lvlText w:val=""/>
+      <w:lvlJc w:val="left"/>
+      <w:pPr>
+        <w:ind w:left="6480" w:hanging="360"/>
+      </w:pPr>
+      <w:rPr>
+        <w:rFonts w:ascii="Wingdings" w:hAnsi="Wingdings" w:hint="default"/>
+      </w:rPr>
+    </w:lvl>
+  </w:abstractNum>
+  <w:abstractNum w:abstractNumId="5" w15:restartNumberingAfterBreak="0">
     <w:nsid w:val="3ABC029D"/>
     <w:multiLevelType w:val="multilevel"/>
     <w:tmpl w:val="E76014B2"/>
@@ -5054,7 +6729,7 @@
       </w:rPr>
     </w:lvl>
   </w:abstractNum>
-  <w:abstractNum w:abstractNumId="4" w15:restartNumberingAfterBreak="0">
+  <w:abstractNum w:abstractNumId="6" w15:restartNumberingAfterBreak="0">
     <w:nsid w:val="3FB25FF0"/>
     <w:multiLevelType w:val="hybridMultilevel"/>
     <w:tmpl w:val="7E806820"/>
@@ -5176,7 +6851,7 @@
       </w:rPr>
     </w:lvl>
   </w:abstractNum>
-  <w:abstractNum w:abstractNumId="5" w15:restartNumberingAfterBreak="0">
+  <w:abstractNum w:abstractNumId="7" w15:restartNumberingAfterBreak="0">
     <w:nsid w:val="40BA4EE7"/>
     <w:multiLevelType w:val="hybridMultilevel"/>
     <w:tmpl w:val="712C1472"/>
@@ -5297,7 +6972,7 @@
       </w:rPr>
     </w:lvl>
   </w:abstractNum>
-  <w:abstractNum w:abstractNumId="6" w15:restartNumberingAfterBreak="0">
+  <w:abstractNum w:abstractNumId="8" w15:restartNumberingAfterBreak="0">
     <w:nsid w:val="4BAC3A53"/>
     <w:multiLevelType w:val="hybridMultilevel"/>
     <w:tmpl w:val="5FBADBF6"/>
@@ -5418,7 +7093,7 @@
       </w:rPr>
     </w:lvl>
   </w:abstractNum>
-  <w:abstractNum w:abstractNumId="7" w15:restartNumberingAfterBreak="0">
+  <w:abstractNum w:abstractNumId="9" w15:restartNumberingAfterBreak="0">
     <w:nsid w:val="599E53AD"/>
     <w:multiLevelType w:val="hybridMultilevel"/>
     <w:tmpl w:val="98207F70"/>
@@ -5539,7 +7214,7 @@
       </w:rPr>
     </w:lvl>
   </w:abstractNum>
-  <w:abstractNum w:abstractNumId="8" w15:restartNumberingAfterBreak="0">
+  <w:abstractNum w:abstractNumId="10" w15:restartNumberingAfterBreak="0">
     <w:nsid w:val="59CD5F51"/>
     <w:multiLevelType w:val="multilevel"/>
     <w:tmpl w:val="04EC26BC"/>
@@ -5724,7 +7399,120 @@
       </w:rPr>
     </w:lvl>
   </w:abstractNum>
-  <w:abstractNum w:abstractNumId="9" w15:restartNumberingAfterBreak="0">
+  <w:abstractNum w:abstractNumId="11" w15:restartNumberingAfterBreak="0">
+    <w:nsid w:val="5CA979AA"/>
+    <w:multiLevelType w:val="multilevel"/>
+    <w:tmpl w:val="0D6E9B36"/>
+    <w:lvl w:ilvl="0">
+      <w:start w:val="1"/>
+      <w:numFmt w:val="decimal"/>
+      <w:lvlText w:val="%1."/>
+      <w:lvlJc w:val="left"/>
+      <w:pPr>
+        <w:tabs>
+          <w:tab w:val="num" w:pos="720"/>
+        </w:tabs>
+        <w:ind w:left="720" w:hanging="360"/>
+      </w:pPr>
+    </w:lvl>
+    <w:lvl w:ilvl="1" w:tentative="1">
+      <w:start w:val="1"/>
+      <w:numFmt w:val="decimal"/>
+      <w:lvlText w:val="%2."/>
+      <w:lvlJc w:val="left"/>
+      <w:pPr>
+        <w:tabs>
+          <w:tab w:val="num" w:pos="1440"/>
+        </w:tabs>
+        <w:ind w:left="1440" w:hanging="360"/>
+      </w:pPr>
+    </w:lvl>
+    <w:lvl w:ilvl="2" w:tentative="1">
+      <w:start w:val="1"/>
+      <w:numFmt w:val="decimal"/>
+      <w:lvlText w:val="%3."/>
+      <w:lvlJc w:val="left"/>
+      <w:pPr>
+        <w:tabs>
+          <w:tab w:val="num" w:pos="2160"/>
+        </w:tabs>
+        <w:ind w:left="2160" w:hanging="360"/>
+      </w:pPr>
+    </w:lvl>
+    <w:lvl w:ilvl="3" w:tentative="1">
+      <w:start w:val="1"/>
+      <w:numFmt w:val="decimal"/>
+      <w:lvlText w:val="%4."/>
+      <w:lvlJc w:val="left"/>
+      <w:pPr>
+        <w:tabs>
+          <w:tab w:val="num" w:pos="2880"/>
+        </w:tabs>
+        <w:ind w:left="2880" w:hanging="360"/>
+      </w:pPr>
+    </w:lvl>
+    <w:lvl w:ilvl="4" w:tentative="1">
+      <w:start w:val="1"/>
+      <w:numFmt w:val="decimal"/>
+      <w:lvlText w:val="%5."/>
+      <w:lvlJc w:val="left"/>
+      <w:pPr>
+        <w:tabs>
+          <w:tab w:val="num" w:pos="3600"/>
+        </w:tabs>
+        <w:ind w:left="3600" w:hanging="360"/>
+      </w:pPr>
+    </w:lvl>
+    <w:lvl w:ilvl="5" w:tentative="1">
+      <w:start w:val="1"/>
+      <w:numFmt w:val="decimal"/>
+      <w:lvlText w:val="%6."/>
+      <w:lvlJc w:val="left"/>
+      <w:pPr>
+        <w:tabs>
+          <w:tab w:val="num" w:pos="4320"/>
+        </w:tabs>
+        <w:ind w:left="4320" w:hanging="360"/>
+      </w:pPr>
+    </w:lvl>
+    <w:lvl w:ilvl="6" w:tentative="1">
+      <w:start w:val="1"/>
+      <w:numFmt w:val="decimal"/>
+      <w:lvlText w:val="%7."/>
+      <w:lvlJc w:val="left"/>
+      <w:pPr>
+        <w:tabs>
+          <w:tab w:val="num" w:pos="5040"/>
+        </w:tabs>
+        <w:ind w:left="5040" w:hanging="360"/>
+      </w:pPr>
+    </w:lvl>
+    <w:lvl w:ilvl="7" w:tentative="1">
+      <w:start w:val="1"/>
+      <w:numFmt w:val="decimal"/>
+      <w:lvlText w:val="%8."/>
+      <w:lvlJc w:val="left"/>
+      <w:pPr>
+        <w:tabs>
+          <w:tab w:val="num" w:pos="5760"/>
+        </w:tabs>
+        <w:ind w:left="5760" w:hanging="360"/>
+      </w:pPr>
+    </w:lvl>
+    <w:lvl w:ilvl="8" w:tentative="1">
+      <w:start w:val="1"/>
+      <w:numFmt w:val="decimal"/>
+      <w:lvlText w:val="%9."/>
+      <w:lvlJc w:val="left"/>
+      <w:pPr>
+        <w:tabs>
+          <w:tab w:val="num" w:pos="6480"/>
+        </w:tabs>
+        <w:ind w:left="6480" w:hanging="360"/>
+      </w:pPr>
+    </w:lvl>
+  </w:abstractNum>
+  <w:abstractNum w:abstractNumId="12" w15:restartNumberingAfterBreak="0">
     <w:nsid w:val="63644F6A"/>
     <w:multiLevelType w:val="hybridMultilevel"/>
     <w:tmpl w:val="A7C0DADA"/>
@@ -5845,7 +7633,7 @@
       </w:rPr>
     </w:lvl>
   </w:abstractNum>
-  <w:abstractNum w:abstractNumId="10" w15:restartNumberingAfterBreak="0">
+  <w:abstractNum w:abstractNumId="13" w15:restartNumberingAfterBreak="0">
     <w:nsid w:val="695D5D16"/>
     <w:multiLevelType w:val="hybridMultilevel"/>
     <w:tmpl w:val="BA84F1C4"/>
@@ -5966,7 +7754,7 @@
       </w:rPr>
     </w:lvl>
   </w:abstractNum>
-  <w:abstractNum w:abstractNumId="11" w15:restartNumberingAfterBreak="0">
+  <w:abstractNum w:abstractNumId="14" w15:restartNumberingAfterBreak="0">
     <w:nsid w:val="6F182DEC"/>
     <w:multiLevelType w:val="multilevel"/>
     <w:tmpl w:val="FBD26B6E"/>
@@ -6106,7 +7894,7 @@
       </w:rPr>
     </w:lvl>
   </w:abstractNum>
-  <w:abstractNum w:abstractNumId="12" w15:restartNumberingAfterBreak="0">
+  <w:abstractNum w:abstractNumId="15" w15:restartNumberingAfterBreak="0">
     <w:nsid w:val="712E3DCA"/>
     <w:multiLevelType w:val="hybridMultilevel"/>
     <w:tmpl w:val="833AD3F6"/>
@@ -6228,7 +8016,7 @@
       </w:rPr>
     </w:lvl>
   </w:abstractNum>
-  <w:abstractNum w:abstractNumId="13" w15:restartNumberingAfterBreak="0">
+  <w:abstractNum w:abstractNumId="16" w15:restartNumberingAfterBreak="0">
     <w:nsid w:val="71424CE1"/>
     <w:multiLevelType w:val="hybridMultilevel"/>
     <w:tmpl w:val="1A3A64A0"/>
@@ -6349,7 +8137,7 @@
       </w:rPr>
     </w:lvl>
   </w:abstractNum>
-  <w:abstractNum w:abstractNumId="14" w15:restartNumberingAfterBreak="0">
+  <w:abstractNum w:abstractNumId="17" w15:restartNumberingAfterBreak="0">
     <w:nsid w:val="7B2E6C18"/>
     <w:multiLevelType w:val="hybridMultilevel"/>
     <w:tmpl w:val="476ED716"/>
@@ -6462,7 +8250,7 @@
       </w:rPr>
     </w:lvl>
   </w:abstractNum>
-  <w:abstractNum w:abstractNumId="15" w15:restartNumberingAfterBreak="0">
+  <w:abstractNum w:abstractNumId="18" w15:restartNumberingAfterBreak="0">
     <w:nsid w:val="7DEF7DDB"/>
     <w:multiLevelType w:val="hybridMultilevel"/>
     <w:tmpl w:val="4308FF62"/>
@@ -6583,7 +8371,7 @@
       </w:rPr>
     </w:lvl>
   </w:abstractNum>
-  <w:abstractNum w:abstractNumId="16" w15:restartNumberingAfterBreak="0">
+  <w:abstractNum w:abstractNumId="19" w15:restartNumberingAfterBreak="0">
     <w:nsid w:val="7E165743"/>
     <w:multiLevelType w:val="hybridMultilevel"/>
     <w:tmpl w:val="E88CE046"/>
@@ -6706,55 +8494,64 @@
     </w:lvl>
   </w:abstractNum>
   <w:num w:numId="1" w16cid:durableId="1426731315">
-    <w:abstractNumId w:val="1"/>
+    <w:abstractNumId w:val="2"/>
   </w:num>
   <w:num w:numId="2" w16cid:durableId="377053828">
-    <w:abstractNumId w:val="9"/>
+    <w:abstractNumId w:val="12"/>
   </w:num>
   <w:num w:numId="3" w16cid:durableId="1198816048">
-    <w:abstractNumId w:val="3"/>
+    <w:abstractNumId w:val="5"/>
   </w:num>
   <w:num w:numId="4" w16cid:durableId="947928634">
-    <w:abstractNumId w:val="13"/>
+    <w:abstractNumId w:val="16"/>
   </w:num>
   <w:num w:numId="5" w16cid:durableId="1339960928">
-    <w:abstractNumId w:val="15"/>
+    <w:abstractNumId w:val="18"/>
   </w:num>
   <w:num w:numId="6" w16cid:durableId="1304311789">
-    <w:abstractNumId w:val="12"/>
+    <w:abstractNumId w:val="15"/>
   </w:num>
   <w:num w:numId="7" w16cid:durableId="1189175760">
     <w:abstractNumId w:val="0"/>
   </w:num>
   <w:num w:numId="8" w16cid:durableId="577861401">
+    <w:abstractNumId w:val="9"/>
+  </w:num>
+  <w:num w:numId="9" w16cid:durableId="419908723">
     <w:abstractNumId w:val="7"/>
   </w:num>
-  <w:num w:numId="9" w16cid:durableId="419908723">
-    <w:abstractNumId w:val="5"/>
-  </w:num>
   <w:num w:numId="10" w16cid:durableId="546842867">
-    <w:abstractNumId w:val="2"/>
+    <w:abstractNumId w:val="3"/>
   </w:num>
   <w:num w:numId="11" w16cid:durableId="1295603070">
-    <w:abstractNumId w:val="4"/>
+    <w:abstractNumId w:val="6"/>
   </w:num>
   <w:num w:numId="12" w16cid:durableId="1515878333">
+    <w:abstractNumId w:val="13"/>
+  </w:num>
+  <w:num w:numId="13" w16cid:durableId="504636123">
+    <w:abstractNumId w:val="19"/>
+  </w:num>
+  <w:num w:numId="14" w16cid:durableId="757288705">
+    <w:abstractNumId w:val="8"/>
+  </w:num>
+  <w:num w:numId="15" w16cid:durableId="424034278">
     <w:abstractNumId w:val="10"/>
   </w:num>
-  <w:num w:numId="13" w16cid:durableId="504636123">
-    <w:abstractNumId w:val="16"/>
+  <w:num w:numId="16" w16cid:durableId="1915318073">
+    <w:abstractNumId w:val="14"/>
   </w:num>
-  <w:num w:numId="14" w16cid:durableId="757288705">
-    <w:abstractNumId w:val="6"/>
+  <w:num w:numId="17" w16cid:durableId="1169516050">
+    <w:abstractNumId w:val="17"/>
   </w:num>
-  <w:num w:numId="15" w16cid:durableId="424034278">
-    <w:abstractNumId w:val="8"/>
+  <w:num w:numId="18" w16cid:durableId="2140761434">
+    <w:abstractNumId w:val="1"/>
   </w:num>
-  <w:num w:numId="16" w16cid:durableId="1915318073">
+  <w:num w:numId="19" w16cid:durableId="839270228">
     <w:abstractNumId w:val="11"/>
   </w:num>
-  <w:num w:numId="17" w16cid:durableId="1169516050">
-    <w:abstractNumId w:val="14"/>
+  <w:num w:numId="20" w16cid:durableId="389962232">
+    <w:abstractNumId w:val="4"/>
   </w:num>
 </w:numbering>
 </file>
@@ -7159,6 +8956,7 @@
   <w:style w:type="paragraph" w:default="1" w:styleId="Normal">
     <w:name w:val="Normal"/>
     <w:qFormat/>
+    <w:rsid w:val="00AB0751"/>
     <w:rPr>
       <w:rFonts w:ascii="Times New Roman" w:eastAsia="Times New Roman" w:hAnsi="Times New Roman" w:cs="Times New Roman"/>
       <w:lang w:val="pt-PT"/>
@@ -7167,6 +8965,7 @@
   <w:style w:type="paragraph" w:styleId="Ttulo1">
     <w:name w:val="heading 1"/>
     <w:basedOn w:val="Normal"/>
+    <w:link w:val="Ttulo1Char"/>
     <w:uiPriority w:val="9"/>
     <w:qFormat/>
     <w:pPr>
@@ -7214,10 +9013,30 @@
       <w:szCs w:val="24"/>
     </w:rPr>
   </w:style>
+  <w:style w:type="paragraph" w:styleId="Ttulo5">
+    <w:name w:val="heading 5"/>
+    <w:basedOn w:val="Normal"/>
+    <w:next w:val="Normal"/>
+    <w:link w:val="Ttulo5Char"/>
+    <w:uiPriority w:val="9"/>
+    <w:semiHidden/>
+    <w:unhideWhenUsed/>
+    <w:qFormat/>
+    <w:rsid w:val="00DE6EAE"/>
+    <w:pPr>
+      <w:keepNext/>
+      <w:keepLines/>
+      <w:spacing w:before="40"/>
+      <w:outlineLvl w:val="4"/>
+    </w:pPr>
+    <w:rPr>
+      <w:rFonts w:asciiTheme="majorHAnsi" w:eastAsiaTheme="majorEastAsia" w:hAnsiTheme="majorHAnsi" w:cstheme="majorBidi"/>
+      <w:color w:val="365F91" w:themeColor="accent1" w:themeShade="BF"/>
+    </w:rPr>
+  </w:style>
   <w:style w:type="character" w:default="1" w:styleId="Fontepargpadro">
     <w:name w:val="Default Paragraph Font"/>
     <w:uiPriority w:val="1"/>
-    <w:semiHidden/>
     <w:unhideWhenUsed/>
   </w:style>
   <w:style w:type="table" w:default="1" w:styleId="Tabelanormal">
@@ -7301,6 +9120,7 @@
   <w:style w:type="paragraph" w:styleId="Ttulo">
     <w:name w:val="Title"/>
     <w:basedOn w:val="Normal"/>
+    <w:link w:val="TtuloChar"/>
     <w:uiPriority w:val="10"/>
     <w:qFormat/>
     <w:pPr>
@@ -7452,6 +9272,72 @@
     <w:rPr>
       <w:rFonts w:ascii="Times New Roman" w:eastAsia="Times New Roman" w:hAnsi="Times New Roman" w:cs="Times New Roman"/>
       <w:lang w:val="pt-PT"/>
+    </w:rPr>
+  </w:style>
+  <w:style w:type="character" w:customStyle="1" w:styleId="Ttulo5Char">
+    <w:name w:val="Título 5 Char"/>
+    <w:basedOn w:val="Fontepargpadro"/>
+    <w:link w:val="Ttulo5"/>
+    <w:uiPriority w:val="9"/>
+    <w:semiHidden/>
+    <w:rsid w:val="00DE6EAE"/>
+    <w:rPr>
+      <w:rFonts w:asciiTheme="majorHAnsi" w:eastAsiaTheme="majorEastAsia" w:hAnsiTheme="majorHAnsi" w:cstheme="majorBidi"/>
+      <w:color w:val="365F91" w:themeColor="accent1" w:themeShade="BF"/>
+      <w:lang w:val="pt-PT"/>
+    </w:rPr>
+  </w:style>
+  <w:style w:type="character" w:customStyle="1" w:styleId="Ttulo1Char">
+    <w:name w:val="Título 1 Char"/>
+    <w:basedOn w:val="Fontepargpadro"/>
+    <w:link w:val="Ttulo1"/>
+    <w:uiPriority w:val="9"/>
+    <w:rsid w:val="00AB0751"/>
+    <w:rPr>
+      <w:rFonts w:ascii="Times New Roman" w:eastAsia="Times New Roman" w:hAnsi="Times New Roman" w:cs="Times New Roman"/>
+      <w:b/>
+      <w:bCs/>
+      <w:sz w:val="28"/>
+      <w:szCs w:val="28"/>
+      <w:lang w:val="pt-PT"/>
+    </w:rPr>
+  </w:style>
+  <w:style w:type="character" w:styleId="Forte">
+    <w:name w:val="Strong"/>
+    <w:basedOn w:val="Fontepargpadro"/>
+    <w:uiPriority w:val="22"/>
+    <w:qFormat/>
+    <w:rsid w:val="00AB0751"/>
+    <w:rPr>
+      <w:b/>
+      <w:bCs/>
+    </w:rPr>
+  </w:style>
+  <w:style w:type="character" w:customStyle="1" w:styleId="TtuloChar">
+    <w:name w:val="Título Char"/>
+    <w:basedOn w:val="Fontepargpadro"/>
+    <w:link w:val="Ttulo"/>
+    <w:uiPriority w:val="10"/>
+    <w:rsid w:val="006242AA"/>
+    <w:rPr>
+      <w:rFonts w:ascii="Times New Roman" w:eastAsia="Times New Roman" w:hAnsi="Times New Roman" w:cs="Times New Roman"/>
+      <w:b/>
+      <w:bCs/>
+      <w:sz w:val="32"/>
+      <w:szCs w:val="32"/>
+      <w:lang w:val="pt-PT"/>
+    </w:rPr>
+  </w:style>
+  <w:style w:type="character" w:styleId="MenoPendente">
+    <w:name w:val="Unresolved Mention"/>
+    <w:basedOn w:val="Fontepargpadro"/>
+    <w:uiPriority w:val="99"/>
+    <w:semiHidden/>
+    <w:unhideWhenUsed/>
+    <w:rsid w:val="006242AA"/>
+    <w:rPr>
+      <w:color w:val="605E5C"/>
+      <w:shd w:val="clear" w:color="auto" w:fill="E1DFDD"/>
     </w:rPr>
   </w:style>
 </w:styles>

</xml_diff>

<commit_message>
feat: removing stream option and refactor assistant
</commit_message>
<xml_diff>
--- a/docs/sustentify-pfc-doc.docx
+++ b/docs/sustentify-pfc-doc.docx
@@ -7401,13 +7401,7 @@
           <w:spacing w:val="-2"/>
         </w:rPr>
         <w:lastRenderedPageBreak/>
-        <w:t>I</w:t>
-      </w:r>
-      <w:r>
-        <w:rPr>
-          <w:spacing w:val="-2"/>
-        </w:rPr>
-        <w:t>NTRODUÇÃO</w:t>
+        <w:t>INTRODUÇÃO</w:t>
       </w:r>
       <w:bookmarkEnd w:id="13"/>
       <w:bookmarkEnd w:id="14"/>
@@ -10417,7 +10411,7 @@
           <w:sz w:val="22"/>
           <w:szCs w:val="20"/>
         </w:rPr>
-        <w:t>F</w:t>
+        <w:t xml:space="preserve">Fonte: Desenvolvimento </w:t>
       </w:r>
       <w:r>
         <w:rPr>
@@ -10426,7 +10420,7 @@
           <w:sz w:val="22"/>
           <w:szCs w:val="20"/>
         </w:rPr>
-        <w:t xml:space="preserve">onte: Desenvolvimento </w:t>
+        <w:t>P</w:t>
       </w:r>
       <w:r>
         <w:rPr>
@@ -10435,25 +10429,16 @@
           <w:sz w:val="22"/>
           <w:szCs w:val="20"/>
         </w:rPr>
-        <w:t>P</w:t>
-      </w:r>
-      <w:r>
-        <w:rPr>
-          <w:b/>
-          <w:bCs/>
+        <w:t>róprio (2025)</w:t>
+      </w:r>
+    </w:p>
+    <w:p>
+      <w:pPr>
+        <w:jc w:val="center"/>
+        <w:rPr>
           <w:sz w:val="22"/>
           <w:szCs w:val="20"/>
         </w:rPr>
-        <w:t>róprio (2025)</w:t>
-      </w:r>
-    </w:p>
-    <w:p>
-      <w:pPr>
-        <w:jc w:val="center"/>
-        <w:rPr>
-          <w:sz w:val="22"/>
-          <w:szCs w:val="20"/>
-        </w:rPr>
       </w:pPr>
     </w:p>
     <w:p/>
@@ -10462,8 +10447,8 @@
         <w:pStyle w:val="Ttulo2"/>
         <w:jc w:val="center"/>
       </w:pPr>
-      <w:bookmarkStart w:id="36" w:name="_Toc198019426"/>
-      <w:bookmarkStart w:id="37" w:name="_Toc198195410"/>
+      <w:bookmarkStart w:id="35" w:name="_Toc198019426"/>
+      <w:bookmarkStart w:id="36" w:name="_Toc198195410"/>
       <w:r>
         <w:lastRenderedPageBreak/>
         <w:t>3.</w:t>
@@ -10477,8 +10462,8 @@
       <w:r>
         <w:t>PROTOTIPOS DE TELA</w:t>
       </w:r>
+      <w:bookmarkEnd w:id="35"/>
       <w:bookmarkEnd w:id="36"/>
-      <w:bookmarkEnd w:id="37"/>
     </w:p>
     <w:p/>
     <w:p/>
@@ -10487,7 +10472,7 @@
         <w:pStyle w:val="Legenda"/>
         <w:keepNext/>
       </w:pPr>
-      <w:bookmarkStart w:id="38" w:name="_Toc198196770"/>
+      <w:bookmarkStart w:id="37" w:name="_Toc198196770"/>
       <w:r>
         <w:t xml:space="preserve">Figura </w:t>
       </w:r>
@@ -10512,7 +10497,7 @@
       <w:r>
         <w:t xml:space="preserve"> - Prototipo de tela</w:t>
       </w:r>
-      <w:bookmarkEnd w:id="38"/>
+      <w:bookmarkEnd w:id="37"/>
     </w:p>
     <w:p>
       <w:pPr>
@@ -10571,7 +10556,7 @@
         <w:pStyle w:val="Legenda"/>
         <w:keepNext/>
       </w:pPr>
-      <w:bookmarkStart w:id="39" w:name="_Toc198196771"/>
+      <w:bookmarkStart w:id="38" w:name="_Toc198196771"/>
       <w:r>
         <w:t xml:space="preserve">Figura </w:t>
       </w:r>
@@ -10596,7 +10581,7 @@
       <w:r>
         <w:t xml:space="preserve"> - Prototipo de tela</w:t>
       </w:r>
-      <w:bookmarkEnd w:id="39"/>
+      <w:bookmarkEnd w:id="38"/>
     </w:p>
     <w:p>
       <w:pPr>
@@ -10649,7 +10634,7 @@
           </wp:inline>
         </w:drawing>
       </w:r>
-      <w:bookmarkStart w:id="40" w:name="_Toc198019427"/>
+      <w:bookmarkStart w:id="39" w:name="_Toc198019427"/>
     </w:p>
     <w:p/>
     <w:p>
@@ -10657,7 +10642,7 @@
         <w:pStyle w:val="Legenda"/>
         <w:keepNext/>
       </w:pPr>
-      <w:bookmarkStart w:id="41" w:name="_Toc198196772"/>
+      <w:bookmarkStart w:id="40" w:name="_Toc198196772"/>
       <w:r>
         <w:t xml:space="preserve">Figura </w:t>
       </w:r>
@@ -10682,7 +10667,7 @@
       <w:r>
         <w:t xml:space="preserve"> - Prototipo de Tela</w:t>
       </w:r>
-      <w:bookmarkEnd w:id="41"/>
+      <w:bookmarkEnd w:id="40"/>
     </w:p>
     <w:p>
       <w:pPr>
@@ -10752,7 +10737,7 @@
         <w:pStyle w:val="Ttulo2"/>
         <w:jc w:val="center"/>
       </w:pPr>
-      <w:bookmarkStart w:id="42" w:name="_Toc198195411"/>
+      <w:bookmarkStart w:id="41" w:name="_Toc198195411"/>
       <w:r>
         <w:lastRenderedPageBreak/>
         <w:t xml:space="preserve">3.3 </w:t>
@@ -10760,8 +10745,8 @@
       <w:r>
         <w:t>GIT DIAGRAM</w:t>
       </w:r>
-      <w:bookmarkEnd w:id="40"/>
-      <w:bookmarkEnd w:id="42"/>
+      <w:bookmarkEnd w:id="39"/>
+      <w:bookmarkEnd w:id="41"/>
     </w:p>
     <w:p>
       <w:pPr>
@@ -10774,7 +10759,7 @@
         <w:pStyle w:val="Legenda"/>
         <w:keepNext/>
       </w:pPr>
-      <w:bookmarkStart w:id="43" w:name="_Toc198196773"/>
+      <w:bookmarkStart w:id="42" w:name="_Toc198196773"/>
       <w:r>
         <w:t xml:space="preserve">Figura </w:t>
       </w:r>
@@ -10799,7 +10784,7 @@
       <w:r>
         <w:t xml:space="preserve"> - Diagrama de comunicação dos serviços</w:t>
       </w:r>
-      <w:bookmarkEnd w:id="43"/>
+      <w:bookmarkEnd w:id="42"/>
     </w:p>
     <w:p>
       <w:pPr>
@@ -10881,16 +10866,7 @@
           <w:sz w:val="22"/>
           <w:szCs w:val="20"/>
         </w:rPr>
-        <w:t>F</w:t>
-      </w:r>
-      <w:r>
-        <w:rPr>
-          <w:b/>
-          <w:bCs/>
-          <w:sz w:val="22"/>
-          <w:szCs w:val="20"/>
-        </w:rPr>
-        <w:t>onte: GitDiagram (2025)</w:t>
+        <w:t>Fonte: GitDiagram (2025)</w:t>
       </w:r>
     </w:p>
     <w:p>
@@ -10913,7 +10889,7 @@
         <w:pStyle w:val="Ttulo1"/>
         <w:jc w:val="center"/>
       </w:pPr>
-      <w:bookmarkStart w:id="44" w:name="_Toc198195412"/>
+      <w:bookmarkStart w:id="43" w:name="_Toc198195412"/>
       <w:r>
         <w:lastRenderedPageBreak/>
         <w:t>4 AP</w:t>
@@ -10927,7 +10903,7 @@
       <w:r>
         <w:t>S</w:t>
       </w:r>
-      <w:bookmarkEnd w:id="44"/>
+      <w:bookmarkEnd w:id="43"/>
     </w:p>
     <w:p>
       <w:pPr>
@@ -10973,11 +10949,11 @@
         <w:ind w:left="359"/>
         <w:jc w:val="center"/>
       </w:pPr>
-      <w:bookmarkStart w:id="45" w:name="_Toc198195413"/>
+      <w:bookmarkStart w:id="44" w:name="_Toc198195413"/>
       <w:r>
         <w:t>4.1 FUNCIONALIDADE DE CADASTRO DE PRODUTO</w:t>
       </w:r>
-      <w:bookmarkEnd w:id="45"/>
+      <w:bookmarkEnd w:id="44"/>
     </w:p>
     <w:p>
       <w:pPr>
@@ -11006,7 +10982,7 @@
         <w:pStyle w:val="Legenda"/>
         <w:keepNext/>
       </w:pPr>
-      <w:bookmarkStart w:id="46" w:name="_Toc198196774"/>
+      <w:bookmarkStart w:id="45" w:name="_Toc198196774"/>
       <w:r>
         <w:t xml:space="preserve">Figura </w:t>
       </w:r>
@@ -11031,7 +11007,7 @@
       <w:r>
         <w:t xml:space="preserve"> - Método de criação do produto</w:t>
       </w:r>
-      <w:bookmarkEnd w:id="46"/>
+      <w:bookmarkEnd w:id="45"/>
     </w:p>
     <w:p>
       <w:pPr>
@@ -11591,14 +11567,14 @@
           <w:lang w:val="pt-BR"/>
         </w:rPr>
       </w:pPr>
-      <w:bookmarkStart w:id="47" w:name="_Toc198195414"/>
+      <w:bookmarkStart w:id="46" w:name="_Toc198195414"/>
       <w:r>
         <w:rPr>
           <w:lang w:val="pt-BR"/>
         </w:rPr>
         <w:t>4.2 FUNCIONALIDADE DE SOLICITAÇÂO DE PRODUTO</w:t>
       </w:r>
-      <w:bookmarkEnd w:id="47"/>
+      <w:bookmarkEnd w:id="46"/>
     </w:p>
     <w:p>
       <w:pPr>
@@ -11628,7 +11604,7 @@
         <w:pStyle w:val="Legenda"/>
         <w:keepNext/>
       </w:pPr>
-      <w:bookmarkStart w:id="48" w:name="_Toc198196775"/>
+      <w:bookmarkStart w:id="47" w:name="_Toc198196775"/>
       <w:r>
         <w:t xml:space="preserve">Figura </w:t>
       </w:r>
@@ -11653,7 +11629,7 @@
       <w:r>
         <w:t xml:space="preserve"> - Método de solicitação do produto</w:t>
       </w:r>
-      <w:bookmarkEnd w:id="48"/>
+      <w:bookmarkEnd w:id="47"/>
     </w:p>
     <w:p>
       <w:pPr>
@@ -11933,7 +11909,7 @@
         <w:pStyle w:val="Ttulo2"/>
         <w:jc w:val="center"/>
       </w:pPr>
-      <w:bookmarkStart w:id="49" w:name="_Toc198195415"/>
+      <w:bookmarkStart w:id="48" w:name="_Toc198195415"/>
       <w:r>
         <w:lastRenderedPageBreak/>
         <w:t xml:space="preserve">4.3 </w:t>
@@ -11944,7 +11920,7 @@
       <w:r>
         <w:t xml:space="preserve"> DO BANCO DE DADOS</w:t>
       </w:r>
-      <w:bookmarkEnd w:id="49"/>
+      <w:bookmarkEnd w:id="48"/>
     </w:p>
     <w:p>
       <w:pPr>
@@ -11968,7 +11944,7 @@
         <w:pStyle w:val="Legenda"/>
         <w:keepNext/>
       </w:pPr>
-      <w:bookmarkStart w:id="50" w:name="_Toc198196776"/>
+      <w:bookmarkStart w:id="49" w:name="_Toc198196776"/>
       <w:r>
         <w:t xml:space="preserve">Figura </w:t>
       </w:r>
@@ -11993,7 +11969,7 @@
       <w:r>
         <w:t xml:space="preserve"> - Script da criação do banco de dados</w:t>
       </w:r>
-      <w:bookmarkEnd w:id="50"/>
+      <w:bookmarkEnd w:id="49"/>
     </w:p>
     <w:p>
       <w:pPr>
@@ -12099,7 +12075,7 @@
         <w:pStyle w:val="Legenda"/>
         <w:keepNext/>
       </w:pPr>
-      <w:bookmarkStart w:id="51" w:name="_Toc198196777"/>
+      <w:bookmarkStart w:id="50" w:name="_Toc198196777"/>
       <w:r>
         <w:t xml:space="preserve">Figura </w:t>
       </w:r>
@@ -12124,7 +12100,7 @@
       <w:r>
         <w:t xml:space="preserve"> - Script da criação do banco de dados</w:t>
       </w:r>
-      <w:bookmarkEnd w:id="51"/>
+      <w:bookmarkEnd w:id="50"/>
     </w:p>
     <w:p>
       <w:pPr>
@@ -12217,7 +12193,7 @@
         <w:pStyle w:val="Legenda"/>
         <w:keepNext/>
       </w:pPr>
-      <w:bookmarkStart w:id="52" w:name="_Toc198196778"/>
+      <w:bookmarkStart w:id="51" w:name="_Toc198196778"/>
       <w:r>
         <w:lastRenderedPageBreak/>
         <w:t xml:space="preserve">Figura </w:t>
@@ -12243,7 +12219,7 @@
       <w:r>
         <w:t xml:space="preserve"> - Script da criação do banco de dados</w:t>
       </w:r>
-      <w:bookmarkEnd w:id="52"/>
+      <w:bookmarkEnd w:id="51"/>
     </w:p>
     <w:p>
       <w:pPr>
@@ -12678,12 +12654,12 @@
         <w:pStyle w:val="Ttulo2"/>
         <w:jc w:val="center"/>
       </w:pPr>
-      <w:bookmarkStart w:id="53" w:name="_Toc198195416"/>
+      <w:bookmarkStart w:id="52" w:name="_Toc198195416"/>
       <w:r>
         <w:lastRenderedPageBreak/>
         <w:t>4.4 CHATBOT</w:t>
       </w:r>
-      <w:bookmarkEnd w:id="53"/>
+      <w:bookmarkEnd w:id="52"/>
     </w:p>
     <w:p>
       <w:pPr>
@@ -12748,7 +12724,7 @@
         <w:pStyle w:val="Legenda"/>
         <w:keepNext/>
       </w:pPr>
-      <w:bookmarkStart w:id="54" w:name="_Toc198196779"/>
+      <w:bookmarkStart w:id="53" w:name="_Toc198196779"/>
       <w:r>
         <w:t xml:space="preserve">Figura </w:t>
       </w:r>
@@ -12773,7 +12749,7 @@
       <w:r>
         <w:t xml:space="preserve"> - Classe de comunicação e configuraçao do Chatbot</w:t>
       </w:r>
-      <w:bookmarkEnd w:id="54"/>
+      <w:bookmarkEnd w:id="53"/>
     </w:p>
     <w:p>
       <w:pPr>
@@ -12789,7 +12765,7 @@
           <w:lang w:val="pt-BR"/>
         </w:rPr>
         <w:drawing>
-          <wp:inline distT="0" distB="0" distL="0" distR="0" wp14:anchorId="67AD676D" wp14:editId="159D00C0">
+          <wp:inline distT="0" distB="0" distL="0" distR="0" wp14:anchorId="67AD676D" wp14:editId="058D227A">
             <wp:extent cx="5650026" cy="6826102"/>
             <wp:effectExtent l="0" t="0" r="8255" b="0"/>
             <wp:docPr id="1077044793" name="Imagem 28" descr="Texto&#10;&#10;O conteúdo gerado por IA pode estar incorreto."/>
@@ -12869,7 +12845,7 @@
           <w:lang w:val="pt-BR"/>
         </w:rPr>
       </w:pPr>
-      <w:bookmarkStart w:id="55" w:name="_Toc198195417"/>
+      <w:bookmarkStart w:id="54" w:name="_Toc198195417"/>
       <w:r>
         <w:rPr>
           <w:lang w:val="pt-BR"/>
@@ -12877,7 +12853,7 @@
         <w:lastRenderedPageBreak/>
         <w:t>4.5 MANUAL DE USO</w:t>
       </w:r>
-      <w:bookmarkEnd w:id="55"/>
+      <w:bookmarkEnd w:id="54"/>
     </w:p>
     <w:p>
       <w:pPr>
@@ -12935,7 +12911,7 @@
           <w:lang w:val="pt-BR"/>
         </w:rPr>
       </w:pPr>
-      <w:bookmarkStart w:id="56" w:name="_Toc198195418"/>
+      <w:bookmarkStart w:id="55" w:name="_Toc198195418"/>
       <w:r>
         <w:rPr>
           <w:sz w:val="28"/>
@@ -12944,7 +12920,7 @@
         </w:rPr>
         <w:t>4.5.1 BOTÔES DO SISTEMA</w:t>
       </w:r>
-      <w:bookmarkEnd w:id="56"/>
+      <w:bookmarkEnd w:id="55"/>
     </w:p>
     <w:p>
       <w:pPr>
@@ -12972,43 +12948,7 @@
           <w:sz w:val="22"/>
           <w:szCs w:val="20"/>
         </w:rPr>
-        <w:t>Tabela</w:t>
-      </w:r>
-      <w:r>
-        <w:rPr>
-          <w:b/>
-          <w:bCs/>
-          <w:sz w:val="22"/>
-          <w:szCs w:val="20"/>
-        </w:rPr>
-        <w:t xml:space="preserve"> 0</w:t>
-      </w:r>
-      <w:r>
-        <w:rPr>
-          <w:b/>
-          <w:bCs/>
-          <w:sz w:val="22"/>
-          <w:szCs w:val="20"/>
-        </w:rPr>
-        <w:t>1</w:t>
-      </w:r>
-      <w:r>
-        <w:rPr>
-          <w:b/>
-          <w:bCs/>
-          <w:sz w:val="22"/>
-          <w:szCs w:val="20"/>
-        </w:rPr>
-        <w:t xml:space="preserve"> –</w:t>
-      </w:r>
-      <w:r>
-        <w:rPr>
-          <w:b/>
-          <w:bCs/>
-          <w:sz w:val="22"/>
-          <w:szCs w:val="20"/>
-        </w:rPr>
-        <w:t xml:space="preserve"> Descritivo dos botões da plataforma</w:t>
+        <w:t>Tabela 01 – Descritivo dos botões da plataforma</w:t>
       </w:r>
     </w:p>
     <w:tbl>
@@ -15577,7 +15517,7 @@
           <w:lang w:val="pt-BR"/>
         </w:rPr>
       </w:pPr>
-      <w:bookmarkStart w:id="57" w:name="_Toc198195419"/>
+      <w:bookmarkStart w:id="56" w:name="_Toc198195419"/>
       <w:r>
         <w:rPr>
           <w:sz w:val="28"/>
@@ -15611,7 +15551,7 @@
         </w:rPr>
         <w:t>CADASTRO DE EMPRESA</w:t>
       </w:r>
-      <w:bookmarkEnd w:id="57"/>
+      <w:bookmarkEnd w:id="56"/>
     </w:p>
     <w:p>
       <w:pPr>
@@ -15672,7 +15612,7 @@
         <w:pStyle w:val="Legenda"/>
         <w:keepNext/>
       </w:pPr>
-      <w:bookmarkStart w:id="58" w:name="_Toc198196780"/>
+      <w:bookmarkStart w:id="57" w:name="_Toc198196780"/>
       <w:r>
         <w:t xml:space="preserve">Figura </w:t>
       </w:r>
@@ -15697,7 +15637,7 @@
       <w:r>
         <w:t xml:space="preserve"> - Pagina para registrar nova empresa</w:t>
       </w:r>
-      <w:bookmarkEnd w:id="58"/>
+      <w:bookmarkEnd w:id="57"/>
     </w:p>
     <w:p>
       <w:pPr>
@@ -15829,7 +15769,7 @@
           <w:lang w:val="pt-BR"/>
         </w:rPr>
       </w:pPr>
-      <w:bookmarkStart w:id="59" w:name="_Toc198195420"/>
+      <w:bookmarkStart w:id="58" w:name="_Toc198195420"/>
       <w:r>
         <w:rPr>
           <w:sz w:val="28"/>
@@ -15863,7 +15803,7 @@
         </w:rPr>
         <w:t>CADASTRO DE PRODUTO</w:t>
       </w:r>
-      <w:bookmarkEnd w:id="59"/>
+      <w:bookmarkEnd w:id="58"/>
     </w:p>
     <w:p>
       <w:pPr>
@@ -15912,7 +15852,7 @@
         <w:pStyle w:val="Legenda"/>
         <w:keepNext/>
       </w:pPr>
-      <w:bookmarkStart w:id="60" w:name="_Toc198196781"/>
+      <w:bookmarkStart w:id="59" w:name="_Toc198196781"/>
       <w:r>
         <w:t xml:space="preserve">Figura </w:t>
       </w:r>
@@ -15937,7 +15877,7 @@
       <w:r>
         <w:t xml:space="preserve"> - Exibição dos produtos registrados pela empresa</w:t>
       </w:r>
-      <w:bookmarkEnd w:id="60"/>
+      <w:bookmarkEnd w:id="59"/>
     </w:p>
     <w:p>
       <w:pPr>
@@ -16040,7 +15980,7 @@
         <w:pStyle w:val="Legenda"/>
         <w:keepNext/>
       </w:pPr>
-      <w:bookmarkStart w:id="61" w:name="_Toc198196782"/>
+      <w:bookmarkStart w:id="60" w:name="_Toc198196782"/>
       <w:r>
         <w:t xml:space="preserve">Figura </w:t>
       </w:r>
@@ -16065,7 +16005,7 @@
       <w:r>
         <w:t xml:space="preserve"> - Modal para registrar novo produto</w:t>
       </w:r>
-      <w:bookmarkEnd w:id="61"/>
+      <w:bookmarkEnd w:id="60"/>
     </w:p>
     <w:p>
       <w:pPr>
@@ -16157,7 +16097,7 @@
           <w:lang w:val="pt-BR"/>
         </w:rPr>
       </w:pPr>
-      <w:bookmarkStart w:id="62" w:name="_Toc198195421"/>
+      <w:bookmarkStart w:id="61" w:name="_Toc198195421"/>
       <w:r>
         <w:rPr>
           <w:sz w:val="28"/>
@@ -16191,7 +16131,7 @@
         </w:rPr>
         <w:t>SOLICITAR PRODUTO</w:t>
       </w:r>
-      <w:bookmarkEnd w:id="62"/>
+      <w:bookmarkEnd w:id="61"/>
     </w:p>
     <w:p>
       <w:pPr>
@@ -16248,7 +16188,7 @@
         <w:pStyle w:val="Legenda"/>
         <w:keepNext/>
       </w:pPr>
-      <w:bookmarkStart w:id="63" w:name="_Toc198196783"/>
+      <w:bookmarkStart w:id="62" w:name="_Toc198196783"/>
       <w:r>
         <w:t xml:space="preserve">Figura </w:t>
       </w:r>
@@ -16273,7 +16213,7 @@
       <w:r>
         <w:t xml:space="preserve"> - Pagina do produto selecionado</w:t>
       </w:r>
-      <w:bookmarkEnd w:id="63"/>
+      <w:bookmarkEnd w:id="62"/>
     </w:p>
     <w:p>
       <w:pPr>
@@ -16285,6 +16225,7 @@
       </w:pPr>
       <w:r>
         <w:rPr>
+          <w:noProof/>
           <w:lang w:val="pt-BR"/>
         </w:rPr>
         <w:drawing>
@@ -16361,7 +16302,7 @@
         <w:pStyle w:val="Legenda"/>
         <w:keepNext/>
       </w:pPr>
-      <w:bookmarkStart w:id="64" w:name="_Toc198196784"/>
+      <w:bookmarkStart w:id="63" w:name="_Toc198196784"/>
       <w:r>
         <w:t xml:space="preserve">Figura </w:t>
       </w:r>
@@ -16386,7 +16327,7 @@
       <w:r>
         <w:t xml:space="preserve"> - Modal para registro de interesse no produto</w:t>
       </w:r>
-      <w:bookmarkEnd w:id="64"/>
+      <w:bookmarkEnd w:id="63"/>
     </w:p>
     <w:p>
       <w:pPr>
@@ -16398,6 +16339,7 @@
       </w:pPr>
       <w:r>
         <w:rPr>
+          <w:noProof/>
           <w:lang w:val="pt-BR"/>
         </w:rPr>
         <w:drawing>
@@ -16468,7 +16410,7 @@
           <w:lang w:val="pt-BR"/>
         </w:rPr>
       </w:pPr>
-      <w:bookmarkStart w:id="65" w:name="_Toc198195422"/>
+      <w:bookmarkStart w:id="64" w:name="_Toc198195422"/>
       <w:r>
         <w:rPr>
           <w:lang w:val="pt-BR"/>
@@ -16482,7 +16424,7 @@
         </w:rPr>
         <w:t xml:space="preserve"> CONSIDERAÇÔES FINAIS</w:t>
       </w:r>
-      <w:bookmarkEnd w:id="65"/>
+      <w:bookmarkEnd w:id="64"/>
     </w:p>
     <w:p>
       <w:pPr>
@@ -16765,8 +16707,8 @@
           <w:spacing w:val="-2"/>
         </w:rPr>
       </w:pPr>
-      <w:bookmarkStart w:id="66" w:name="_Toc198019428"/>
-      <w:bookmarkStart w:id="67" w:name="_Toc198195423"/>
+      <w:bookmarkStart w:id="65" w:name="_Toc198019428"/>
+      <w:bookmarkStart w:id="66" w:name="_Toc198195423"/>
       <w:r>
         <w:rPr>
           <w:spacing w:val="-2"/>
@@ -16774,8 +16716,8 @@
         <w:lastRenderedPageBreak/>
         <w:t>REFERÊNCIAS</w:t>
       </w:r>
+      <w:bookmarkEnd w:id="65"/>
       <w:bookmarkEnd w:id="66"/>
-      <w:bookmarkEnd w:id="67"/>
     </w:p>
     <w:p>
       <w:pPr>
@@ -16952,63 +16894,412 @@
     </w:p>
     <w:p>
       <w:pPr>
-        <w:pStyle w:val="Corpodetexto"/>
-        <w:spacing w:line="360" w:lineRule="auto"/>
-      </w:pPr>
-    </w:p>
-    <w:p>
-      <w:pPr>
-        <w:pStyle w:val="PargrafodaLista"/>
         <w:widowControl/>
-        <w:numPr>
-          <w:ilvl w:val="0"/>
-          <w:numId w:val="17"/>
-        </w:numPr>
+        <w:autoSpaceDE/>
+        <w:autoSpaceDN/>
+        <w:spacing w:before="100" w:beforeAutospacing="1" w:after="100" w:afterAutospacing="1" w:line="360" w:lineRule="auto"/>
+        <w:rPr>
+          <w:szCs w:val="24"/>
+          <w:lang w:val="pt-BR" w:eastAsia="pt-BR"/>
+        </w:rPr>
+      </w:pPr>
+      <w:r>
+        <w:rPr>
+          <w:szCs w:val="24"/>
+          <w:lang w:val="pt-BR" w:eastAsia="pt-BR"/>
+        </w:rPr>
+        <w:t xml:space="preserve">ANDRESS, J. </w:t>
+      </w:r>
+      <w:r>
+        <w:rPr>
+          <w:i/>
+          <w:iCs/>
+          <w:szCs w:val="24"/>
+          <w:lang w:val="pt-BR" w:eastAsia="pt-BR"/>
+        </w:rPr>
+        <w:t xml:space="preserve">The </w:t>
+      </w:r>
+      <w:proofErr w:type="spellStart"/>
+      <w:r>
+        <w:rPr>
+          <w:i/>
+          <w:iCs/>
+          <w:szCs w:val="24"/>
+          <w:lang w:val="pt-BR" w:eastAsia="pt-BR"/>
+        </w:rPr>
+        <w:t>Basics</w:t>
+      </w:r>
+      <w:proofErr w:type="spellEnd"/>
+      <w:r>
+        <w:rPr>
+          <w:i/>
+          <w:iCs/>
+          <w:szCs w:val="24"/>
+          <w:lang w:val="pt-BR" w:eastAsia="pt-BR"/>
+        </w:rPr>
+        <w:t xml:space="preserve"> </w:t>
+      </w:r>
+      <w:proofErr w:type="spellStart"/>
+      <w:r>
+        <w:rPr>
+          <w:i/>
+          <w:iCs/>
+          <w:szCs w:val="24"/>
+          <w:lang w:val="pt-BR" w:eastAsia="pt-BR"/>
+        </w:rPr>
+        <w:t>of</w:t>
+      </w:r>
+      <w:proofErr w:type="spellEnd"/>
+      <w:r>
+        <w:rPr>
+          <w:i/>
+          <w:iCs/>
+          <w:szCs w:val="24"/>
+          <w:lang w:val="pt-BR" w:eastAsia="pt-BR"/>
+        </w:rPr>
+        <w:t xml:space="preserve"> </w:t>
+      </w:r>
+      <w:proofErr w:type="spellStart"/>
+      <w:r>
+        <w:rPr>
+          <w:i/>
+          <w:iCs/>
+          <w:szCs w:val="24"/>
+          <w:lang w:val="pt-BR" w:eastAsia="pt-BR"/>
+        </w:rPr>
+        <w:t>Information</w:t>
+      </w:r>
+      <w:proofErr w:type="spellEnd"/>
+      <w:r>
+        <w:rPr>
+          <w:i/>
+          <w:iCs/>
+          <w:szCs w:val="24"/>
+          <w:lang w:val="pt-BR" w:eastAsia="pt-BR"/>
+        </w:rPr>
+        <w:t xml:space="preserve"> Security: </w:t>
+      </w:r>
+      <w:proofErr w:type="spellStart"/>
+      <w:r>
+        <w:rPr>
+          <w:i/>
+          <w:iCs/>
+          <w:szCs w:val="24"/>
+          <w:lang w:val="pt-BR" w:eastAsia="pt-BR"/>
+        </w:rPr>
+        <w:t>Understanding</w:t>
+      </w:r>
+      <w:proofErr w:type="spellEnd"/>
+      <w:r>
+        <w:rPr>
+          <w:i/>
+          <w:iCs/>
+          <w:szCs w:val="24"/>
+          <w:lang w:val="pt-BR" w:eastAsia="pt-BR"/>
+        </w:rPr>
+        <w:t xml:space="preserve"> </w:t>
+      </w:r>
+      <w:proofErr w:type="spellStart"/>
+      <w:r>
+        <w:rPr>
+          <w:i/>
+          <w:iCs/>
+          <w:szCs w:val="24"/>
+          <w:lang w:val="pt-BR" w:eastAsia="pt-BR"/>
+        </w:rPr>
+        <w:t>the</w:t>
+      </w:r>
+      <w:proofErr w:type="spellEnd"/>
+      <w:r>
+        <w:rPr>
+          <w:i/>
+          <w:iCs/>
+          <w:szCs w:val="24"/>
+          <w:lang w:val="pt-BR" w:eastAsia="pt-BR"/>
+        </w:rPr>
+        <w:t xml:space="preserve"> Fundamentals </w:t>
+      </w:r>
+      <w:proofErr w:type="spellStart"/>
+      <w:r>
+        <w:rPr>
+          <w:i/>
+          <w:iCs/>
+          <w:szCs w:val="24"/>
+          <w:lang w:val="pt-BR" w:eastAsia="pt-BR"/>
+        </w:rPr>
+        <w:t>of</w:t>
+      </w:r>
+      <w:proofErr w:type="spellEnd"/>
+      <w:r>
+        <w:rPr>
+          <w:i/>
+          <w:iCs/>
+          <w:szCs w:val="24"/>
+          <w:lang w:val="pt-BR" w:eastAsia="pt-BR"/>
+        </w:rPr>
+        <w:t xml:space="preserve"> </w:t>
+      </w:r>
+      <w:proofErr w:type="spellStart"/>
+      <w:r>
+        <w:rPr>
+          <w:i/>
+          <w:iCs/>
+          <w:szCs w:val="24"/>
+          <w:lang w:val="pt-BR" w:eastAsia="pt-BR"/>
+        </w:rPr>
+        <w:t>InfoSec</w:t>
+      </w:r>
+      <w:proofErr w:type="spellEnd"/>
+      <w:r>
+        <w:rPr>
+          <w:szCs w:val="24"/>
+          <w:lang w:val="pt-BR" w:eastAsia="pt-BR"/>
+        </w:rPr>
+        <w:t xml:space="preserve">. </w:t>
+      </w:r>
+      <w:proofErr w:type="spellStart"/>
+      <w:r>
+        <w:rPr>
+          <w:szCs w:val="24"/>
+          <w:lang w:val="pt-BR" w:eastAsia="pt-BR"/>
+        </w:rPr>
+        <w:t>Syngress</w:t>
+      </w:r>
+      <w:proofErr w:type="spellEnd"/>
+      <w:r>
+        <w:rPr>
+          <w:szCs w:val="24"/>
+          <w:lang w:val="pt-BR" w:eastAsia="pt-BR"/>
+        </w:rPr>
+        <w:t>, 2014.</w:t>
+      </w:r>
+    </w:p>
+    <w:p>
+      <w:pPr>
+        <w:widowControl/>
+        <w:autoSpaceDE/>
+        <w:autoSpaceDN/>
+        <w:spacing w:before="100" w:beforeAutospacing="1" w:after="100" w:afterAutospacing="1" w:line="360" w:lineRule="auto"/>
+        <w:rPr>
+          <w:szCs w:val="24"/>
+          <w:lang w:val="pt-BR" w:eastAsia="pt-BR"/>
+        </w:rPr>
+      </w:pPr>
+      <w:r>
+        <w:rPr>
+          <w:szCs w:val="24"/>
+          <w:lang w:val="pt-BR" w:eastAsia="pt-BR"/>
+        </w:rPr>
+        <w:t xml:space="preserve">BASS, L.; CLEMENTS, P.; KAZMAN, R. </w:t>
+      </w:r>
+      <w:r>
+        <w:rPr>
+          <w:i/>
+          <w:iCs/>
+          <w:szCs w:val="24"/>
+          <w:lang w:val="pt-BR" w:eastAsia="pt-BR"/>
+        </w:rPr>
+        <w:t xml:space="preserve">Software </w:t>
+      </w:r>
+      <w:proofErr w:type="spellStart"/>
+      <w:r>
+        <w:rPr>
+          <w:i/>
+          <w:iCs/>
+          <w:szCs w:val="24"/>
+          <w:lang w:val="pt-BR" w:eastAsia="pt-BR"/>
+        </w:rPr>
+        <w:t>Architecture</w:t>
+      </w:r>
+      <w:proofErr w:type="spellEnd"/>
+      <w:r>
+        <w:rPr>
+          <w:i/>
+          <w:iCs/>
+          <w:szCs w:val="24"/>
+          <w:lang w:val="pt-BR" w:eastAsia="pt-BR"/>
+        </w:rPr>
+        <w:t xml:space="preserve"> in </w:t>
+      </w:r>
+      <w:proofErr w:type="spellStart"/>
+      <w:r>
+        <w:rPr>
+          <w:i/>
+          <w:iCs/>
+          <w:szCs w:val="24"/>
+          <w:lang w:val="pt-BR" w:eastAsia="pt-BR"/>
+        </w:rPr>
+        <w:t>Practice</w:t>
+      </w:r>
+      <w:proofErr w:type="spellEnd"/>
+      <w:r>
+        <w:rPr>
+          <w:szCs w:val="24"/>
+          <w:lang w:val="pt-BR" w:eastAsia="pt-BR"/>
+        </w:rPr>
+        <w:t>. Addison-Wesley, 2012.</w:t>
+      </w:r>
+    </w:p>
+    <w:p>
+      <w:pPr>
+        <w:widowControl/>
+        <w:autoSpaceDE/>
+        <w:autoSpaceDN/>
+        <w:spacing w:before="100" w:beforeAutospacing="1" w:after="100" w:afterAutospacing="1" w:line="360" w:lineRule="auto"/>
+        <w:rPr>
+          <w:szCs w:val="24"/>
+          <w:lang w:val="pt-BR" w:eastAsia="pt-BR"/>
+        </w:rPr>
+      </w:pPr>
+      <w:r>
+        <w:rPr>
+          <w:szCs w:val="24"/>
+          <w:lang w:val="pt-BR" w:eastAsia="pt-BR"/>
+        </w:rPr>
+        <w:t xml:space="preserve">FOWLER, M. </w:t>
+      </w:r>
+      <w:proofErr w:type="spellStart"/>
+      <w:r>
+        <w:rPr>
+          <w:i/>
+          <w:iCs/>
+          <w:szCs w:val="24"/>
+          <w:lang w:val="pt-BR" w:eastAsia="pt-BR"/>
+        </w:rPr>
+        <w:t>Refactoring</w:t>
+      </w:r>
+      <w:proofErr w:type="spellEnd"/>
+      <w:r>
+        <w:rPr>
+          <w:i/>
+          <w:iCs/>
+          <w:szCs w:val="24"/>
+          <w:lang w:val="pt-BR" w:eastAsia="pt-BR"/>
+        </w:rPr>
+        <w:t xml:space="preserve">: </w:t>
+      </w:r>
+      <w:proofErr w:type="spellStart"/>
+      <w:r>
+        <w:rPr>
+          <w:i/>
+          <w:iCs/>
+          <w:szCs w:val="24"/>
+          <w:lang w:val="pt-BR" w:eastAsia="pt-BR"/>
+        </w:rPr>
+        <w:t>Improving</w:t>
+      </w:r>
+      <w:proofErr w:type="spellEnd"/>
+      <w:r>
+        <w:rPr>
+          <w:i/>
+          <w:iCs/>
+          <w:szCs w:val="24"/>
+          <w:lang w:val="pt-BR" w:eastAsia="pt-BR"/>
+        </w:rPr>
+        <w:t xml:space="preserve"> </w:t>
+      </w:r>
+      <w:proofErr w:type="spellStart"/>
+      <w:r>
+        <w:rPr>
+          <w:i/>
+          <w:iCs/>
+          <w:szCs w:val="24"/>
+          <w:lang w:val="pt-BR" w:eastAsia="pt-BR"/>
+        </w:rPr>
+        <w:t>the</w:t>
+      </w:r>
+      <w:proofErr w:type="spellEnd"/>
+      <w:r>
+        <w:rPr>
+          <w:i/>
+          <w:iCs/>
+          <w:szCs w:val="24"/>
+          <w:lang w:val="pt-BR" w:eastAsia="pt-BR"/>
+        </w:rPr>
+        <w:t xml:space="preserve"> Design </w:t>
+      </w:r>
+      <w:proofErr w:type="spellStart"/>
+      <w:r>
+        <w:rPr>
+          <w:i/>
+          <w:iCs/>
+          <w:szCs w:val="24"/>
+          <w:lang w:val="pt-BR" w:eastAsia="pt-BR"/>
+        </w:rPr>
+        <w:t>of</w:t>
+      </w:r>
+      <w:proofErr w:type="spellEnd"/>
+      <w:r>
+        <w:rPr>
+          <w:i/>
+          <w:iCs/>
+          <w:szCs w:val="24"/>
+          <w:lang w:val="pt-BR" w:eastAsia="pt-BR"/>
+        </w:rPr>
+        <w:t xml:space="preserve"> </w:t>
+      </w:r>
+      <w:proofErr w:type="spellStart"/>
+      <w:r>
+        <w:rPr>
+          <w:i/>
+          <w:iCs/>
+          <w:szCs w:val="24"/>
+          <w:lang w:val="pt-BR" w:eastAsia="pt-BR"/>
+        </w:rPr>
+        <w:t>Existing</w:t>
+      </w:r>
+      <w:proofErr w:type="spellEnd"/>
+      <w:r>
+        <w:rPr>
+          <w:i/>
+          <w:iCs/>
+          <w:szCs w:val="24"/>
+          <w:lang w:val="pt-BR" w:eastAsia="pt-BR"/>
+        </w:rPr>
+        <w:t xml:space="preserve"> </w:t>
+      </w:r>
+      <w:proofErr w:type="spellStart"/>
+      <w:r>
+        <w:rPr>
+          <w:i/>
+          <w:iCs/>
+          <w:szCs w:val="24"/>
+          <w:lang w:val="pt-BR" w:eastAsia="pt-BR"/>
+        </w:rPr>
+        <w:t>Code</w:t>
+      </w:r>
+      <w:proofErr w:type="spellEnd"/>
+      <w:r>
+        <w:rPr>
+          <w:szCs w:val="24"/>
+          <w:lang w:val="pt-BR" w:eastAsia="pt-BR"/>
+        </w:rPr>
+        <w:t>. Addison-Wesley, 2004.</w:t>
+      </w:r>
+    </w:p>
+    <w:p>
+      <w:pPr>
+        <w:widowControl/>
         <w:autoSpaceDE/>
         <w:autoSpaceDN/>
         <w:spacing w:line="360" w:lineRule="auto"/>
         <w:contextualSpacing/>
         <w:jc w:val="both"/>
         <w:rPr>
-          <w:color w:val="000000" w:themeColor="text1"/>
-          <w:szCs w:val="24"/>
-        </w:rPr>
-      </w:pPr>
+          <w:szCs w:val="24"/>
+        </w:rPr>
+      </w:pPr>
+      <w:r>
+        <w:rPr>
+          <w:szCs w:val="24"/>
+        </w:rPr>
+        <w:t xml:space="preserve">JAVA - </w:t>
+      </w:r>
       <w:hyperlink r:id="rId41" w:history="1">
         <w:r>
           <w:rPr>
             <w:rStyle w:val="Hyperlink"/>
-            <w:color w:val="000000" w:themeColor="text1"/>
-            <w:szCs w:val="24"/>
-            <w:u w:val="none"/>
-          </w:rPr>
-          <w:t>https://medium.com/@lcoldebella/java-%C3%A9-a-melhor-op%C3%A7%C3%A3o-para-servi%C3%A7os-banc%C3%A1rios-e-financeiros-7e28f48dcbfd</w:t>
-        </w:r>
-      </w:hyperlink>
-    </w:p>
-    <w:p>
-      <w:pPr>
-        <w:pStyle w:val="PargrafodaLista"/>
-        <w:widowControl/>
-        <w:numPr>
-          <w:ilvl w:val="0"/>
-          <w:numId w:val="17"/>
-        </w:numPr>
-        <w:autoSpaceDE/>
-        <w:autoSpaceDN/>
-        <w:spacing w:line="360" w:lineRule="auto"/>
-        <w:contextualSpacing/>
-        <w:jc w:val="both"/>
-        <w:rPr>
-          <w:color w:val="000000" w:themeColor="text1"/>
-          <w:szCs w:val="24"/>
-        </w:rPr>
-      </w:pPr>
-      <w:hyperlink r:id="rId42" w:history="1">
-        <w:r>
-          <w:rPr>
-            <w:rStyle w:val="Hyperlink"/>
-            <w:color w:val="000000" w:themeColor="text1"/>
+            <w:color w:val="auto"/>
             <w:szCs w:val="24"/>
             <w:u w:val="none"/>
           </w:rPr>
@@ -17018,899 +17309,501 @@
     </w:p>
     <w:p>
       <w:pPr>
-        <w:pStyle w:val="PargrafodaLista"/>
         <w:widowControl/>
-        <w:numPr>
-          <w:ilvl w:val="0"/>
-          <w:numId w:val="17"/>
-        </w:numPr>
+        <w:autoSpaceDE/>
+        <w:autoSpaceDN/>
+        <w:spacing w:line="360" w:lineRule="auto"/>
+        <w:contextualSpacing/>
+        <w:rPr>
+          <w:szCs w:val="24"/>
+        </w:rPr>
+      </w:pPr>
+      <w:r>
+        <w:rPr>
+          <w:szCs w:val="24"/>
+        </w:rPr>
+        <w:t>MEDIUM</w:t>
+      </w:r>
+      <w:r>
+        <w:rPr>
+          <w:szCs w:val="24"/>
+        </w:rPr>
+        <w:t xml:space="preserve"> - </w:t>
+      </w:r>
+      <w:r>
+        <w:rPr>
+          <w:szCs w:val="24"/>
+        </w:rPr>
+        <w:fldChar w:fldCharType="begin"/>
+      </w:r>
+      <w:r>
+        <w:rPr>
+          <w:szCs w:val="24"/>
+        </w:rPr>
+        <w:instrText>HYPERLINK "https://medium.com/@lcoldebella/java-%C3%A9-a-melhor-op%C3%A7%C3%A3o-para-servi%C3%A7os-banc%C3%A1rios-e-financeiros-7e28f48dcbfd"</w:instrText>
+      </w:r>
+      <w:r>
+        <w:rPr>
+          <w:szCs w:val="24"/>
+        </w:rPr>
+        <w:fldChar w:fldCharType="separate"/>
+      </w:r>
+      <w:r>
+        <w:rPr>
+          <w:rStyle w:val="Hyperlink"/>
+          <w:color w:val="auto"/>
+          <w:szCs w:val="24"/>
+          <w:u w:val="none"/>
+        </w:rPr>
+        <w:t>https://medium.com/@lcoldebella/java-%C3%A9-a-melhor-op%C3%A7%C3%A3o-para-servi%C3%A7os-banc%C3%A1rios-e-financeiros-7e28f48dcbfd</w:t>
+      </w:r>
+      <w:r>
+        <w:rPr>
+          <w:szCs w:val="24"/>
+        </w:rPr>
+        <w:fldChar w:fldCharType="end"/>
+      </w:r>
+    </w:p>
+    <w:p>
+      <w:pPr>
+        <w:widowControl/>
+        <w:autoSpaceDE/>
+        <w:autoSpaceDN/>
+        <w:spacing w:before="100" w:beforeAutospacing="1" w:after="100" w:afterAutospacing="1" w:line="360" w:lineRule="auto"/>
+        <w:rPr>
+          <w:szCs w:val="24"/>
+          <w:lang w:val="pt-BR" w:eastAsia="pt-BR"/>
+        </w:rPr>
+      </w:pPr>
+      <w:r>
+        <w:rPr>
+          <w:szCs w:val="24"/>
+          <w:lang w:val="pt-BR" w:eastAsia="pt-BR"/>
+        </w:rPr>
+        <w:t xml:space="preserve">NEWMAN, S. </w:t>
+      </w:r>
+      <w:r>
+        <w:rPr>
+          <w:i/>
+          <w:iCs/>
+          <w:szCs w:val="24"/>
+          <w:lang w:val="pt-BR" w:eastAsia="pt-BR"/>
+        </w:rPr>
+        <w:t xml:space="preserve">Building </w:t>
+      </w:r>
+      <w:proofErr w:type="spellStart"/>
+      <w:r>
+        <w:rPr>
+          <w:i/>
+          <w:iCs/>
+          <w:szCs w:val="24"/>
+          <w:lang w:val="pt-BR" w:eastAsia="pt-BR"/>
+        </w:rPr>
+        <w:t>Microservices</w:t>
+      </w:r>
+      <w:proofErr w:type="spellEnd"/>
+      <w:r>
+        <w:rPr>
+          <w:i/>
+          <w:iCs/>
+          <w:szCs w:val="24"/>
+          <w:lang w:val="pt-BR" w:eastAsia="pt-BR"/>
+        </w:rPr>
+        <w:t xml:space="preserve">: </w:t>
+      </w:r>
+      <w:proofErr w:type="spellStart"/>
+      <w:r>
+        <w:rPr>
+          <w:i/>
+          <w:iCs/>
+          <w:szCs w:val="24"/>
+          <w:lang w:val="pt-BR" w:eastAsia="pt-BR"/>
+        </w:rPr>
+        <w:t>Designing</w:t>
+      </w:r>
+      <w:proofErr w:type="spellEnd"/>
+      <w:r>
+        <w:rPr>
+          <w:i/>
+          <w:iCs/>
+          <w:szCs w:val="24"/>
+          <w:lang w:val="pt-BR" w:eastAsia="pt-BR"/>
+        </w:rPr>
+        <w:t xml:space="preserve"> Fine-</w:t>
+      </w:r>
+      <w:proofErr w:type="spellStart"/>
+      <w:r>
+        <w:rPr>
+          <w:i/>
+          <w:iCs/>
+          <w:szCs w:val="24"/>
+          <w:lang w:val="pt-BR" w:eastAsia="pt-BR"/>
+        </w:rPr>
+        <w:t>Grained</w:t>
+      </w:r>
+      <w:proofErr w:type="spellEnd"/>
+      <w:r>
+        <w:rPr>
+          <w:i/>
+          <w:iCs/>
+          <w:szCs w:val="24"/>
+          <w:lang w:val="pt-BR" w:eastAsia="pt-BR"/>
+        </w:rPr>
+        <w:t xml:space="preserve"> Systems</w:t>
+      </w:r>
+      <w:r>
+        <w:rPr>
+          <w:szCs w:val="24"/>
+          <w:lang w:val="pt-BR" w:eastAsia="pt-BR"/>
+        </w:rPr>
+        <w:t xml:space="preserve">. O'Reilly </w:t>
+      </w:r>
+      <w:proofErr w:type="gramStart"/>
+      <w:r>
+        <w:rPr>
+          <w:szCs w:val="24"/>
+          <w:lang w:val="pt-BR" w:eastAsia="pt-BR"/>
+        </w:rPr>
+        <w:t>Media</w:t>
+      </w:r>
+      <w:proofErr w:type="gramEnd"/>
+      <w:r>
+        <w:rPr>
+          <w:szCs w:val="24"/>
+          <w:lang w:val="pt-BR" w:eastAsia="pt-BR"/>
+        </w:rPr>
+        <w:t>, 2015.</w:t>
+      </w:r>
+    </w:p>
+    <w:p>
+      <w:pPr>
+        <w:widowControl/>
+        <w:autoSpaceDE/>
+        <w:autoSpaceDN/>
+        <w:spacing w:before="100" w:beforeAutospacing="1" w:after="100" w:afterAutospacing="1" w:line="360" w:lineRule="auto"/>
+        <w:rPr>
+          <w:szCs w:val="24"/>
+        </w:rPr>
+      </w:pPr>
+      <w:r>
+        <w:rPr>
+          <w:szCs w:val="24"/>
+          <w:lang w:val="pt-BR" w:eastAsia="pt-BR"/>
+        </w:rPr>
+        <w:t xml:space="preserve">NIELSEN, J. </w:t>
+      </w:r>
+      <w:proofErr w:type="spellStart"/>
+      <w:r>
+        <w:rPr>
+          <w:i/>
+          <w:iCs/>
+          <w:szCs w:val="24"/>
+          <w:lang w:val="pt-BR" w:eastAsia="pt-BR"/>
+        </w:rPr>
+        <w:t>Usability</w:t>
+      </w:r>
+      <w:proofErr w:type="spellEnd"/>
+      <w:r>
+        <w:rPr>
+          <w:i/>
+          <w:iCs/>
+          <w:szCs w:val="24"/>
+          <w:lang w:val="pt-BR" w:eastAsia="pt-BR"/>
+        </w:rPr>
+        <w:t xml:space="preserve"> </w:t>
+      </w:r>
+      <w:proofErr w:type="spellStart"/>
+      <w:r>
+        <w:rPr>
+          <w:i/>
+          <w:iCs/>
+          <w:szCs w:val="24"/>
+          <w:lang w:val="pt-BR" w:eastAsia="pt-BR"/>
+        </w:rPr>
+        <w:t>Engineering</w:t>
+      </w:r>
+      <w:proofErr w:type="spellEnd"/>
+      <w:r>
+        <w:rPr>
+          <w:szCs w:val="24"/>
+          <w:lang w:val="pt-BR" w:eastAsia="pt-BR"/>
+        </w:rPr>
+        <w:t>. Morgan Kaufmann, 1994.</w:t>
+      </w:r>
+      <w:r>
+        <w:rPr>
+          <w:szCs w:val="24"/>
+        </w:rPr>
+        <w:t xml:space="preserve"> </w:t>
+      </w:r>
+    </w:p>
+    <w:p>
+      <w:pPr>
+        <w:widowControl/>
+        <w:autoSpaceDE/>
+        <w:autoSpaceDN/>
+        <w:spacing w:before="100" w:beforeAutospacing="1" w:after="100" w:afterAutospacing="1" w:line="360" w:lineRule="auto"/>
+        <w:rPr>
+          <w:szCs w:val="24"/>
+          <w:lang w:val="pt-BR" w:eastAsia="pt-BR"/>
+        </w:rPr>
+      </w:pPr>
+      <w:r>
+        <w:rPr>
+          <w:szCs w:val="24"/>
+          <w:lang w:val="pt-BR" w:eastAsia="pt-BR"/>
+        </w:rPr>
+        <w:t xml:space="preserve">PRESSMAN, R. S. </w:t>
+      </w:r>
+      <w:r>
+        <w:rPr>
+          <w:i/>
+          <w:iCs/>
+          <w:szCs w:val="24"/>
+          <w:lang w:val="pt-BR" w:eastAsia="pt-BR"/>
+        </w:rPr>
+        <w:t>Engenharia de Software: uma abordagem profissional</w:t>
+      </w:r>
+      <w:r>
+        <w:rPr>
+          <w:szCs w:val="24"/>
+          <w:lang w:val="pt-BR" w:eastAsia="pt-BR"/>
+        </w:rPr>
+        <w:t>. McGraw-Hill Brasil, 2016.</w:t>
+      </w:r>
+    </w:p>
+    <w:p>
+      <w:pPr>
+        <w:widowControl/>
+        <w:autoSpaceDE/>
+        <w:autoSpaceDN/>
+        <w:spacing w:before="100" w:beforeAutospacing="1" w:after="100" w:afterAutospacing="1" w:line="360" w:lineRule="auto"/>
+        <w:rPr>
+          <w:szCs w:val="24"/>
+          <w:lang w:val="pt-BR" w:eastAsia="pt-BR"/>
+        </w:rPr>
+      </w:pPr>
+      <w:r>
+        <w:rPr>
+          <w:szCs w:val="24"/>
+          <w:lang w:val="pt-BR" w:eastAsia="pt-BR"/>
+        </w:rPr>
+        <w:t xml:space="preserve">SACHS, I. </w:t>
+      </w:r>
+      <w:r>
+        <w:rPr>
+          <w:i/>
+          <w:iCs/>
+          <w:szCs w:val="24"/>
+          <w:lang w:val="pt-BR" w:eastAsia="pt-BR"/>
+        </w:rPr>
+        <w:t>Caminhos para o desenvolvimento sustentável</w:t>
+      </w:r>
+      <w:r>
+        <w:rPr>
+          <w:szCs w:val="24"/>
+          <w:lang w:val="pt-BR" w:eastAsia="pt-BR"/>
+        </w:rPr>
+        <w:t xml:space="preserve">. </w:t>
+      </w:r>
+      <w:proofErr w:type="spellStart"/>
+      <w:r>
+        <w:rPr>
+          <w:szCs w:val="24"/>
+          <w:lang w:val="pt-BR" w:eastAsia="pt-BR"/>
+        </w:rPr>
+        <w:t>Garamond</w:t>
+      </w:r>
+      <w:proofErr w:type="spellEnd"/>
+      <w:r>
+        <w:rPr>
+          <w:szCs w:val="24"/>
+          <w:lang w:val="pt-BR" w:eastAsia="pt-BR"/>
+        </w:rPr>
+        <w:t>, 2015.</w:t>
+      </w:r>
+    </w:p>
+    <w:p>
+      <w:pPr>
+        <w:widowControl/>
+        <w:autoSpaceDE/>
+        <w:autoSpaceDN/>
+        <w:spacing w:before="100" w:beforeAutospacing="1" w:after="100" w:afterAutospacing="1" w:line="360" w:lineRule="auto"/>
+        <w:rPr>
+          <w:szCs w:val="24"/>
+          <w:lang w:val="pt-BR" w:eastAsia="pt-BR"/>
+        </w:rPr>
+      </w:pPr>
+      <w:r>
+        <w:rPr>
+          <w:szCs w:val="24"/>
+          <w:lang w:val="pt-BR" w:eastAsia="pt-BR"/>
+        </w:rPr>
+        <w:t xml:space="preserve">SOMMERVILLE, I. </w:t>
+      </w:r>
+      <w:r>
+        <w:rPr>
+          <w:i/>
+          <w:iCs/>
+          <w:szCs w:val="24"/>
+          <w:lang w:val="pt-BR" w:eastAsia="pt-BR"/>
+        </w:rPr>
+        <w:t>Engenharia de Software</w:t>
+      </w:r>
+      <w:r>
+        <w:rPr>
+          <w:szCs w:val="24"/>
+          <w:lang w:val="pt-BR" w:eastAsia="pt-BR"/>
+        </w:rPr>
+        <w:t>. 9. ed. São Paulo: Pearson, 2011.</w:t>
+      </w:r>
+    </w:p>
+    <w:p>
+      <w:pPr>
+        <w:widowControl/>
+        <w:autoSpaceDE/>
+        <w:autoSpaceDN/>
+        <w:spacing w:before="100" w:beforeAutospacing="1" w:after="100" w:afterAutospacing="1" w:line="360" w:lineRule="auto"/>
+        <w:rPr>
+          <w:szCs w:val="24"/>
+          <w:lang w:val="pt-BR" w:eastAsia="pt-BR"/>
+        </w:rPr>
+      </w:pPr>
+      <w:r>
+        <w:rPr>
+          <w:szCs w:val="24"/>
+          <w:lang w:val="pt-BR" w:eastAsia="pt-BR"/>
+        </w:rPr>
+        <w:t xml:space="preserve">STALLINGS, W. </w:t>
+      </w:r>
+      <w:proofErr w:type="spellStart"/>
+      <w:r>
+        <w:rPr>
+          <w:i/>
+          <w:iCs/>
+          <w:szCs w:val="24"/>
+          <w:lang w:val="pt-BR" w:eastAsia="pt-BR"/>
+        </w:rPr>
+        <w:t>Cryptography</w:t>
+      </w:r>
+      <w:proofErr w:type="spellEnd"/>
+      <w:r>
+        <w:rPr>
+          <w:i/>
+          <w:iCs/>
+          <w:szCs w:val="24"/>
+          <w:lang w:val="pt-BR" w:eastAsia="pt-BR"/>
+        </w:rPr>
+        <w:t xml:space="preserve"> </w:t>
+      </w:r>
+      <w:proofErr w:type="spellStart"/>
+      <w:r>
+        <w:rPr>
+          <w:i/>
+          <w:iCs/>
+          <w:szCs w:val="24"/>
+          <w:lang w:val="pt-BR" w:eastAsia="pt-BR"/>
+        </w:rPr>
+        <w:t>and</w:t>
+      </w:r>
+      <w:proofErr w:type="spellEnd"/>
+      <w:r>
+        <w:rPr>
+          <w:i/>
+          <w:iCs/>
+          <w:szCs w:val="24"/>
+          <w:lang w:val="pt-BR" w:eastAsia="pt-BR"/>
+        </w:rPr>
+        <w:t xml:space="preserve"> Network Security: </w:t>
+      </w:r>
+      <w:proofErr w:type="spellStart"/>
+      <w:r>
+        <w:rPr>
+          <w:i/>
+          <w:iCs/>
+          <w:szCs w:val="24"/>
+          <w:lang w:val="pt-BR" w:eastAsia="pt-BR"/>
+        </w:rPr>
+        <w:t>Principles</w:t>
+      </w:r>
+      <w:proofErr w:type="spellEnd"/>
+      <w:r>
+        <w:rPr>
+          <w:i/>
+          <w:iCs/>
+          <w:szCs w:val="24"/>
+          <w:lang w:val="pt-BR" w:eastAsia="pt-BR"/>
+        </w:rPr>
+        <w:t xml:space="preserve"> </w:t>
+      </w:r>
+      <w:proofErr w:type="spellStart"/>
+      <w:r>
+        <w:rPr>
+          <w:i/>
+          <w:iCs/>
+          <w:szCs w:val="24"/>
+          <w:lang w:val="pt-BR" w:eastAsia="pt-BR"/>
+        </w:rPr>
+        <w:t>and</w:t>
+      </w:r>
+      <w:proofErr w:type="spellEnd"/>
+      <w:r>
+        <w:rPr>
+          <w:i/>
+          <w:iCs/>
+          <w:szCs w:val="24"/>
+          <w:lang w:val="pt-BR" w:eastAsia="pt-BR"/>
+        </w:rPr>
+        <w:t xml:space="preserve"> </w:t>
+      </w:r>
+      <w:proofErr w:type="spellStart"/>
+      <w:r>
+        <w:rPr>
+          <w:i/>
+          <w:iCs/>
+          <w:szCs w:val="24"/>
+          <w:lang w:val="pt-BR" w:eastAsia="pt-BR"/>
+        </w:rPr>
+        <w:t>Practice</w:t>
+      </w:r>
+      <w:proofErr w:type="spellEnd"/>
+      <w:r>
+        <w:rPr>
+          <w:szCs w:val="24"/>
+          <w:lang w:val="pt-BR" w:eastAsia="pt-BR"/>
+        </w:rPr>
+        <w:t>. 8th ed. Pearson, 2020.</w:t>
+      </w:r>
+    </w:p>
+    <w:p>
+      <w:pPr>
+        <w:widowControl/>
         <w:autoSpaceDE/>
         <w:autoSpaceDN/>
         <w:spacing w:line="360" w:lineRule="auto"/>
         <w:contextualSpacing/>
         <w:jc w:val="both"/>
         <w:rPr>
-          <w:color w:val="000000" w:themeColor="text1"/>
-          <w:szCs w:val="24"/>
-        </w:rPr>
-      </w:pPr>
-      <w:hyperlink r:id="rId43" w:history="1">
+          <w:szCs w:val="24"/>
+        </w:rPr>
+      </w:pPr>
+      <w:r>
+        <w:rPr>
+          <w:szCs w:val="24"/>
+        </w:rPr>
+        <w:t xml:space="preserve">TOTVS - </w:t>
+      </w:r>
+      <w:hyperlink r:id="rId42" w:history="1">
         <w:r>
           <w:rPr>
             <w:rStyle w:val="Hyperlink"/>
-            <w:color w:val="000000" w:themeColor="text1"/>
+            <w:color w:val="auto"/>
             <w:szCs w:val="24"/>
             <w:u w:val="none"/>
           </w:rPr>
           <w:t>https://www.totvs.com/blog/developers/back-end/</w:t>
         </w:r>
       </w:hyperlink>
-    </w:p>
-    <w:p>
-      <w:pPr>
-        <w:pStyle w:val="PargrafodaLista"/>
-        <w:widowControl/>
-        <w:numPr>
-          <w:ilvl w:val="0"/>
-          <w:numId w:val="17"/>
-        </w:numPr>
-        <w:autoSpaceDE/>
-        <w:autoSpaceDN/>
-        <w:spacing w:line="360" w:lineRule="auto"/>
-        <w:contextualSpacing/>
-        <w:jc w:val="both"/>
-        <w:rPr>
-          <w:color w:val="000000" w:themeColor="text1"/>
-          <w:szCs w:val="24"/>
-        </w:rPr>
-      </w:pPr>
-      <w:hyperlink r:id="rId44" w:history="1">
-        <w:r>
-          <w:rPr>
-            <w:rStyle w:val="Hyperlink"/>
-            <w:color w:val="000000" w:themeColor="text1"/>
-            <w:szCs w:val="24"/>
-            <w:u w:val="none"/>
-          </w:rPr>
-          <w:t>O que é um Downtime | Conheça suas causas e como evitá-los!</w:t>
-        </w:r>
-      </w:hyperlink>
-    </w:p>
-    <w:p>
-      <w:pPr>
-        <w:pStyle w:val="PargrafodaLista"/>
-        <w:widowControl/>
-        <w:numPr>
-          <w:ilvl w:val="0"/>
-          <w:numId w:val="17"/>
-        </w:numPr>
-        <w:autoSpaceDE/>
-        <w:autoSpaceDN/>
-        <w:spacing w:before="100" w:beforeAutospacing="1" w:after="100" w:afterAutospacing="1" w:line="360" w:lineRule="auto"/>
-        <w:rPr>
-          <w:szCs w:val="24"/>
-          <w:lang w:val="pt-BR" w:eastAsia="pt-BR"/>
-        </w:rPr>
-      </w:pPr>
-      <w:r>
-        <w:rPr>
-          <w:szCs w:val="24"/>
-          <w:lang w:val="pt-BR" w:eastAsia="pt-BR"/>
-        </w:rPr>
-        <w:t xml:space="preserve">ANDRESS, J. </w:t>
-      </w:r>
-      <w:r>
-        <w:rPr>
-          <w:i/>
-          <w:iCs/>
-          <w:szCs w:val="24"/>
-          <w:lang w:val="pt-BR" w:eastAsia="pt-BR"/>
-        </w:rPr>
-        <w:t xml:space="preserve">The </w:t>
-      </w:r>
-      <w:proofErr w:type="spellStart"/>
-      <w:r>
-        <w:rPr>
-          <w:i/>
-          <w:iCs/>
-          <w:szCs w:val="24"/>
-          <w:lang w:val="pt-BR" w:eastAsia="pt-BR"/>
-        </w:rPr>
-        <w:t>Basics</w:t>
-      </w:r>
-      <w:proofErr w:type="spellEnd"/>
-      <w:r>
-        <w:rPr>
-          <w:i/>
-          <w:iCs/>
-          <w:szCs w:val="24"/>
-          <w:lang w:val="pt-BR" w:eastAsia="pt-BR"/>
-        </w:rPr>
-        <w:t xml:space="preserve"> </w:t>
-      </w:r>
-      <w:proofErr w:type="spellStart"/>
-      <w:r>
-        <w:rPr>
-          <w:i/>
-          <w:iCs/>
-          <w:szCs w:val="24"/>
-          <w:lang w:val="pt-BR" w:eastAsia="pt-BR"/>
-        </w:rPr>
-        <w:t>of</w:t>
-      </w:r>
-      <w:proofErr w:type="spellEnd"/>
-      <w:r>
-        <w:rPr>
-          <w:i/>
-          <w:iCs/>
-          <w:szCs w:val="24"/>
-          <w:lang w:val="pt-BR" w:eastAsia="pt-BR"/>
-        </w:rPr>
-        <w:t xml:space="preserve"> </w:t>
-      </w:r>
-      <w:proofErr w:type="spellStart"/>
-      <w:r>
-        <w:rPr>
-          <w:i/>
-          <w:iCs/>
-          <w:szCs w:val="24"/>
-          <w:lang w:val="pt-BR" w:eastAsia="pt-BR"/>
-        </w:rPr>
-        <w:t>Information</w:t>
-      </w:r>
-      <w:proofErr w:type="spellEnd"/>
-      <w:r>
-        <w:rPr>
-          <w:i/>
-          <w:iCs/>
-          <w:szCs w:val="24"/>
-          <w:lang w:val="pt-BR" w:eastAsia="pt-BR"/>
-        </w:rPr>
-        <w:t xml:space="preserve"> Security: </w:t>
-      </w:r>
-      <w:proofErr w:type="spellStart"/>
-      <w:r>
-        <w:rPr>
-          <w:i/>
-          <w:iCs/>
-          <w:szCs w:val="24"/>
-          <w:lang w:val="pt-BR" w:eastAsia="pt-BR"/>
-        </w:rPr>
-        <w:t>Understanding</w:t>
-      </w:r>
-      <w:proofErr w:type="spellEnd"/>
-      <w:r>
-        <w:rPr>
-          <w:i/>
-          <w:iCs/>
-          <w:szCs w:val="24"/>
-          <w:lang w:val="pt-BR" w:eastAsia="pt-BR"/>
-        </w:rPr>
-        <w:t xml:space="preserve"> </w:t>
-      </w:r>
-      <w:proofErr w:type="spellStart"/>
-      <w:r>
-        <w:rPr>
-          <w:i/>
-          <w:iCs/>
-          <w:szCs w:val="24"/>
-          <w:lang w:val="pt-BR" w:eastAsia="pt-BR"/>
-        </w:rPr>
-        <w:t>the</w:t>
-      </w:r>
-      <w:proofErr w:type="spellEnd"/>
-      <w:r>
-        <w:rPr>
-          <w:i/>
-          <w:iCs/>
-          <w:szCs w:val="24"/>
-          <w:lang w:val="pt-BR" w:eastAsia="pt-BR"/>
-        </w:rPr>
-        <w:t xml:space="preserve"> Fundamentals </w:t>
-      </w:r>
-      <w:proofErr w:type="spellStart"/>
-      <w:r>
-        <w:rPr>
-          <w:i/>
-          <w:iCs/>
-          <w:szCs w:val="24"/>
-          <w:lang w:val="pt-BR" w:eastAsia="pt-BR"/>
-        </w:rPr>
-        <w:t>of</w:t>
-      </w:r>
-      <w:proofErr w:type="spellEnd"/>
-      <w:r>
-        <w:rPr>
-          <w:i/>
-          <w:iCs/>
-          <w:szCs w:val="24"/>
-          <w:lang w:val="pt-BR" w:eastAsia="pt-BR"/>
-        </w:rPr>
-        <w:t xml:space="preserve"> </w:t>
-      </w:r>
-      <w:proofErr w:type="spellStart"/>
-      <w:r>
-        <w:rPr>
-          <w:i/>
-          <w:iCs/>
-          <w:szCs w:val="24"/>
-          <w:lang w:val="pt-BR" w:eastAsia="pt-BR"/>
-        </w:rPr>
-        <w:t>InfoSec</w:t>
-      </w:r>
-      <w:proofErr w:type="spellEnd"/>
-      <w:r>
-        <w:rPr>
-          <w:szCs w:val="24"/>
-          <w:lang w:val="pt-BR" w:eastAsia="pt-BR"/>
-        </w:rPr>
-        <w:t xml:space="preserve">. </w:t>
-      </w:r>
-      <w:proofErr w:type="spellStart"/>
-      <w:r>
-        <w:rPr>
-          <w:szCs w:val="24"/>
-          <w:lang w:val="pt-BR" w:eastAsia="pt-BR"/>
-        </w:rPr>
-        <w:t>Syngress</w:t>
-      </w:r>
-      <w:proofErr w:type="spellEnd"/>
-      <w:r>
-        <w:rPr>
-          <w:szCs w:val="24"/>
-          <w:lang w:val="pt-BR" w:eastAsia="pt-BR"/>
-        </w:rPr>
-        <w:t>, 2014.</w:t>
-      </w:r>
-    </w:p>
-    <w:p>
-      <w:pPr>
-        <w:pStyle w:val="PargrafodaLista"/>
-        <w:widowControl/>
-        <w:numPr>
-          <w:ilvl w:val="0"/>
-          <w:numId w:val="17"/>
-        </w:numPr>
-        <w:autoSpaceDE/>
-        <w:autoSpaceDN/>
-        <w:spacing w:before="100" w:beforeAutospacing="1" w:after="100" w:afterAutospacing="1" w:line="360" w:lineRule="auto"/>
-        <w:rPr>
-          <w:szCs w:val="24"/>
-          <w:lang w:val="pt-BR" w:eastAsia="pt-BR"/>
-        </w:rPr>
-      </w:pPr>
-      <w:r>
-        <w:rPr>
-          <w:szCs w:val="24"/>
-          <w:lang w:val="pt-BR" w:eastAsia="pt-BR"/>
-        </w:rPr>
-        <w:t xml:space="preserve">BASS, L.; CLEMENTS, P.; KAZMAN, R. </w:t>
-      </w:r>
-      <w:r>
-        <w:rPr>
-          <w:i/>
-          <w:iCs/>
-          <w:szCs w:val="24"/>
-          <w:lang w:val="pt-BR" w:eastAsia="pt-BR"/>
-        </w:rPr>
-        <w:t xml:space="preserve">Software </w:t>
-      </w:r>
-      <w:proofErr w:type="spellStart"/>
-      <w:r>
-        <w:rPr>
-          <w:i/>
-          <w:iCs/>
-          <w:szCs w:val="24"/>
-          <w:lang w:val="pt-BR" w:eastAsia="pt-BR"/>
-        </w:rPr>
-        <w:t>Architecture</w:t>
-      </w:r>
-      <w:proofErr w:type="spellEnd"/>
-      <w:r>
-        <w:rPr>
-          <w:i/>
-          <w:iCs/>
-          <w:szCs w:val="24"/>
-          <w:lang w:val="pt-BR" w:eastAsia="pt-BR"/>
-        </w:rPr>
-        <w:t xml:space="preserve"> in </w:t>
-      </w:r>
-      <w:proofErr w:type="spellStart"/>
-      <w:r>
-        <w:rPr>
-          <w:i/>
-          <w:iCs/>
-          <w:szCs w:val="24"/>
-          <w:lang w:val="pt-BR" w:eastAsia="pt-BR"/>
-        </w:rPr>
-        <w:t>Practice</w:t>
-      </w:r>
-      <w:proofErr w:type="spellEnd"/>
-      <w:r>
-        <w:rPr>
-          <w:szCs w:val="24"/>
-          <w:lang w:val="pt-BR" w:eastAsia="pt-BR"/>
-        </w:rPr>
-        <w:t>. Addison-Wesley, 2012.</w:t>
-      </w:r>
-    </w:p>
-    <w:p>
-      <w:pPr>
-        <w:pStyle w:val="PargrafodaLista"/>
-        <w:widowControl/>
-        <w:numPr>
-          <w:ilvl w:val="0"/>
-          <w:numId w:val="17"/>
-        </w:numPr>
-        <w:autoSpaceDE/>
-        <w:autoSpaceDN/>
-        <w:spacing w:before="100" w:beforeAutospacing="1" w:after="100" w:afterAutospacing="1" w:line="360" w:lineRule="auto"/>
-        <w:rPr>
-          <w:szCs w:val="24"/>
-          <w:lang w:val="pt-BR" w:eastAsia="pt-BR"/>
-        </w:rPr>
-      </w:pPr>
-      <w:r>
-        <w:rPr>
-          <w:szCs w:val="24"/>
-          <w:lang w:val="pt-BR" w:eastAsia="pt-BR"/>
-        </w:rPr>
-        <w:t xml:space="preserve">FOWLER, M. </w:t>
-      </w:r>
-      <w:proofErr w:type="spellStart"/>
-      <w:r>
-        <w:rPr>
-          <w:i/>
-          <w:iCs/>
-          <w:szCs w:val="24"/>
-          <w:lang w:val="pt-BR" w:eastAsia="pt-BR"/>
-        </w:rPr>
-        <w:t>Refactoring</w:t>
-      </w:r>
-      <w:proofErr w:type="spellEnd"/>
-      <w:r>
-        <w:rPr>
-          <w:i/>
-          <w:iCs/>
-          <w:szCs w:val="24"/>
-          <w:lang w:val="pt-BR" w:eastAsia="pt-BR"/>
-        </w:rPr>
-        <w:t xml:space="preserve">: </w:t>
-      </w:r>
-      <w:proofErr w:type="spellStart"/>
-      <w:r>
-        <w:rPr>
-          <w:i/>
-          <w:iCs/>
-          <w:szCs w:val="24"/>
-          <w:lang w:val="pt-BR" w:eastAsia="pt-BR"/>
-        </w:rPr>
-        <w:t>Improving</w:t>
-      </w:r>
-      <w:proofErr w:type="spellEnd"/>
-      <w:r>
-        <w:rPr>
-          <w:i/>
-          <w:iCs/>
-          <w:szCs w:val="24"/>
-          <w:lang w:val="pt-BR" w:eastAsia="pt-BR"/>
-        </w:rPr>
-        <w:t xml:space="preserve"> </w:t>
-      </w:r>
-      <w:proofErr w:type="spellStart"/>
-      <w:r>
-        <w:rPr>
-          <w:i/>
-          <w:iCs/>
-          <w:szCs w:val="24"/>
-          <w:lang w:val="pt-BR" w:eastAsia="pt-BR"/>
-        </w:rPr>
-        <w:t>the</w:t>
-      </w:r>
-      <w:proofErr w:type="spellEnd"/>
-      <w:r>
-        <w:rPr>
-          <w:i/>
-          <w:iCs/>
-          <w:szCs w:val="24"/>
-          <w:lang w:val="pt-BR" w:eastAsia="pt-BR"/>
-        </w:rPr>
-        <w:t xml:space="preserve"> Design </w:t>
-      </w:r>
-      <w:proofErr w:type="spellStart"/>
-      <w:r>
-        <w:rPr>
-          <w:i/>
-          <w:iCs/>
-          <w:szCs w:val="24"/>
-          <w:lang w:val="pt-BR" w:eastAsia="pt-BR"/>
-        </w:rPr>
-        <w:t>of</w:t>
-      </w:r>
-      <w:proofErr w:type="spellEnd"/>
-      <w:r>
-        <w:rPr>
-          <w:i/>
-          <w:iCs/>
-          <w:szCs w:val="24"/>
-          <w:lang w:val="pt-BR" w:eastAsia="pt-BR"/>
-        </w:rPr>
-        <w:t xml:space="preserve"> </w:t>
-      </w:r>
-      <w:proofErr w:type="spellStart"/>
-      <w:r>
-        <w:rPr>
-          <w:i/>
-          <w:iCs/>
-          <w:szCs w:val="24"/>
-          <w:lang w:val="pt-BR" w:eastAsia="pt-BR"/>
-        </w:rPr>
-        <w:t>Existing</w:t>
-      </w:r>
-      <w:proofErr w:type="spellEnd"/>
-      <w:r>
-        <w:rPr>
-          <w:i/>
-          <w:iCs/>
-          <w:szCs w:val="24"/>
-          <w:lang w:val="pt-BR" w:eastAsia="pt-BR"/>
-        </w:rPr>
-        <w:t xml:space="preserve"> </w:t>
-      </w:r>
-      <w:proofErr w:type="spellStart"/>
-      <w:r>
-        <w:rPr>
-          <w:i/>
-          <w:iCs/>
-          <w:szCs w:val="24"/>
-          <w:lang w:val="pt-BR" w:eastAsia="pt-BR"/>
-        </w:rPr>
-        <w:t>Code</w:t>
-      </w:r>
-      <w:proofErr w:type="spellEnd"/>
-      <w:r>
-        <w:rPr>
-          <w:szCs w:val="24"/>
-          <w:lang w:val="pt-BR" w:eastAsia="pt-BR"/>
-        </w:rPr>
-        <w:t>. Addison-Wesley, 2004.</w:t>
-      </w:r>
-    </w:p>
-    <w:p>
-      <w:pPr>
-        <w:pStyle w:val="PargrafodaLista"/>
-        <w:widowControl/>
-        <w:numPr>
-          <w:ilvl w:val="0"/>
-          <w:numId w:val="17"/>
-        </w:numPr>
-        <w:autoSpaceDE/>
-        <w:autoSpaceDN/>
-        <w:spacing w:before="100" w:beforeAutospacing="1" w:after="100" w:afterAutospacing="1" w:line="360" w:lineRule="auto"/>
-        <w:rPr>
-          <w:szCs w:val="24"/>
-          <w:lang w:val="pt-BR" w:eastAsia="pt-BR"/>
-        </w:rPr>
-      </w:pPr>
-      <w:r>
-        <w:rPr>
-          <w:szCs w:val="24"/>
-          <w:lang w:val="pt-BR" w:eastAsia="pt-BR"/>
-        </w:rPr>
-        <w:t xml:space="preserve">NIELSEN, J. </w:t>
-      </w:r>
-      <w:proofErr w:type="spellStart"/>
-      <w:r>
-        <w:rPr>
-          <w:i/>
-          <w:iCs/>
-          <w:szCs w:val="24"/>
-          <w:lang w:val="pt-BR" w:eastAsia="pt-BR"/>
-        </w:rPr>
-        <w:t>Usability</w:t>
-      </w:r>
-      <w:proofErr w:type="spellEnd"/>
-      <w:r>
-        <w:rPr>
-          <w:i/>
-          <w:iCs/>
-          <w:szCs w:val="24"/>
-          <w:lang w:val="pt-BR" w:eastAsia="pt-BR"/>
-        </w:rPr>
-        <w:t xml:space="preserve"> </w:t>
-      </w:r>
-      <w:proofErr w:type="spellStart"/>
-      <w:r>
-        <w:rPr>
-          <w:i/>
-          <w:iCs/>
-          <w:szCs w:val="24"/>
-          <w:lang w:val="pt-BR" w:eastAsia="pt-BR"/>
-        </w:rPr>
-        <w:t>Engineering</w:t>
-      </w:r>
-      <w:proofErr w:type="spellEnd"/>
-      <w:r>
-        <w:rPr>
-          <w:szCs w:val="24"/>
-          <w:lang w:val="pt-BR" w:eastAsia="pt-BR"/>
-        </w:rPr>
-        <w:t>. Morgan Kaufmann, 1994.</w:t>
-      </w:r>
-    </w:p>
-    <w:p>
-      <w:pPr>
-        <w:pStyle w:val="PargrafodaLista"/>
-        <w:widowControl/>
-        <w:numPr>
-          <w:ilvl w:val="0"/>
-          <w:numId w:val="17"/>
-        </w:numPr>
-        <w:autoSpaceDE/>
-        <w:autoSpaceDN/>
-        <w:spacing w:before="100" w:beforeAutospacing="1" w:after="100" w:afterAutospacing="1" w:line="360" w:lineRule="auto"/>
-        <w:rPr>
-          <w:szCs w:val="24"/>
-          <w:lang w:val="pt-BR" w:eastAsia="pt-BR"/>
-        </w:rPr>
-      </w:pPr>
-      <w:r>
-        <w:rPr>
-          <w:szCs w:val="24"/>
-          <w:lang w:val="pt-BR" w:eastAsia="pt-BR"/>
-        </w:rPr>
-        <w:t xml:space="preserve">NEWMAN, S. </w:t>
-      </w:r>
-      <w:r>
-        <w:rPr>
-          <w:i/>
-          <w:iCs/>
-          <w:szCs w:val="24"/>
-          <w:lang w:val="pt-BR" w:eastAsia="pt-BR"/>
-        </w:rPr>
-        <w:t xml:space="preserve">Building </w:t>
-      </w:r>
-      <w:proofErr w:type="spellStart"/>
-      <w:r>
-        <w:rPr>
-          <w:i/>
-          <w:iCs/>
-          <w:szCs w:val="24"/>
-          <w:lang w:val="pt-BR" w:eastAsia="pt-BR"/>
-        </w:rPr>
-        <w:t>Microservices</w:t>
-      </w:r>
-      <w:proofErr w:type="spellEnd"/>
-      <w:r>
-        <w:rPr>
-          <w:i/>
-          <w:iCs/>
-          <w:szCs w:val="24"/>
-          <w:lang w:val="pt-BR" w:eastAsia="pt-BR"/>
-        </w:rPr>
-        <w:t xml:space="preserve">: </w:t>
-      </w:r>
-      <w:proofErr w:type="spellStart"/>
-      <w:r>
-        <w:rPr>
-          <w:i/>
-          <w:iCs/>
-          <w:szCs w:val="24"/>
-          <w:lang w:val="pt-BR" w:eastAsia="pt-BR"/>
-        </w:rPr>
-        <w:t>Designing</w:t>
-      </w:r>
-      <w:proofErr w:type="spellEnd"/>
-      <w:r>
-        <w:rPr>
-          <w:i/>
-          <w:iCs/>
-          <w:szCs w:val="24"/>
-          <w:lang w:val="pt-BR" w:eastAsia="pt-BR"/>
-        </w:rPr>
-        <w:t xml:space="preserve"> Fine-</w:t>
-      </w:r>
-      <w:proofErr w:type="spellStart"/>
-      <w:r>
-        <w:rPr>
-          <w:i/>
-          <w:iCs/>
-          <w:szCs w:val="24"/>
-          <w:lang w:val="pt-BR" w:eastAsia="pt-BR"/>
-        </w:rPr>
-        <w:t>Grained</w:t>
-      </w:r>
-      <w:proofErr w:type="spellEnd"/>
-      <w:r>
-        <w:rPr>
-          <w:i/>
-          <w:iCs/>
-          <w:szCs w:val="24"/>
-          <w:lang w:val="pt-BR" w:eastAsia="pt-BR"/>
-        </w:rPr>
-        <w:t xml:space="preserve"> Systems</w:t>
-      </w:r>
-      <w:r>
-        <w:rPr>
-          <w:szCs w:val="24"/>
-          <w:lang w:val="pt-BR" w:eastAsia="pt-BR"/>
-        </w:rPr>
-        <w:t xml:space="preserve">. O'Reilly </w:t>
-      </w:r>
-      <w:proofErr w:type="gramStart"/>
-      <w:r>
-        <w:rPr>
-          <w:szCs w:val="24"/>
-          <w:lang w:val="pt-BR" w:eastAsia="pt-BR"/>
-        </w:rPr>
-        <w:t>Media</w:t>
-      </w:r>
-      <w:proofErr w:type="gramEnd"/>
-      <w:r>
-        <w:rPr>
-          <w:szCs w:val="24"/>
-          <w:lang w:val="pt-BR" w:eastAsia="pt-BR"/>
-        </w:rPr>
-        <w:t>, 2015.</w:t>
-      </w:r>
-    </w:p>
-    <w:p>
-      <w:pPr>
-        <w:pStyle w:val="PargrafodaLista"/>
-        <w:widowControl/>
-        <w:numPr>
-          <w:ilvl w:val="0"/>
-          <w:numId w:val="17"/>
-        </w:numPr>
-        <w:autoSpaceDE/>
-        <w:autoSpaceDN/>
-        <w:spacing w:before="100" w:beforeAutospacing="1" w:after="100" w:afterAutospacing="1" w:line="360" w:lineRule="auto"/>
-        <w:rPr>
-          <w:szCs w:val="24"/>
-          <w:lang w:val="pt-BR" w:eastAsia="pt-BR"/>
-        </w:rPr>
-      </w:pPr>
-      <w:r>
-        <w:rPr>
-          <w:szCs w:val="24"/>
-          <w:lang w:val="pt-BR" w:eastAsia="pt-BR"/>
-        </w:rPr>
-        <w:t xml:space="preserve">PRESSMAN, R. S. </w:t>
-      </w:r>
-      <w:r>
-        <w:rPr>
-          <w:i/>
-          <w:iCs/>
-          <w:szCs w:val="24"/>
-          <w:lang w:val="pt-BR" w:eastAsia="pt-BR"/>
-        </w:rPr>
-        <w:t>Engenharia de Software: uma abordagem profissional</w:t>
-      </w:r>
-      <w:r>
-        <w:rPr>
-          <w:szCs w:val="24"/>
-          <w:lang w:val="pt-BR" w:eastAsia="pt-BR"/>
-        </w:rPr>
-        <w:t>. McGraw-Hill Brasil, 2016.</w:t>
-      </w:r>
-    </w:p>
-    <w:p>
-      <w:pPr>
-        <w:pStyle w:val="PargrafodaLista"/>
-        <w:widowControl/>
-        <w:numPr>
-          <w:ilvl w:val="0"/>
-          <w:numId w:val="17"/>
-        </w:numPr>
-        <w:autoSpaceDE/>
-        <w:autoSpaceDN/>
-        <w:spacing w:before="100" w:beforeAutospacing="1" w:after="100" w:afterAutospacing="1" w:line="360" w:lineRule="auto"/>
-        <w:rPr>
-          <w:szCs w:val="24"/>
-          <w:lang w:val="pt-BR" w:eastAsia="pt-BR"/>
-        </w:rPr>
-      </w:pPr>
-      <w:r>
-        <w:rPr>
-          <w:szCs w:val="24"/>
-          <w:lang w:val="pt-BR" w:eastAsia="pt-BR"/>
-        </w:rPr>
-        <w:t xml:space="preserve">SACHS, I. </w:t>
-      </w:r>
-      <w:r>
-        <w:rPr>
-          <w:i/>
-          <w:iCs/>
-          <w:szCs w:val="24"/>
-          <w:lang w:val="pt-BR" w:eastAsia="pt-BR"/>
-        </w:rPr>
-        <w:t>Caminhos para o desenvolvimento sustentável</w:t>
-      </w:r>
-      <w:r>
-        <w:rPr>
-          <w:szCs w:val="24"/>
-          <w:lang w:val="pt-BR" w:eastAsia="pt-BR"/>
-        </w:rPr>
-        <w:t xml:space="preserve">. </w:t>
-      </w:r>
-      <w:proofErr w:type="spellStart"/>
-      <w:r>
-        <w:rPr>
-          <w:szCs w:val="24"/>
-          <w:lang w:val="pt-BR" w:eastAsia="pt-BR"/>
-        </w:rPr>
-        <w:t>Garamond</w:t>
-      </w:r>
-      <w:proofErr w:type="spellEnd"/>
-      <w:r>
-        <w:rPr>
-          <w:szCs w:val="24"/>
-          <w:lang w:val="pt-BR" w:eastAsia="pt-BR"/>
-        </w:rPr>
-        <w:t>, 2015.</w:t>
-      </w:r>
-    </w:p>
-    <w:p>
-      <w:pPr>
-        <w:pStyle w:val="PargrafodaLista"/>
-        <w:widowControl/>
-        <w:numPr>
-          <w:ilvl w:val="0"/>
-          <w:numId w:val="17"/>
-        </w:numPr>
-        <w:autoSpaceDE/>
-        <w:autoSpaceDN/>
-        <w:spacing w:before="100" w:beforeAutospacing="1" w:after="100" w:afterAutospacing="1" w:line="360" w:lineRule="auto"/>
-        <w:rPr>
-          <w:szCs w:val="24"/>
-          <w:lang w:val="pt-BR" w:eastAsia="pt-BR"/>
-        </w:rPr>
-      </w:pPr>
-      <w:r>
-        <w:rPr>
-          <w:szCs w:val="24"/>
-          <w:lang w:val="pt-BR" w:eastAsia="pt-BR"/>
-        </w:rPr>
-        <w:t xml:space="preserve">SOMMERVILLE, I. </w:t>
-      </w:r>
-      <w:r>
-        <w:rPr>
-          <w:i/>
-          <w:iCs/>
-          <w:szCs w:val="24"/>
-          <w:lang w:val="pt-BR" w:eastAsia="pt-BR"/>
-        </w:rPr>
-        <w:t>Engenharia de Software</w:t>
-      </w:r>
-      <w:r>
-        <w:rPr>
-          <w:szCs w:val="24"/>
-          <w:lang w:val="pt-BR" w:eastAsia="pt-BR"/>
-        </w:rPr>
-        <w:t>. 9. ed. São Paulo: Pearson, 2011.</w:t>
-      </w:r>
-    </w:p>
-    <w:p>
-      <w:pPr>
-        <w:pStyle w:val="PargrafodaLista"/>
-        <w:widowControl/>
-        <w:numPr>
-          <w:ilvl w:val="0"/>
-          <w:numId w:val="17"/>
-        </w:numPr>
-        <w:autoSpaceDE/>
-        <w:autoSpaceDN/>
-        <w:spacing w:before="100" w:beforeAutospacing="1" w:after="100" w:afterAutospacing="1" w:line="360" w:lineRule="auto"/>
-        <w:rPr>
-          <w:szCs w:val="24"/>
-          <w:lang w:val="pt-BR" w:eastAsia="pt-BR"/>
-        </w:rPr>
-      </w:pPr>
-      <w:r>
-        <w:rPr>
-          <w:szCs w:val="24"/>
-          <w:lang w:val="pt-BR" w:eastAsia="pt-BR"/>
-        </w:rPr>
-        <w:t xml:space="preserve">STALLINGS, W. </w:t>
-      </w:r>
-      <w:proofErr w:type="spellStart"/>
-      <w:r>
-        <w:rPr>
-          <w:i/>
-          <w:iCs/>
-          <w:szCs w:val="24"/>
-          <w:lang w:val="pt-BR" w:eastAsia="pt-BR"/>
-        </w:rPr>
-        <w:t>Cryptography</w:t>
-      </w:r>
-      <w:proofErr w:type="spellEnd"/>
-      <w:r>
-        <w:rPr>
-          <w:i/>
-          <w:iCs/>
-          <w:szCs w:val="24"/>
-          <w:lang w:val="pt-BR" w:eastAsia="pt-BR"/>
-        </w:rPr>
-        <w:t xml:space="preserve"> </w:t>
-      </w:r>
-      <w:proofErr w:type="spellStart"/>
-      <w:r>
-        <w:rPr>
-          <w:i/>
-          <w:iCs/>
-          <w:szCs w:val="24"/>
-          <w:lang w:val="pt-BR" w:eastAsia="pt-BR"/>
-        </w:rPr>
-        <w:t>and</w:t>
-      </w:r>
-      <w:proofErr w:type="spellEnd"/>
-      <w:r>
-        <w:rPr>
-          <w:i/>
-          <w:iCs/>
-          <w:szCs w:val="24"/>
-          <w:lang w:val="pt-BR" w:eastAsia="pt-BR"/>
-        </w:rPr>
-        <w:t xml:space="preserve"> Network Security: </w:t>
-      </w:r>
-      <w:proofErr w:type="spellStart"/>
-      <w:r>
-        <w:rPr>
-          <w:i/>
-          <w:iCs/>
-          <w:szCs w:val="24"/>
-          <w:lang w:val="pt-BR" w:eastAsia="pt-BR"/>
-        </w:rPr>
-        <w:t>Principles</w:t>
-      </w:r>
-      <w:proofErr w:type="spellEnd"/>
-      <w:r>
-        <w:rPr>
-          <w:i/>
-          <w:iCs/>
-          <w:szCs w:val="24"/>
-          <w:lang w:val="pt-BR" w:eastAsia="pt-BR"/>
-        </w:rPr>
-        <w:t xml:space="preserve"> </w:t>
-      </w:r>
-      <w:proofErr w:type="spellStart"/>
-      <w:r>
-        <w:rPr>
-          <w:i/>
-          <w:iCs/>
-          <w:szCs w:val="24"/>
-          <w:lang w:val="pt-BR" w:eastAsia="pt-BR"/>
-        </w:rPr>
-        <w:t>and</w:t>
-      </w:r>
-      <w:proofErr w:type="spellEnd"/>
-      <w:r>
-        <w:rPr>
-          <w:i/>
-          <w:iCs/>
-          <w:szCs w:val="24"/>
-          <w:lang w:val="pt-BR" w:eastAsia="pt-BR"/>
-        </w:rPr>
-        <w:t xml:space="preserve"> </w:t>
-      </w:r>
-      <w:proofErr w:type="spellStart"/>
-      <w:r>
-        <w:rPr>
-          <w:i/>
-          <w:iCs/>
-          <w:szCs w:val="24"/>
-          <w:lang w:val="pt-BR" w:eastAsia="pt-BR"/>
-        </w:rPr>
-        <w:t>Practice</w:t>
-      </w:r>
-      <w:proofErr w:type="spellEnd"/>
-      <w:r>
-        <w:rPr>
-          <w:szCs w:val="24"/>
-          <w:lang w:val="pt-BR" w:eastAsia="pt-BR"/>
-        </w:rPr>
-        <w:t>. 8th ed. Pearson, 2020.</w:t>
-      </w:r>
     </w:p>
     <w:p>
       <w:pPr>

</xml_diff>

<commit_message>
feat: adding new feat
</commit_message>
<xml_diff>
--- a/docs/sustentify-pfc-doc.docx
+++ b/docs/sustentify-pfc-doc.docx
@@ -13129,7 +13129,19 @@
         <w:rPr>
           <w:lang w:val="pt-BR"/>
         </w:rPr>
-        <w:t xml:space="preserve">Ao receber uma pergunta do usuário, o sistema lê um prompt base de um arquivo (prompt.txt) que define o contexto e as instruções </w:t>
+        <w:t>Ao receber uma pergunta do usuário, o sistema lê um prompt base de um arquivo (prompt.</w:t>
+      </w:r>
+      <w:r>
+        <w:rPr>
+          <w:lang w:val="pt-BR"/>
+        </w:rPr>
+        <w:t>md</w:t>
+      </w:r>
+      <w:r>
+        <w:rPr>
+          <w:lang w:val="pt-BR"/>
+        </w:rPr>
+        <w:t xml:space="preserve">) que define o contexto e as instruções </w:t>
       </w:r>
       <w:r>
         <w:rPr>
@@ -13141,7 +13153,31 @@
         <w:rPr>
           <w:lang w:val="pt-BR"/>
         </w:rPr>
-        <w:t xml:space="preserve">. Em seguida, essa pergunta é enviada para a API do </w:t>
+        <w:t xml:space="preserve">. Em seguida, </w:t>
+      </w:r>
+      <w:r>
+        <w:rPr>
+          <w:lang w:val="pt-BR"/>
+        </w:rPr>
+        <w:t>eles são</w:t>
+      </w:r>
+      <w:r>
+        <w:rPr>
+          <w:lang w:val="pt-BR"/>
+        </w:rPr>
+        <w:t xml:space="preserve"> enviad</w:t>
+      </w:r>
+      <w:r>
+        <w:rPr>
+          <w:lang w:val="pt-BR"/>
+        </w:rPr>
+        <w:t>os</w:t>
+      </w:r>
+      <w:r>
+        <w:rPr>
+          <w:lang w:val="pt-BR"/>
+        </w:rPr>
+        <w:t xml:space="preserve"> para a API do </w:t>
       </w:r>
       <w:proofErr w:type="spellStart"/>
       <w:r>
@@ -13161,13 +13197,31 @@
         <w:rPr>
           <w:lang w:val="pt-BR"/>
         </w:rPr>
-        <w:t>, junto ao prompt e configurações predefinidas para garantir respostas assertivas</w:t>
+        <w:t xml:space="preserve">, </w:t>
+      </w:r>
+      <w:r>
+        <w:rPr>
+          <w:lang w:val="pt-BR"/>
+        </w:rPr>
+        <w:t xml:space="preserve">com </w:t>
+      </w:r>
+      <w:r>
+        <w:rPr>
+          <w:lang w:val="pt-BR"/>
+        </w:rPr>
+        <w:t>configurações predefinidas para garantir respostas assertivas</w:t>
       </w:r>
       <w:r>
         <w:rPr>
           <w:lang w:val="pt-BR"/>
         </w:rPr>
         <w:t>.</w:t>
+      </w:r>
+      <w:r>
+        <w:rPr>
+          <w:lang w:val="pt-BR"/>
+        </w:rPr>
+        <w:t xml:space="preserve"> </w:t>
       </w:r>
     </w:p>
     <w:p>
@@ -13205,7 +13259,6 @@
     <w:p>
       <w:pPr>
         <w:spacing w:line="360" w:lineRule="auto"/>
-        <w:jc w:val="center"/>
         <w:rPr>
           <w:lang w:val="pt-BR"/>
         </w:rPr>
@@ -13216,10 +13269,10 @@
           <w:lang w:val="pt-BR"/>
         </w:rPr>
         <w:drawing>
-          <wp:inline distT="0" distB="0" distL="0" distR="0" wp14:anchorId="67AD676D" wp14:editId="500B44F2">
-            <wp:extent cx="5650026" cy="6826102"/>
-            <wp:effectExtent l="0" t="0" r="8255" b="0"/>
-            <wp:docPr id="1077044793" name="Imagem 28" descr="Texto&#10;&#10;O conteúdo gerado por IA pode estar incorreto."/>
+          <wp:inline distT="0" distB="0" distL="0" distR="0" wp14:anchorId="4F9D6699" wp14:editId="0FB7DBFE">
+            <wp:extent cx="5799772" cy="6602680"/>
+            <wp:effectExtent l="0" t="0" r="0" b="8255"/>
+            <wp:docPr id="144411616" name="Imagem 8"/>
             <wp:cNvGraphicFramePr>
               <a:graphicFrameLocks xmlns:a="http://schemas.openxmlformats.org/drawingml/2006/main" noChangeAspect="1"/>
             </wp:cNvGraphicFramePr>
@@ -13227,13 +13280,13 @@
               <a:graphicData uri="http://schemas.openxmlformats.org/drawingml/2006/picture">
                 <pic:pic xmlns:pic="http://schemas.openxmlformats.org/drawingml/2006/picture">
                   <pic:nvPicPr>
-                    <pic:cNvPr id="1077044793" name="Imagem 28" descr="Texto&#10;&#10;O conteúdo gerado por IA pode estar incorreto."/>
+                    <pic:cNvPr id="0" name="Picture 1"/>
                     <pic:cNvPicPr>
                       <a:picLocks noChangeAspect="1" noChangeArrowheads="1"/>
                     </pic:cNvPicPr>
                   </pic:nvPicPr>
                   <pic:blipFill>
-                    <a:blip r:embed="rId22" cstate="print">
+                    <a:blip r:embed="rId22">
                       <a:extLst>
                         <a:ext uri="{28A0092B-C50C-407E-A947-70E740481C1C}">
                           <a14:useLocalDpi xmlns:a14="http://schemas.microsoft.com/office/drawing/2010/main" val="0"/>
@@ -13248,7 +13301,7 @@
                   <pic:spPr bwMode="auto">
                     <a:xfrm>
                       <a:off x="0" y="0"/>
-                      <a:ext cx="5708663" cy="6896945"/>
+                      <a:ext cx="5811884" cy="6616469"/>
                     </a:xfrm>
                     <a:prstGeom prst="rect">
                       <a:avLst/>
@@ -17182,169 +17235,6 @@
     </w:p>
     <w:p>
       <w:pPr>
-        <w:spacing w:before="1" w:line="360" w:lineRule="auto"/>
-        <w:ind w:left="143"/>
-        <w:rPr>
-          <w:b/>
-        </w:rPr>
-      </w:pPr>
-      <w:r>
-        <w:t>ASSOCIAÇÃO</w:t>
-      </w:r>
-      <w:r>
-        <w:rPr>
-          <w:spacing w:val="-3"/>
-        </w:rPr>
-        <w:t xml:space="preserve"> </w:t>
-      </w:r>
-      <w:r>
-        <w:t>BRASILEIRA DE</w:t>
-      </w:r>
-      <w:r>
-        <w:rPr>
-          <w:spacing w:val="-3"/>
-        </w:rPr>
-        <w:t xml:space="preserve"> </w:t>
-      </w:r>
-      <w:r>
-        <w:t>NORMAS</w:t>
-      </w:r>
-      <w:r>
-        <w:rPr>
-          <w:spacing w:val="-1"/>
-        </w:rPr>
-        <w:t xml:space="preserve"> </w:t>
-      </w:r>
-      <w:r>
-        <w:t xml:space="preserve">TÉCNICAS. </w:t>
-      </w:r>
-      <w:r>
-        <w:rPr>
-          <w:b/>
-        </w:rPr>
-        <w:t>Coletânea</w:t>
-      </w:r>
-      <w:r>
-        <w:rPr>
-          <w:b/>
-          <w:spacing w:val="-1"/>
-        </w:rPr>
-        <w:t xml:space="preserve"> </w:t>
-      </w:r>
-      <w:r>
-        <w:rPr>
-          <w:b/>
-        </w:rPr>
-        <w:t>de normas</w:t>
-      </w:r>
-      <w:r>
-        <w:rPr>
-          <w:b/>
-          <w:spacing w:val="-1"/>
-        </w:rPr>
-        <w:t xml:space="preserve"> </w:t>
-      </w:r>
-      <w:r>
-        <w:rPr>
-          <w:b/>
-          <w:spacing w:val="-2"/>
-        </w:rPr>
-        <w:t>técnicas:</w:t>
-      </w:r>
-    </w:p>
-    <w:p>
-      <w:pPr>
-        <w:pStyle w:val="Corpodetexto"/>
-        <w:spacing w:line="360" w:lineRule="auto"/>
-        <w:ind w:left="143"/>
-      </w:pPr>
-      <w:r>
-        <w:t>elaboração</w:t>
-      </w:r>
-      <w:r>
-        <w:rPr>
-          <w:spacing w:val="-1"/>
-        </w:rPr>
-        <w:t xml:space="preserve"> </w:t>
-      </w:r>
-      <w:r>
-        <w:t>de TCC,</w:t>
-      </w:r>
-      <w:r>
-        <w:rPr>
-          <w:spacing w:val="-1"/>
-        </w:rPr>
-        <w:t xml:space="preserve"> </w:t>
-      </w:r>
-      <w:r>
-        <w:t>dissertação</w:t>
-      </w:r>
-      <w:r>
-        <w:rPr>
-          <w:spacing w:val="1"/>
-        </w:rPr>
-        <w:t xml:space="preserve"> </w:t>
-      </w:r>
-      <w:r>
-        <w:t>e</w:t>
-      </w:r>
-      <w:r>
-        <w:rPr>
-          <w:spacing w:val="-2"/>
-        </w:rPr>
-        <w:t xml:space="preserve"> </w:t>
-      </w:r>
-      <w:r>
-        <w:t>tese.</w:t>
-      </w:r>
-      <w:r>
-        <w:rPr>
-          <w:spacing w:val="-1"/>
-        </w:rPr>
-        <w:t xml:space="preserve"> </w:t>
-      </w:r>
-      <w:r>
-        <w:t>São Paulo</w:t>
-      </w:r>
-      <w:r>
-        <w:t>:</w:t>
-      </w:r>
-      <w:r>
-        <w:rPr>
-          <w:spacing w:val="-1"/>
-        </w:rPr>
-        <w:t xml:space="preserve"> </w:t>
-      </w:r>
-      <w:r>
-        <w:t>ABNT,</w:t>
-      </w:r>
-      <w:r>
-        <w:rPr>
-          <w:spacing w:val="-1"/>
-        </w:rPr>
-        <w:t xml:space="preserve"> </w:t>
-      </w:r>
-      <w:r>
-        <w:t>2011.</w:t>
-      </w:r>
-      <w:r>
-        <w:rPr>
-          <w:spacing w:val="-1"/>
-        </w:rPr>
-        <w:t xml:space="preserve"> </w:t>
-      </w:r>
-      <w:r>
-        <w:t xml:space="preserve">76 </w:t>
-      </w:r>
-      <w:r>
-        <w:rPr>
-          <w:spacing w:val="-5"/>
-        </w:rPr>
-        <w:t>p.</w:t>
-      </w:r>
-    </w:p>
-    <w:p>
-      <w:pPr>
         <w:widowControl/>
         <w:autoSpaceDE/>
         <w:autoSpaceDN/>
@@ -17736,9 +17626,6 @@
         <w:spacing w:line="360" w:lineRule="auto"/>
         <w:contextualSpacing/>
         <w:jc w:val="both"/>
-        <w:rPr>
-          <w:szCs w:val="24"/>
-        </w:rPr>
       </w:pPr>
       <w:r>
         <w:rPr>
@@ -17765,6 +17652,19 @@
         <w:autoSpaceDN/>
         <w:spacing w:line="360" w:lineRule="auto"/>
         <w:contextualSpacing/>
+        <w:jc w:val="both"/>
+        <w:rPr>
+          <w:szCs w:val="24"/>
+        </w:rPr>
+      </w:pPr>
+    </w:p>
+    <w:p>
+      <w:pPr>
+        <w:widowControl/>
+        <w:autoSpaceDE/>
+        <w:autoSpaceDN/>
+        <w:spacing w:line="360" w:lineRule="auto"/>
+        <w:contextualSpacing/>
         <w:rPr>
           <w:szCs w:val="24"/>
         </w:rPr>
@@ -18239,9 +18139,6 @@
         <w:spacing w:line="360" w:lineRule="auto"/>
         <w:contextualSpacing/>
         <w:jc w:val="both"/>
-        <w:rPr>
-          <w:szCs w:val="24"/>
-        </w:rPr>
       </w:pPr>
       <w:r>
         <w:rPr>
@@ -18260,6 +18157,35 @@
           <w:t>https://www.totvs.com/blog/developers/back-end/</w:t>
         </w:r>
       </w:hyperlink>
+    </w:p>
+    <w:p>
+      <w:pPr>
+        <w:widowControl/>
+        <w:autoSpaceDE/>
+        <w:autoSpaceDN/>
+        <w:spacing w:line="360" w:lineRule="auto"/>
+        <w:contextualSpacing/>
+        <w:jc w:val="both"/>
+      </w:pPr>
+    </w:p>
+    <w:p>
+      <w:pPr>
+        <w:widowControl/>
+        <w:autoSpaceDE/>
+        <w:autoSpaceDN/>
+        <w:spacing w:line="360" w:lineRule="auto"/>
+        <w:contextualSpacing/>
+        <w:jc w:val="both"/>
+        <w:rPr>
+          <w:szCs w:val="24"/>
+        </w:rPr>
+      </w:pPr>
+      <w:r>
+        <w:t xml:space="preserve">ESG - </w:t>
+      </w:r>
+      <w:r>
+        <w:t>https://www.mdpi.com/2071-1050/13/21/11663</w:t>
+      </w:r>
     </w:p>
     <w:p>
       <w:pPr>

</xml_diff>